<commit_message>
Co to są automaty komórkowe?
1
</commit_message>
<xml_diff>
--- a/text for chm.docx
+++ b/text for chm.docx
@@ -3,11 +3,641 @@
 <w:document xmlns:wpc="http://schemas.microsoft.com/office/word/2010/wordprocessingCanvas" xmlns:mc="http://schemas.openxmlformats.org/markup-compatibility/2006" xmlns:o="urn:schemas-microsoft-com:office:office" xmlns:r="http://schemas.openxmlformats.org/officeDocument/2006/relationships" xmlns:m="http://schemas.openxmlformats.org/officeDocument/2006/math" xmlns:v="urn:schemas-microsoft-com:vml" xmlns:wp14="http://schemas.microsoft.com/office/word/2010/wordprocessingDrawing" xmlns:wp="http://schemas.openxmlformats.org/drawingml/2006/wordprocessingDrawing" xmlns:w10="urn:schemas-microsoft-com:office:word" xmlns:w="http://schemas.openxmlformats.org/wordprocessingml/2006/main" xmlns:w14="http://schemas.microsoft.com/office/word/2010/wordml" xmlns:wpg="http://schemas.microsoft.com/office/word/2010/wordprocessingGroup" xmlns:wpi="http://schemas.microsoft.com/office/word/2010/wordprocessingInk" xmlns:wne="http://schemas.microsoft.com/office/word/2006/wordml" xmlns:wps="http://schemas.microsoft.com/office/word/2010/wordprocessingShape" mc:Ignorable="w14 wp14">
   <w:body>
     <w:p>
-      <w:r>
+      <w:pPr>
+        <w:jc w:val="center"/>
+        <w:rPr>
+          <w:rFonts w:ascii="Times New Roman" w:hAnsi="Times New Roman" w:cs="Times New Roman"/>
+          <w:sz w:val="24"/>
+        </w:rPr>
+      </w:pPr>
+      <w:r>
+        <w:rPr>
+          <w:rFonts w:ascii="Times New Roman" w:hAnsi="Times New Roman" w:cs="Times New Roman"/>
+          <w:sz w:val="24"/>
+        </w:rPr>
         <w:t>Automat komórkowy ze zmianą reguł.</w:t>
+      </w:r>
+    </w:p>
+    <w:p>
+      <w:pPr>
+        <w:pStyle w:val="Akapitzlist"/>
+        <w:numPr>
+          <w:ilvl w:val="0"/>
+          <w:numId w:val="2"/>
+        </w:numPr>
+        <w:rPr>
+          <w:rFonts w:ascii="Times New Roman" w:hAnsi="Times New Roman" w:cs="Times New Roman"/>
+          <w:sz w:val="24"/>
+        </w:rPr>
+      </w:pPr>
+      <w:r>
+        <w:rPr>
+          <w:rFonts w:ascii="Times New Roman" w:hAnsi="Times New Roman" w:cs="Times New Roman"/>
+          <w:sz w:val="24"/>
+        </w:rPr>
+        <w:t xml:space="preserve">Co to są automaty komórkowe? </w:t>
+      </w:r>
+    </w:p>
+    <w:p>
+      <w:pPr>
+        <w:pStyle w:val="Akapitzlist"/>
+        <w:ind w:firstLine="696"/>
+        <w:rPr>
+          <w:rFonts w:ascii="Times New Roman" w:hAnsi="Times New Roman" w:cs="Times New Roman"/>
+          <w:sz w:val="24"/>
+        </w:rPr>
+      </w:pPr>
+      <w:r>
+        <w:rPr>
+          <w:rFonts w:ascii="Times New Roman" w:hAnsi="Times New Roman" w:cs="Times New Roman"/>
+          <w:sz w:val="24"/>
+        </w:rPr>
+        <w:t>Automaty komórkowe są</w:t>
+      </w:r>
+      <w:r>
+        <w:rPr>
+          <w:rFonts w:ascii="Times New Roman" w:hAnsi="Times New Roman" w:cs="Times New Roman"/>
+          <w:sz w:val="24"/>
+        </w:rPr>
+        <w:t xml:space="preserve"> to</w:t>
+      </w:r>
+      <w:r>
+        <w:rPr>
+          <w:rFonts w:ascii="Times New Roman" w:hAnsi="Times New Roman" w:cs="Times New Roman"/>
+          <w:sz w:val="24"/>
+        </w:rPr>
+        <w:t xml:space="preserve"> narzędzi</w:t>
+      </w:r>
+      <w:r>
+        <w:rPr>
+          <w:rFonts w:ascii="Times New Roman" w:hAnsi="Times New Roman" w:cs="Times New Roman"/>
+          <w:sz w:val="24"/>
+        </w:rPr>
+        <w:t>a</w:t>
+      </w:r>
+      <w:r>
+        <w:rPr>
+          <w:rFonts w:ascii="Times New Roman" w:hAnsi="Times New Roman" w:cs="Times New Roman"/>
+          <w:sz w:val="24"/>
+        </w:rPr>
+        <w:t xml:space="preserve"> wykorzystywan</w:t>
+      </w:r>
+      <w:r>
+        <w:rPr>
+          <w:rFonts w:ascii="Times New Roman" w:hAnsi="Times New Roman" w:cs="Times New Roman"/>
+          <w:sz w:val="24"/>
+        </w:rPr>
+        <w:t>e</w:t>
+      </w:r>
+      <w:r>
+        <w:rPr>
+          <w:rFonts w:ascii="Times New Roman" w:hAnsi="Times New Roman" w:cs="Times New Roman"/>
+          <w:sz w:val="24"/>
+        </w:rPr>
+        <w:t xml:space="preserve"> do modelowania</w:t>
+      </w:r>
+    </w:p>
+    <w:p>
+      <w:pPr>
+        <w:pStyle w:val="Akapitzlist"/>
+        <w:rPr>
+          <w:rFonts w:ascii="Times New Roman" w:hAnsi="Times New Roman" w:cs="Times New Roman"/>
+          <w:sz w:val="24"/>
+        </w:rPr>
+      </w:pPr>
+      <w:r>
+        <w:rPr>
+          <w:rFonts w:ascii="Times New Roman" w:hAnsi="Times New Roman" w:cs="Times New Roman"/>
+          <w:sz w:val="24"/>
+        </w:rPr>
+        <w:t xml:space="preserve">układów dynamicznych. </w:t>
+      </w:r>
+      <w:r>
+        <w:rPr>
+          <w:rFonts w:ascii="Times New Roman" w:hAnsi="Times New Roman" w:cs="Times New Roman"/>
+          <w:sz w:val="24"/>
+        </w:rPr>
+        <w:t>P</w:t>
+      </w:r>
+      <w:r>
+        <w:rPr>
+          <w:rFonts w:ascii="Times New Roman" w:hAnsi="Times New Roman" w:cs="Times New Roman"/>
+          <w:sz w:val="24"/>
+        </w:rPr>
+        <w:t>rzykładem tego</w:t>
+      </w:r>
+      <w:r>
+        <w:rPr>
+          <w:rFonts w:ascii="Times New Roman" w:hAnsi="Times New Roman" w:cs="Times New Roman"/>
+          <w:sz w:val="24"/>
+        </w:rPr>
+        <w:t xml:space="preserve"> są</w:t>
+      </w:r>
+      <w:r>
+        <w:rPr>
+          <w:rFonts w:ascii="Times New Roman" w:hAnsi="Times New Roman" w:cs="Times New Roman"/>
+          <w:sz w:val="24"/>
+        </w:rPr>
+        <w:t>, proste zasady i lokalne</w:t>
+      </w:r>
+    </w:p>
+    <w:p>
+      <w:pPr>
+        <w:pStyle w:val="Akapitzlist"/>
+        <w:rPr>
+          <w:rFonts w:ascii="Times New Roman" w:hAnsi="Times New Roman" w:cs="Times New Roman"/>
+          <w:sz w:val="24"/>
+        </w:rPr>
+      </w:pPr>
+      <w:r>
+        <w:rPr>
+          <w:rFonts w:ascii="Times New Roman" w:hAnsi="Times New Roman" w:cs="Times New Roman"/>
+          <w:sz w:val="24"/>
+        </w:rPr>
+        <w:t>oddziaływania mogą</w:t>
+      </w:r>
+      <w:r>
+        <w:rPr>
+          <w:rFonts w:ascii="Times New Roman" w:hAnsi="Times New Roman" w:cs="Times New Roman"/>
+          <w:sz w:val="24"/>
+        </w:rPr>
+        <w:t>ce</w:t>
+      </w:r>
+      <w:r>
+        <w:rPr>
+          <w:rFonts w:ascii="Times New Roman" w:hAnsi="Times New Roman" w:cs="Times New Roman"/>
+          <w:sz w:val="24"/>
+        </w:rPr>
+        <w:t xml:space="preserve"> prowadzić do bardzo różnorodnych i skomplikowanych</w:t>
+      </w:r>
+      <w:r>
+        <w:rPr>
+          <w:rFonts w:ascii="Times New Roman" w:hAnsi="Times New Roman" w:cs="Times New Roman"/>
+          <w:sz w:val="24"/>
+        </w:rPr>
+        <w:t xml:space="preserve"> zachowani</w:t>
+      </w:r>
+      <w:r>
+        <w:rPr>
+          <w:rFonts w:ascii="Times New Roman" w:hAnsi="Times New Roman" w:cs="Times New Roman"/>
+          <w:sz w:val="24"/>
+        </w:rPr>
+        <w:t xml:space="preserve">. Zwykle jako automaty komórkowe </w:t>
+      </w:r>
+      <w:r>
+        <w:rPr>
+          <w:rFonts w:ascii="Times New Roman" w:hAnsi="Times New Roman" w:cs="Times New Roman"/>
+          <w:sz w:val="24"/>
+        </w:rPr>
+        <w:t>wyróżnia</w:t>
+      </w:r>
+      <w:r>
+        <w:rPr>
+          <w:rFonts w:ascii="Times New Roman" w:hAnsi="Times New Roman" w:cs="Times New Roman"/>
+          <w:sz w:val="24"/>
+        </w:rPr>
+        <w:t xml:space="preserve"> się:</w:t>
+      </w:r>
+    </w:p>
+    <w:p>
+      <w:pPr>
+        <w:pStyle w:val="Akapitzlist"/>
+        <w:rPr>
+          <w:rFonts w:ascii="Times New Roman" w:hAnsi="Times New Roman" w:cs="Times New Roman"/>
+          <w:sz w:val="24"/>
+        </w:rPr>
+      </w:pPr>
+      <w:r>
+        <w:rPr>
+          <w:rFonts w:ascii="Times New Roman" w:hAnsi="Times New Roman" w:cs="Times New Roman"/>
+          <w:sz w:val="24"/>
+        </w:rPr>
+        <w:t>- regularną 1D, 2D ... siatkę;</w:t>
+      </w:r>
+      <w:r>
+        <w:rPr>
+          <w:rFonts w:ascii="Times New Roman" w:hAnsi="Times New Roman" w:cs="Times New Roman"/>
+          <w:sz w:val="24"/>
+        </w:rPr>
+        <w:br/>
+        <w:t>- k</w:t>
+      </w:r>
+      <w:r>
+        <w:rPr>
+          <w:rFonts w:ascii="Times New Roman" w:hAnsi="Times New Roman" w:cs="Times New Roman"/>
+          <w:sz w:val="24"/>
+        </w:rPr>
+        <w:t xml:space="preserve">ażdy węzeł siatki znajduje się w jednym z </w:t>
+      </w:r>
+      <w:r>
+        <w:rPr>
+          <w:rFonts w:ascii="Times New Roman" w:hAnsi="Times New Roman" w:cs="Times New Roman"/>
+          <w:i/>
+          <w:sz w:val="24"/>
+        </w:rPr>
+        <w:t>N</w:t>
+      </w:r>
+      <w:r>
+        <w:rPr>
+          <w:rFonts w:ascii="Times New Roman" w:hAnsi="Times New Roman" w:cs="Times New Roman"/>
+          <w:sz w:val="24"/>
+        </w:rPr>
+        <w:t xml:space="preserve"> dyskretnych stanów. Np.</w:t>
+      </w:r>
+      <w:r>
+        <w:rPr>
+          <w:rFonts w:ascii="Times New Roman" w:hAnsi="Times New Roman" w:cs="Times New Roman"/>
+          <w:sz w:val="24"/>
+        </w:rPr>
+        <w:t xml:space="preserve"> </w:t>
+      </w:r>
+      <w:r>
+        <w:rPr>
+          <w:rFonts w:ascii="Times New Roman" w:hAnsi="Times New Roman" w:cs="Times New Roman"/>
+          <w:sz w:val="24"/>
+        </w:rPr>
+        <w:t>w modelu SIR m</w:t>
+      </w:r>
+      <w:r>
+        <w:rPr>
+          <w:rFonts w:ascii="Times New Roman" w:hAnsi="Times New Roman" w:cs="Times New Roman"/>
+          <w:sz w:val="24"/>
+        </w:rPr>
+        <w:t>oglibyśmy mieć :</w:t>
+      </w:r>
+    </w:p>
+    <w:p>
+      <w:pPr>
+        <w:pStyle w:val="Akapitzlist"/>
+        <w:rPr>
+          <w:rFonts w:ascii="Times New Roman" w:eastAsiaTheme="minorEastAsia" w:hAnsi="Times New Roman" w:cs="Times New Roman"/>
+          <w:sz w:val="24"/>
+        </w:rPr>
+      </w:pPr>
+      <m:oMathPara>
+        <m:oMath>
+          <m:r>
+            <w:rPr>
+              <w:rFonts w:ascii="Cambria Math" w:hAnsi="Cambria Math" w:cs="Times New Roman"/>
+              <w:sz w:val="24"/>
+            </w:rPr>
+            <m:t>x</m:t>
+          </m:r>
+          <m:d>
+            <m:dPr>
+              <m:ctrlPr>
+                <w:rPr>
+                  <w:rFonts w:ascii="Cambria Math" w:hAnsi="Cambria Math" w:cs="Times New Roman"/>
+                  <w:i/>
+                  <w:sz w:val="24"/>
+                </w:rPr>
+              </m:ctrlPr>
+            </m:dPr>
+            <m:e>
+              <m:r>
+                <w:rPr>
+                  <w:rFonts w:ascii="Cambria Math" w:hAnsi="Cambria Math" w:cs="Times New Roman"/>
+                  <w:sz w:val="24"/>
+                </w:rPr>
+                <m:t>i,j</m:t>
+              </m:r>
+            </m:e>
+          </m:d>
+          <m:r>
+            <w:rPr>
+              <w:rFonts w:ascii="Cambria Math" w:hAnsi="Cambria Math" w:cs="Times New Roman"/>
+              <w:sz w:val="24"/>
+            </w:rPr>
+            <m:t>=</m:t>
+          </m:r>
+          <m:d>
+            <m:dPr>
+              <m:begChr m:val="{"/>
+              <m:endChr m:val=""/>
+              <m:ctrlPr>
+                <w:rPr>
+                  <w:rFonts w:ascii="Cambria Math" w:hAnsi="Cambria Math" w:cs="Times New Roman"/>
+                  <w:i/>
+                  <w:sz w:val="24"/>
+                </w:rPr>
+              </m:ctrlPr>
+            </m:dPr>
+            <m:e>
+              <m:m>
+                <m:mPr>
+                  <m:mcs>
+                    <m:mc>
+                      <m:mcPr>
+                        <m:count m:val="1"/>
+                        <m:mcJc m:val="center"/>
+                      </m:mcPr>
+                    </m:mc>
+                  </m:mcs>
+                  <m:ctrlPr>
+                    <w:rPr>
+                      <w:rFonts w:ascii="Cambria Math" w:hAnsi="Cambria Math" w:cs="Times New Roman"/>
+                      <w:i/>
+                      <w:sz w:val="24"/>
+                    </w:rPr>
+                  </m:ctrlPr>
+                </m:mPr>
+                <m:mr>
+                  <m:e>
+                    <m:r>
+                      <w:rPr>
+                        <w:rFonts w:ascii="Cambria Math" w:hAnsi="Cambria Math" w:cs="Times New Roman"/>
+                        <w:sz w:val="24"/>
+                      </w:rPr>
+                      <m:t>0 dla stanu podatnego</m:t>
+                    </m:r>
+                  </m:e>
+                </m:mr>
+                <m:mr>
+                  <m:e>
+                    <m:r>
+                      <w:rPr>
+                        <w:rFonts w:ascii="Cambria Math" w:hAnsi="Cambria Math" w:cs="Times New Roman"/>
+                        <w:sz w:val="24"/>
+                      </w:rPr>
+                      <m:t>1 dla stanu zainfekowanego</m:t>
+                    </m:r>
+                  </m:e>
+                </m:mr>
+                <m:mr>
+                  <m:e>
+                    <m:r>
+                      <w:rPr>
+                        <w:rFonts w:ascii="Cambria Math" w:hAnsi="Cambria Math" w:cs="Times New Roman"/>
+                        <w:sz w:val="24"/>
+                      </w:rPr>
+                      <m:t xml:space="preserve">2 dla stanu </m:t>
+                    </m:r>
+                    <m:r>
+                      <w:rPr>
+                        <w:rFonts w:ascii="Cambria Math" w:hAnsi="Cambria Math" w:cs="Times New Roman"/>
+                        <w:sz w:val="24"/>
+                      </w:rPr>
+                      <m:t>ozdrowiałego</m:t>
+                    </m:r>
+                  </m:e>
+                </m:mr>
+              </m:m>
+            </m:e>
+          </m:d>
+        </m:oMath>
+      </m:oMathPara>
+    </w:p>
+    <w:p>
+      <w:pPr>
+        <w:pStyle w:val="Akapitzlist"/>
+        <w:rPr>
+          <w:rFonts w:ascii="Times New Roman" w:eastAsiaTheme="minorEastAsia" w:hAnsi="Times New Roman" w:cs="Times New Roman"/>
+          <w:sz w:val="24"/>
+        </w:rPr>
+      </w:pPr>
+      <w:r>
+        <w:rPr>
+          <w:rFonts w:ascii="Times New Roman" w:eastAsiaTheme="minorEastAsia" w:hAnsi="Times New Roman" w:cs="Times New Roman"/>
+          <w:sz w:val="24"/>
+        </w:rPr>
+        <w:t xml:space="preserve">- </w:t>
+      </w:r>
+      <w:r>
+        <w:rPr>
+          <w:rFonts w:ascii="Times New Roman" w:eastAsiaTheme="minorEastAsia" w:hAnsi="Times New Roman" w:cs="Times New Roman"/>
+          <w:sz w:val="24"/>
+        </w:rPr>
+        <w:t>stany węzłów uaktualniane są synchronicznie w dyskretnych momentach</w:t>
+      </w:r>
+    </w:p>
+    <w:p>
+      <w:pPr>
+        <w:pStyle w:val="Akapitzlist"/>
+        <w:rPr>
+          <w:rFonts w:ascii="Times New Roman" w:eastAsiaTheme="minorEastAsia" w:hAnsi="Times New Roman" w:cs="Times New Roman"/>
+          <w:sz w:val="24"/>
+        </w:rPr>
+      </w:pPr>
+      <w:r>
+        <w:rPr>
+          <w:rFonts w:ascii="Times New Roman" w:eastAsiaTheme="minorEastAsia" w:hAnsi="Times New Roman" w:cs="Times New Roman"/>
+          <w:sz w:val="24"/>
+        </w:rPr>
+        <w:t>-</w:t>
+      </w:r>
+      <w:r>
+        <w:rPr>
+          <w:rFonts w:ascii="Times New Roman" w:eastAsiaTheme="minorEastAsia" w:hAnsi="Times New Roman" w:cs="Times New Roman"/>
+          <w:sz w:val="24"/>
+        </w:rPr>
+        <w:t xml:space="preserve"> stan każdego węzła w chwili </w:t>
+      </w:r>
+      <w:r>
+        <w:rPr>
+          <w:rFonts w:ascii="Times New Roman" w:eastAsiaTheme="minorEastAsia" w:hAnsi="Times New Roman" w:cs="Times New Roman"/>
+          <w:i/>
+          <w:sz w:val="24"/>
+        </w:rPr>
+        <w:t>t + 1</w:t>
+      </w:r>
+      <w:r>
+        <w:rPr>
+          <w:rFonts w:ascii="Times New Roman" w:eastAsiaTheme="minorEastAsia" w:hAnsi="Times New Roman" w:cs="Times New Roman"/>
+          <w:sz w:val="24"/>
+        </w:rPr>
+        <w:t xml:space="preserve"> jest deterministyczną funkcją stanu</w:t>
+      </w:r>
+    </w:p>
+    <w:p>
+      <w:pPr>
+        <w:pStyle w:val="Akapitzlist"/>
+        <w:rPr>
+          <w:rFonts w:ascii="Times New Roman" w:eastAsiaTheme="minorEastAsia" w:hAnsi="Times New Roman" w:cs="Times New Roman"/>
+          <w:sz w:val="24"/>
+        </w:rPr>
+      </w:pPr>
+      <w:r>
+        <w:rPr>
+          <w:rFonts w:ascii="Times New Roman" w:eastAsiaTheme="minorEastAsia" w:hAnsi="Times New Roman" w:cs="Times New Roman"/>
+          <w:sz w:val="24"/>
+        </w:rPr>
+        <w:t xml:space="preserve">sąsiadów w chwili </w:t>
+      </w:r>
+      <w:r>
+        <w:rPr>
+          <w:rFonts w:ascii="Times New Roman" w:eastAsiaTheme="minorEastAsia" w:hAnsi="Times New Roman" w:cs="Times New Roman"/>
+          <w:i/>
+          <w:sz w:val="24"/>
+        </w:rPr>
+        <w:t>t</w:t>
+      </w:r>
+    </w:p>
+    <w:p>
+      <w:pPr>
+        <w:pStyle w:val="Akapitzlist"/>
+        <w:rPr>
+          <w:rFonts w:ascii="Times New Roman" w:hAnsi="Times New Roman" w:cs="Times New Roman"/>
+          <w:sz w:val="24"/>
+        </w:rPr>
+      </w:pPr>
+      <w:r>
+        <w:rPr>
+          <w:rFonts w:ascii="Times New Roman" w:eastAsiaTheme="minorEastAsia" w:hAnsi="Times New Roman" w:cs="Times New Roman"/>
+          <w:sz w:val="24"/>
+        </w:rPr>
+        <w:t xml:space="preserve">          </w:t>
+      </w:r>
+      <w:r>
+        <w:rPr>
+          <w:rFonts w:ascii="Times New Roman" w:hAnsi="Times New Roman" w:cs="Times New Roman"/>
+          <w:sz w:val="24"/>
+        </w:rPr>
+        <w:t xml:space="preserve">1.1. </w:t>
+      </w:r>
+      <w:r>
+        <w:rPr>
+          <w:rFonts w:ascii="Times New Roman" w:hAnsi="Times New Roman" w:cs="Times New Roman"/>
+          <w:sz w:val="24"/>
+        </w:rPr>
+        <w:t>Typ komórki</w:t>
+      </w:r>
+      <w:r>
+        <w:rPr>
+          <w:rFonts w:ascii="Times New Roman" w:hAnsi="Times New Roman" w:cs="Times New Roman"/>
+          <w:sz w:val="24"/>
+        </w:rPr>
+        <w:t xml:space="preserve">: </w:t>
+      </w:r>
+    </w:p>
+    <w:p>
+      <w:pPr>
+        <w:pStyle w:val="Akapitzlist"/>
+        <w:rPr>
+          <w:rFonts w:ascii="Times New Roman" w:hAnsi="Times New Roman" w:cs="Times New Roman"/>
+          <w:sz w:val="24"/>
+        </w:rPr>
+      </w:pPr>
+      <w:r>
+        <w:rPr>
+          <w:rFonts w:ascii="Times New Roman" w:hAnsi="Times New Roman" w:cs="Times New Roman"/>
+          <w:sz w:val="24"/>
+        </w:rPr>
+        <w:t xml:space="preserve">          </w:t>
+      </w:r>
+      <w:r>
+        <w:rPr>
+          <w:rFonts w:ascii="Times New Roman" w:hAnsi="Times New Roman" w:cs="Times New Roman"/>
+          <w:sz w:val="24"/>
+        </w:rPr>
+        <w:t>1.2.</w:t>
+      </w:r>
+      <w:r>
+        <w:rPr>
+          <w:rFonts w:ascii="Times New Roman" w:hAnsi="Times New Roman" w:cs="Times New Roman"/>
+          <w:sz w:val="24"/>
+        </w:rPr>
+        <w:t xml:space="preserve"> Stan początkowy</w:t>
+      </w:r>
+      <w:r>
+        <w:rPr>
+          <w:rFonts w:ascii="Times New Roman" w:hAnsi="Times New Roman" w:cs="Times New Roman"/>
+          <w:sz w:val="24"/>
+        </w:rPr>
+        <w:t xml:space="preserve">: </w:t>
+      </w:r>
+    </w:p>
+    <w:p>
+      <w:pPr>
+        <w:pStyle w:val="Akapitzlist"/>
+        <w:rPr>
+          <w:rFonts w:ascii="Times New Roman" w:hAnsi="Times New Roman" w:cs="Times New Roman"/>
+          <w:sz w:val="24"/>
+        </w:rPr>
+      </w:pPr>
+      <w:r>
+        <w:rPr>
+          <w:rFonts w:ascii="Times New Roman" w:hAnsi="Times New Roman" w:cs="Times New Roman"/>
+          <w:sz w:val="24"/>
+        </w:rPr>
+        <w:t xml:space="preserve">          </w:t>
+      </w:r>
+      <w:r>
+        <w:rPr>
+          <w:rFonts w:ascii="Times New Roman" w:hAnsi="Times New Roman" w:cs="Times New Roman"/>
+          <w:sz w:val="24"/>
+        </w:rPr>
+        <w:t>1.3.</w:t>
+      </w:r>
+      <w:r>
+        <w:rPr>
+          <w:rFonts w:ascii="Times New Roman" w:hAnsi="Times New Roman" w:cs="Times New Roman"/>
+          <w:sz w:val="24"/>
+        </w:rPr>
+        <w:t xml:space="preserve"> Funkcja przejścia</w:t>
+      </w:r>
+      <w:r>
+        <w:rPr>
+          <w:rFonts w:ascii="Times New Roman" w:hAnsi="Times New Roman" w:cs="Times New Roman"/>
+          <w:sz w:val="24"/>
+        </w:rPr>
+        <w:t>:</w:t>
       </w:r>
       <w:bookmarkStart w:id="0" w:name="_GoBack"/>
       <w:bookmarkEnd w:id="0"/>
+    </w:p>
+    <w:p>
+      <w:pPr>
+        <w:pStyle w:val="Akapitzlist"/>
+        <w:numPr>
+          <w:ilvl w:val="0"/>
+          <w:numId w:val="2"/>
+        </w:numPr>
+        <w:rPr>
+          <w:rFonts w:ascii="Times New Roman" w:hAnsi="Times New Roman" w:cs="Times New Roman"/>
+          <w:sz w:val="24"/>
+        </w:rPr>
+      </w:pPr>
+      <w:r>
+        <w:rPr>
+          <w:rFonts w:ascii="Times New Roman" w:hAnsi="Times New Roman" w:cs="Times New Roman"/>
+          <w:sz w:val="24"/>
+        </w:rPr>
+        <w:t>Historia powstania automatów komórkowych</w:t>
+      </w:r>
+      <w:r>
+        <w:rPr>
+          <w:rFonts w:ascii="Times New Roman" w:hAnsi="Times New Roman" w:cs="Times New Roman"/>
+          <w:sz w:val="24"/>
+        </w:rPr>
+        <w:t>.</w:t>
+      </w:r>
+    </w:p>
+    <w:p>
+      <w:pPr>
+        <w:pStyle w:val="Akapitzlist"/>
+        <w:numPr>
+          <w:ilvl w:val="0"/>
+          <w:numId w:val="2"/>
+        </w:numPr>
+        <w:rPr>
+          <w:rFonts w:ascii="Times New Roman" w:hAnsi="Times New Roman" w:cs="Times New Roman"/>
+          <w:sz w:val="24"/>
+        </w:rPr>
+      </w:pPr>
+      <w:r>
+        <w:rPr>
+          <w:rFonts w:ascii="Times New Roman" w:hAnsi="Times New Roman" w:cs="Times New Roman"/>
+          <w:sz w:val="24"/>
+        </w:rPr>
+        <w:t>Opis reguł gry w życie</w:t>
+      </w:r>
+      <w:r>
+        <w:rPr>
+          <w:rFonts w:ascii="Times New Roman" w:hAnsi="Times New Roman" w:cs="Times New Roman"/>
+          <w:sz w:val="24"/>
+        </w:rPr>
+        <w:t>.</w:t>
+      </w:r>
     </w:p>
     <w:sectPr>
       <w:pgSz w:w="11906" w:h="16838"/>
@@ -17,6 +647,216 @@
     </w:sectPr>
   </w:body>
 </w:document>
+</file>
+
+<file path=word/numbering.xml><?xml version="1.0" encoding="utf-8"?>
+<w:numbering xmlns:wpc="http://schemas.microsoft.com/office/word/2010/wordprocessingCanvas" xmlns:mc="http://schemas.openxmlformats.org/markup-compatibility/2006" xmlns:o="urn:schemas-microsoft-com:office:office" xmlns:r="http://schemas.openxmlformats.org/officeDocument/2006/relationships" xmlns:m="http://schemas.openxmlformats.org/officeDocument/2006/math" xmlns:v="urn:schemas-microsoft-com:vml" xmlns:wp14="http://schemas.microsoft.com/office/word/2010/wordprocessingDrawing" xmlns:wp="http://schemas.openxmlformats.org/drawingml/2006/wordprocessingDrawing" xmlns:w10="urn:schemas-microsoft-com:office:word" xmlns:w="http://schemas.openxmlformats.org/wordprocessingml/2006/main" xmlns:w14="http://schemas.microsoft.com/office/word/2010/wordml" xmlns:wpg="http://schemas.microsoft.com/office/word/2010/wordprocessingGroup" xmlns:wpi="http://schemas.microsoft.com/office/word/2010/wordprocessingInk" xmlns:wne="http://schemas.microsoft.com/office/word/2006/wordml" xmlns:wps="http://schemas.microsoft.com/office/word/2010/wordprocessingShape" mc:Ignorable="w14 wp14">
+  <w:abstractNum w:abstractNumId="0">
+    <w:nsid w:val="374462E8"/>
+    <w:multiLevelType w:val="hybridMultilevel"/>
+    <w:tmpl w:val="3C3AE99E"/>
+    <w:lvl w:ilvl="0" w:tplc="04150001">
+      <w:start w:val="1"/>
+      <w:numFmt w:val="bullet"/>
+      <w:lvlText w:val=""/>
+      <w:lvlJc w:val="left"/>
+      <w:pPr>
+        <w:ind w:left="720" w:hanging="360"/>
+      </w:pPr>
+      <w:rPr>
+        <w:rFonts w:ascii="Symbol" w:hAnsi="Symbol" w:hint="default"/>
+      </w:rPr>
+    </w:lvl>
+    <w:lvl w:ilvl="1" w:tplc="04150003" w:tentative="1">
+      <w:start w:val="1"/>
+      <w:numFmt w:val="bullet"/>
+      <w:lvlText w:val="o"/>
+      <w:lvlJc w:val="left"/>
+      <w:pPr>
+        <w:ind w:left="1440" w:hanging="360"/>
+      </w:pPr>
+      <w:rPr>
+        <w:rFonts w:ascii="Courier New" w:hAnsi="Courier New" w:cs="Courier New" w:hint="default"/>
+      </w:rPr>
+    </w:lvl>
+    <w:lvl w:ilvl="2" w:tplc="04150005" w:tentative="1">
+      <w:start w:val="1"/>
+      <w:numFmt w:val="bullet"/>
+      <w:lvlText w:val=""/>
+      <w:lvlJc w:val="left"/>
+      <w:pPr>
+        <w:ind w:left="2160" w:hanging="360"/>
+      </w:pPr>
+      <w:rPr>
+        <w:rFonts w:ascii="Wingdings" w:hAnsi="Wingdings" w:hint="default"/>
+      </w:rPr>
+    </w:lvl>
+    <w:lvl w:ilvl="3" w:tplc="04150001" w:tentative="1">
+      <w:start w:val="1"/>
+      <w:numFmt w:val="bullet"/>
+      <w:lvlText w:val=""/>
+      <w:lvlJc w:val="left"/>
+      <w:pPr>
+        <w:ind w:left="2880" w:hanging="360"/>
+      </w:pPr>
+      <w:rPr>
+        <w:rFonts w:ascii="Symbol" w:hAnsi="Symbol" w:hint="default"/>
+      </w:rPr>
+    </w:lvl>
+    <w:lvl w:ilvl="4" w:tplc="04150003" w:tentative="1">
+      <w:start w:val="1"/>
+      <w:numFmt w:val="bullet"/>
+      <w:lvlText w:val="o"/>
+      <w:lvlJc w:val="left"/>
+      <w:pPr>
+        <w:ind w:left="3600" w:hanging="360"/>
+      </w:pPr>
+      <w:rPr>
+        <w:rFonts w:ascii="Courier New" w:hAnsi="Courier New" w:cs="Courier New" w:hint="default"/>
+      </w:rPr>
+    </w:lvl>
+    <w:lvl w:ilvl="5" w:tplc="04150005" w:tentative="1">
+      <w:start w:val="1"/>
+      <w:numFmt w:val="bullet"/>
+      <w:lvlText w:val=""/>
+      <w:lvlJc w:val="left"/>
+      <w:pPr>
+        <w:ind w:left="4320" w:hanging="360"/>
+      </w:pPr>
+      <w:rPr>
+        <w:rFonts w:ascii="Wingdings" w:hAnsi="Wingdings" w:hint="default"/>
+      </w:rPr>
+    </w:lvl>
+    <w:lvl w:ilvl="6" w:tplc="04150001" w:tentative="1">
+      <w:start w:val="1"/>
+      <w:numFmt w:val="bullet"/>
+      <w:lvlText w:val=""/>
+      <w:lvlJc w:val="left"/>
+      <w:pPr>
+        <w:ind w:left="5040" w:hanging="360"/>
+      </w:pPr>
+      <w:rPr>
+        <w:rFonts w:ascii="Symbol" w:hAnsi="Symbol" w:hint="default"/>
+      </w:rPr>
+    </w:lvl>
+    <w:lvl w:ilvl="7" w:tplc="04150003" w:tentative="1">
+      <w:start w:val="1"/>
+      <w:numFmt w:val="bullet"/>
+      <w:lvlText w:val="o"/>
+      <w:lvlJc w:val="left"/>
+      <w:pPr>
+        <w:ind w:left="5760" w:hanging="360"/>
+      </w:pPr>
+      <w:rPr>
+        <w:rFonts w:ascii="Courier New" w:hAnsi="Courier New" w:cs="Courier New" w:hint="default"/>
+      </w:rPr>
+    </w:lvl>
+    <w:lvl w:ilvl="8" w:tplc="04150005" w:tentative="1">
+      <w:start w:val="1"/>
+      <w:numFmt w:val="bullet"/>
+      <w:lvlText w:val=""/>
+      <w:lvlJc w:val="left"/>
+      <w:pPr>
+        <w:ind w:left="6480" w:hanging="360"/>
+      </w:pPr>
+      <w:rPr>
+        <w:rFonts w:ascii="Wingdings" w:hAnsi="Wingdings" w:hint="default"/>
+      </w:rPr>
+    </w:lvl>
+  </w:abstractNum>
+  <w:abstractNum w:abstractNumId="1">
+    <w:nsid w:val="795E6F5F"/>
+    <w:multiLevelType w:val="hybridMultilevel"/>
+    <w:tmpl w:val="2118D896"/>
+    <w:lvl w:ilvl="0" w:tplc="0415000F">
+      <w:start w:val="1"/>
+      <w:numFmt w:val="decimal"/>
+      <w:lvlText w:val="%1."/>
+      <w:lvlJc w:val="left"/>
+      <w:pPr>
+        <w:ind w:left="720" w:hanging="360"/>
+      </w:pPr>
+    </w:lvl>
+    <w:lvl w:ilvl="1" w:tplc="04150019" w:tentative="1">
+      <w:start w:val="1"/>
+      <w:numFmt w:val="lowerLetter"/>
+      <w:lvlText w:val="%2."/>
+      <w:lvlJc w:val="left"/>
+      <w:pPr>
+        <w:ind w:left="1440" w:hanging="360"/>
+      </w:pPr>
+    </w:lvl>
+    <w:lvl w:ilvl="2" w:tplc="0415001B" w:tentative="1">
+      <w:start w:val="1"/>
+      <w:numFmt w:val="lowerRoman"/>
+      <w:lvlText w:val="%3."/>
+      <w:lvlJc w:val="right"/>
+      <w:pPr>
+        <w:ind w:left="2160" w:hanging="180"/>
+      </w:pPr>
+    </w:lvl>
+    <w:lvl w:ilvl="3" w:tplc="0415000F" w:tentative="1">
+      <w:start w:val="1"/>
+      <w:numFmt w:val="decimal"/>
+      <w:lvlText w:val="%4."/>
+      <w:lvlJc w:val="left"/>
+      <w:pPr>
+        <w:ind w:left="2880" w:hanging="360"/>
+      </w:pPr>
+    </w:lvl>
+    <w:lvl w:ilvl="4" w:tplc="04150019" w:tentative="1">
+      <w:start w:val="1"/>
+      <w:numFmt w:val="lowerLetter"/>
+      <w:lvlText w:val="%5."/>
+      <w:lvlJc w:val="left"/>
+      <w:pPr>
+        <w:ind w:left="3600" w:hanging="360"/>
+      </w:pPr>
+    </w:lvl>
+    <w:lvl w:ilvl="5" w:tplc="0415001B" w:tentative="1">
+      <w:start w:val="1"/>
+      <w:numFmt w:val="lowerRoman"/>
+      <w:lvlText w:val="%6."/>
+      <w:lvlJc w:val="right"/>
+      <w:pPr>
+        <w:ind w:left="4320" w:hanging="180"/>
+      </w:pPr>
+    </w:lvl>
+    <w:lvl w:ilvl="6" w:tplc="0415000F" w:tentative="1">
+      <w:start w:val="1"/>
+      <w:numFmt w:val="decimal"/>
+      <w:lvlText w:val="%7."/>
+      <w:lvlJc w:val="left"/>
+      <w:pPr>
+        <w:ind w:left="5040" w:hanging="360"/>
+      </w:pPr>
+    </w:lvl>
+    <w:lvl w:ilvl="7" w:tplc="04150019" w:tentative="1">
+      <w:start w:val="1"/>
+      <w:numFmt w:val="lowerLetter"/>
+      <w:lvlText w:val="%8."/>
+      <w:lvlJc w:val="left"/>
+      <w:pPr>
+        <w:ind w:left="5760" w:hanging="360"/>
+      </w:pPr>
+    </w:lvl>
+    <w:lvl w:ilvl="8" w:tplc="0415001B" w:tentative="1">
+      <w:start w:val="1"/>
+      <w:numFmt w:val="lowerRoman"/>
+      <w:lvlText w:val="%9."/>
+      <w:lvlJc w:val="right"/>
+      <w:pPr>
+        <w:ind w:left="6480" w:hanging="180"/>
+      </w:pPr>
+    </w:lvl>
+  </w:abstractNum>
+  <w:num w:numId="1">
+    <w:abstractNumId w:val="0"/>
+  </w:num>
+  <w:num w:numId="2">
+    <w:abstractNumId w:val="1"/>
+  </w:num>
+</w:numbering>
 </file>
 
 <file path=word/styles.xml><?xml version="1.0" encoding="utf-8"?>
@@ -206,6 +1046,57 @@
     <w:semiHidden/>
     <w:unhideWhenUsed/>
   </w:style>
+  <w:style w:type="paragraph" w:styleId="Akapitzlist">
+    <w:name w:val="List Paragraph"/>
+    <w:basedOn w:val="Normalny"/>
+    <w:uiPriority w:val="34"/>
+    <w:qFormat/>
+    <w:rsid w:val="00DB7CD0"/>
+    <w:pPr>
+      <w:ind w:left="720"/>
+      <w:contextualSpacing/>
+    </w:pPr>
+  </w:style>
+  <w:style w:type="character" w:styleId="Tekstzastpczy">
+    <w:name w:val="Placeholder Text"/>
+    <w:basedOn w:val="Domylnaczcionkaakapitu"/>
+    <w:uiPriority w:val="99"/>
+    <w:semiHidden/>
+    <w:rsid w:val="006F7090"/>
+    <w:rPr>
+      <w:color w:val="808080"/>
+    </w:rPr>
+  </w:style>
+  <w:style w:type="paragraph" w:styleId="Tekstdymka">
+    <w:name w:val="Balloon Text"/>
+    <w:basedOn w:val="Normalny"/>
+    <w:link w:val="TekstdymkaZnak"/>
+    <w:uiPriority w:val="99"/>
+    <w:semiHidden/>
+    <w:unhideWhenUsed/>
+    <w:rsid w:val="006F7090"/>
+    <w:pPr>
+      <w:spacing w:after="0" w:line="240" w:lineRule="auto"/>
+    </w:pPr>
+    <w:rPr>
+      <w:rFonts w:ascii="Tahoma" w:hAnsi="Tahoma" w:cs="Tahoma"/>
+      <w:sz w:val="16"/>
+      <w:szCs w:val="16"/>
+    </w:rPr>
+  </w:style>
+  <w:style w:type="character" w:customStyle="1" w:styleId="TekstdymkaZnak">
+    <w:name w:val="Tekst dymka Znak"/>
+    <w:basedOn w:val="Domylnaczcionkaakapitu"/>
+    <w:link w:val="Tekstdymka"/>
+    <w:uiPriority w:val="99"/>
+    <w:semiHidden/>
+    <w:rsid w:val="006F7090"/>
+    <w:rPr>
+      <w:rFonts w:ascii="Tahoma" w:hAnsi="Tahoma" w:cs="Tahoma"/>
+      <w:sz w:val="16"/>
+      <w:szCs w:val="16"/>
+    </w:rPr>
+  </w:style>
 </w:styles>
 </file>
 
@@ -395,6 +1286,57 @@
     <w:uiPriority w:val="99"/>
     <w:semiHidden/>
     <w:unhideWhenUsed/>
+  </w:style>
+  <w:style w:type="paragraph" w:styleId="Akapitzlist">
+    <w:name w:val="List Paragraph"/>
+    <w:basedOn w:val="Normalny"/>
+    <w:uiPriority w:val="34"/>
+    <w:qFormat/>
+    <w:rsid w:val="00DB7CD0"/>
+    <w:pPr>
+      <w:ind w:left="720"/>
+      <w:contextualSpacing/>
+    </w:pPr>
+  </w:style>
+  <w:style w:type="character" w:styleId="Tekstzastpczy">
+    <w:name w:val="Placeholder Text"/>
+    <w:basedOn w:val="Domylnaczcionkaakapitu"/>
+    <w:uiPriority w:val="99"/>
+    <w:semiHidden/>
+    <w:rsid w:val="006F7090"/>
+    <w:rPr>
+      <w:color w:val="808080"/>
+    </w:rPr>
+  </w:style>
+  <w:style w:type="paragraph" w:styleId="Tekstdymka">
+    <w:name w:val="Balloon Text"/>
+    <w:basedOn w:val="Normalny"/>
+    <w:link w:val="TekstdymkaZnak"/>
+    <w:uiPriority w:val="99"/>
+    <w:semiHidden/>
+    <w:unhideWhenUsed/>
+    <w:rsid w:val="006F7090"/>
+    <w:pPr>
+      <w:spacing w:after="0" w:line="240" w:lineRule="auto"/>
+    </w:pPr>
+    <w:rPr>
+      <w:rFonts w:ascii="Tahoma" w:hAnsi="Tahoma" w:cs="Tahoma"/>
+      <w:sz w:val="16"/>
+      <w:szCs w:val="16"/>
+    </w:rPr>
+  </w:style>
+  <w:style w:type="character" w:customStyle="1" w:styleId="TekstdymkaZnak">
+    <w:name w:val="Tekst dymka Znak"/>
+    <w:basedOn w:val="Domylnaczcionkaakapitu"/>
+    <w:link w:val="Tekstdymka"/>
+    <w:uiPriority w:val="99"/>
+    <w:semiHidden/>
+    <w:rsid w:val="006F7090"/>
+    <w:rPr>
+      <w:rFonts w:ascii="Tahoma" w:hAnsi="Tahoma" w:cs="Tahoma"/>
+      <w:sz w:val="16"/>
+      <w:szCs w:val="16"/>
+    </w:rPr>
   </w:style>
 </w:styles>
 </file>

</xml_diff>

<commit_message>
Typ komórki, stan początkowy, funkcja przejścia
1.1. 1.2. 1.3.
</commit_message>
<xml_diff>
--- a/text for chm.docx
+++ b/text for chm.docx
@@ -52,49 +52,7 @@
           <w:rFonts w:ascii="Times New Roman" w:hAnsi="Times New Roman" w:cs="Times New Roman"/>
           <w:sz w:val="24"/>
         </w:rPr>
-        <w:t>Automaty komórkowe są</w:t>
-      </w:r>
-      <w:r>
-        <w:rPr>
-          <w:rFonts w:ascii="Times New Roman" w:hAnsi="Times New Roman" w:cs="Times New Roman"/>
-          <w:sz w:val="24"/>
-        </w:rPr>
-        <w:t xml:space="preserve"> to</w:t>
-      </w:r>
-      <w:r>
-        <w:rPr>
-          <w:rFonts w:ascii="Times New Roman" w:hAnsi="Times New Roman" w:cs="Times New Roman"/>
-          <w:sz w:val="24"/>
-        </w:rPr>
-        <w:t xml:space="preserve"> narzędzi</w:t>
-      </w:r>
-      <w:r>
-        <w:rPr>
-          <w:rFonts w:ascii="Times New Roman" w:hAnsi="Times New Roman" w:cs="Times New Roman"/>
-          <w:sz w:val="24"/>
-        </w:rPr>
-        <w:t>a</w:t>
-      </w:r>
-      <w:r>
-        <w:rPr>
-          <w:rFonts w:ascii="Times New Roman" w:hAnsi="Times New Roman" w:cs="Times New Roman"/>
-          <w:sz w:val="24"/>
-        </w:rPr>
-        <w:t xml:space="preserve"> wykorzystywan</w:t>
-      </w:r>
-      <w:r>
-        <w:rPr>
-          <w:rFonts w:ascii="Times New Roman" w:hAnsi="Times New Roman" w:cs="Times New Roman"/>
-          <w:sz w:val="24"/>
-        </w:rPr>
-        <w:t>e</w:t>
-      </w:r>
-      <w:r>
-        <w:rPr>
-          <w:rFonts w:ascii="Times New Roman" w:hAnsi="Times New Roman" w:cs="Times New Roman"/>
-          <w:sz w:val="24"/>
-        </w:rPr>
-        <w:t xml:space="preserve"> do modelowania</w:t>
+        <w:t>Automaty komórkowe są to narzędzia wykorzystywane do modelowania</w:t>
       </w:r>
     </w:p>
     <w:p>
@@ -110,35 +68,7 @@
           <w:rFonts w:ascii="Times New Roman" w:hAnsi="Times New Roman" w:cs="Times New Roman"/>
           <w:sz w:val="24"/>
         </w:rPr>
-        <w:t xml:space="preserve">układów dynamicznych. </w:t>
-      </w:r>
-      <w:r>
-        <w:rPr>
-          <w:rFonts w:ascii="Times New Roman" w:hAnsi="Times New Roman" w:cs="Times New Roman"/>
-          <w:sz w:val="24"/>
-        </w:rPr>
-        <w:t>P</w:t>
-      </w:r>
-      <w:r>
-        <w:rPr>
-          <w:rFonts w:ascii="Times New Roman" w:hAnsi="Times New Roman" w:cs="Times New Roman"/>
-          <w:sz w:val="24"/>
-        </w:rPr>
-        <w:t>rzykładem tego</w:t>
-      </w:r>
-      <w:r>
-        <w:rPr>
-          <w:rFonts w:ascii="Times New Roman" w:hAnsi="Times New Roman" w:cs="Times New Roman"/>
-          <w:sz w:val="24"/>
-        </w:rPr>
-        <w:t xml:space="preserve"> są</w:t>
-      </w:r>
-      <w:r>
-        <w:rPr>
-          <w:rFonts w:ascii="Times New Roman" w:hAnsi="Times New Roman" w:cs="Times New Roman"/>
-          <w:sz w:val="24"/>
-        </w:rPr>
-        <w:t>, proste zasady i lokalne</w:t>
+        <w:t>układów dynamicznych. Przykładem tego są, proste zasady i lokalne</w:t>
       </w:r>
     </w:p>
     <w:p>
@@ -154,49 +84,7 @@
           <w:rFonts w:ascii="Times New Roman" w:hAnsi="Times New Roman" w:cs="Times New Roman"/>
           <w:sz w:val="24"/>
         </w:rPr>
-        <w:t>oddziaływania mogą</w:t>
-      </w:r>
-      <w:r>
-        <w:rPr>
-          <w:rFonts w:ascii="Times New Roman" w:hAnsi="Times New Roman" w:cs="Times New Roman"/>
-          <w:sz w:val="24"/>
-        </w:rPr>
-        <w:t>ce</w:t>
-      </w:r>
-      <w:r>
-        <w:rPr>
-          <w:rFonts w:ascii="Times New Roman" w:hAnsi="Times New Roman" w:cs="Times New Roman"/>
-          <w:sz w:val="24"/>
-        </w:rPr>
-        <w:t xml:space="preserve"> prowadzić do bardzo różnorodnych i skomplikowanych</w:t>
-      </w:r>
-      <w:r>
-        <w:rPr>
-          <w:rFonts w:ascii="Times New Roman" w:hAnsi="Times New Roman" w:cs="Times New Roman"/>
-          <w:sz w:val="24"/>
-        </w:rPr>
-        <w:t xml:space="preserve"> zachowani</w:t>
-      </w:r>
-      <w:r>
-        <w:rPr>
-          <w:rFonts w:ascii="Times New Roman" w:hAnsi="Times New Roman" w:cs="Times New Roman"/>
-          <w:sz w:val="24"/>
-        </w:rPr>
-        <w:t xml:space="preserve">. Zwykle jako automaty komórkowe </w:t>
-      </w:r>
-      <w:r>
-        <w:rPr>
-          <w:rFonts w:ascii="Times New Roman" w:hAnsi="Times New Roman" w:cs="Times New Roman"/>
-          <w:sz w:val="24"/>
-        </w:rPr>
-        <w:t>wyróżnia</w:t>
-      </w:r>
-      <w:r>
-        <w:rPr>
-          <w:rFonts w:ascii="Times New Roman" w:hAnsi="Times New Roman" w:cs="Times New Roman"/>
-          <w:sz w:val="24"/>
-        </w:rPr>
-        <w:t xml:space="preserve"> się:</w:t>
+        <w:t>oddziaływania mogące prowadzić do bardzo różnorodnych i skomplikowanych zachowani. Zwykle jako automaty komórkowe wyróżnia się:</w:t>
       </w:r>
     </w:p>
     <w:p>
@@ -220,14 +108,7 @@
           <w:sz w:val="24"/>
         </w:rPr>
         <w:br/>
-        <w:t>- k</w:t>
-      </w:r>
-      <w:r>
-        <w:rPr>
-          <w:rFonts w:ascii="Times New Roman" w:hAnsi="Times New Roman" w:cs="Times New Roman"/>
-          <w:sz w:val="24"/>
-        </w:rPr>
-        <w:t xml:space="preserve">ażdy węzeł siatki znajduje się w jednym z </w:t>
+        <w:t xml:space="preserve">- każdy węzeł siatki znajduje się w jednym z </w:t>
       </w:r>
       <w:r>
         <w:rPr>
@@ -242,28 +123,7 @@
           <w:rFonts w:ascii="Times New Roman" w:hAnsi="Times New Roman" w:cs="Times New Roman"/>
           <w:sz w:val="24"/>
         </w:rPr>
-        <w:t xml:space="preserve"> dyskretnych stanów. Np.</w:t>
-      </w:r>
-      <w:r>
-        <w:rPr>
-          <w:rFonts w:ascii="Times New Roman" w:hAnsi="Times New Roman" w:cs="Times New Roman"/>
-          <w:sz w:val="24"/>
-        </w:rPr>
-        <w:t xml:space="preserve"> </w:t>
-      </w:r>
-      <w:r>
-        <w:rPr>
-          <w:rFonts w:ascii="Times New Roman" w:hAnsi="Times New Roman" w:cs="Times New Roman"/>
-          <w:sz w:val="24"/>
-        </w:rPr>
-        <w:t>w modelu SIR m</w:t>
-      </w:r>
-      <w:r>
-        <w:rPr>
-          <w:rFonts w:ascii="Times New Roman" w:hAnsi="Times New Roman" w:cs="Times New Roman"/>
-          <w:sz w:val="24"/>
-        </w:rPr>
-        <w:t>oglibyśmy mieć :</w:t>
+        <w:t xml:space="preserve"> dyskretnych stanów. Np. w modelu SIR moglibyśmy mieć :</w:t>
       </w:r>
     </w:p>
     <w:p>
@@ -348,7 +208,14 @@
                         <w:rFonts w:ascii="Cambria Math" w:hAnsi="Cambria Math" w:cs="Times New Roman"/>
                         <w:sz w:val="24"/>
                       </w:rPr>
-                      <m:t>0 dla stanu podatnego</m:t>
+                      <m:t>0 dl</m:t>
+                    </m:r>
+                    <m:r>
+                      <w:rPr>
+                        <w:rFonts w:ascii="Cambria Math" w:hAnsi="Cambria Math" w:cs="Times New Roman"/>
+                        <w:sz w:val="24"/>
+                      </w:rPr>
+                      <m:t>a stanu podatnego</m:t>
                     </m:r>
                   </m:e>
                 </m:mr>
@@ -370,14 +237,7 @@
                         <w:rFonts w:ascii="Cambria Math" w:hAnsi="Cambria Math" w:cs="Times New Roman"/>
                         <w:sz w:val="24"/>
                       </w:rPr>
-                      <m:t xml:space="preserve">2 dla stanu </m:t>
-                    </m:r>
-                    <m:r>
-                      <w:rPr>
-                        <w:rFonts w:ascii="Cambria Math" w:hAnsi="Cambria Math" w:cs="Times New Roman"/>
-                        <w:sz w:val="24"/>
-                      </w:rPr>
-                      <m:t>ozdrowiałego</m:t>
+                      <m:t>2 dla stanu ozdrowiałego</m:t>
                     </m:r>
                   </m:e>
                 </m:mr>
@@ -400,14 +260,7 @@
           <w:rFonts w:ascii="Times New Roman" w:eastAsiaTheme="minorEastAsia" w:hAnsi="Times New Roman" w:cs="Times New Roman"/>
           <w:sz w:val="24"/>
         </w:rPr>
-        <w:t xml:space="preserve">- </w:t>
-      </w:r>
-      <w:r>
-        <w:rPr>
-          <w:rFonts w:ascii="Times New Roman" w:eastAsiaTheme="minorEastAsia" w:hAnsi="Times New Roman" w:cs="Times New Roman"/>
-          <w:sz w:val="24"/>
-        </w:rPr>
-        <w:t>stany węzłów uaktualniane są synchronicznie w dyskretnych momentach</w:t>
+        <w:t>- stany węzłów uaktualniane są synchronicznie w dyskretnych momentach</w:t>
       </w:r>
     </w:p>
     <w:p>
@@ -423,14 +276,7 @@
           <w:rFonts w:ascii="Times New Roman" w:eastAsiaTheme="minorEastAsia" w:hAnsi="Times New Roman" w:cs="Times New Roman"/>
           <w:sz w:val="24"/>
         </w:rPr>
-        <w:t>-</w:t>
-      </w:r>
-      <w:r>
-        <w:rPr>
-          <w:rFonts w:ascii="Times New Roman" w:eastAsiaTheme="minorEastAsia" w:hAnsi="Times New Roman" w:cs="Times New Roman"/>
-          <w:sz w:val="24"/>
-        </w:rPr>
-        <w:t xml:space="preserve"> stan każdego węzła w chwili </w:t>
+        <w:t xml:space="preserve">- stan każdego węzła w chwili </w:t>
       </w:r>
       <w:r>
         <w:rPr>
@@ -477,7 +323,7 @@
         <w:pStyle w:val="Akapitzlist"/>
         <w:rPr>
           <w:rFonts w:ascii="Times New Roman" w:hAnsi="Times New Roman" w:cs="Times New Roman"/>
-          <w:sz w:val="24"/>
+          <w:sz w:val="32"/>
         </w:rPr>
       </w:pPr>
       <w:r>
@@ -507,6 +353,36 @@
           <w:sz w:val="24"/>
         </w:rPr>
         <w:t xml:space="preserve">: </w:t>
+      </w:r>
+      <w:r>
+        <w:rPr>
+          <w:rFonts w:ascii="Times New Roman" w:hAnsi="Times New Roman" w:cs="Times New Roman"/>
+          <w:color w:val="000000"/>
+          <w:sz w:val="24"/>
+          <w:szCs w:val="20"/>
+          <w:shd w:val="clear" w:color="auto" w:fill="FFFFFF"/>
+        </w:rPr>
+        <w:t xml:space="preserve">W najprostszym przypadku jest to pojedyncza wartość logiczna przyjmująca jeden z dwóch stanów </w:t>
+      </w:r>
+      <w:r>
+        <w:rPr>
+          <w:rFonts w:ascii="Times New Roman" w:hAnsi="Times New Roman" w:cs="Times New Roman"/>
+          <w:color w:val="000000"/>
+          <w:sz w:val="24"/>
+          <w:szCs w:val="20"/>
+          <w:shd w:val="clear" w:color="auto" w:fill="FFFFFF"/>
+        </w:rPr>
+        <w:t>–</w:t>
+      </w:r>
+      <w:r>
+        <w:rPr>
+          <w:rFonts w:ascii="Times New Roman" w:hAnsi="Times New Roman" w:cs="Times New Roman"/>
+          <w:color w:val="000000"/>
+          <w:sz w:val="24"/>
+          <w:szCs w:val="20"/>
+          <w:shd w:val="clear" w:color="auto" w:fill="FFFFFF"/>
+        </w:rPr>
+        <w:t xml:space="preserve"> prawdy lub fałszu. Może to być wartość wyliczeniowa, liczba całkowita, zmiennoprzecinkowa, wektor czy nawet rozbudowana struktura złożona z wielu pól.</w:t>
       </w:r>
     </w:p>
     <w:p>
@@ -514,7 +390,10 @@
         <w:pStyle w:val="Akapitzlist"/>
         <w:rPr>
           <w:rFonts w:ascii="Times New Roman" w:hAnsi="Times New Roman" w:cs="Times New Roman"/>
-          <w:sz w:val="24"/>
+          <w:color w:val="252525"/>
+          <w:sz w:val="32"/>
+          <w:szCs w:val="24"/>
+          <w:shd w:val="clear" w:color="auto" w:fill="FFFFFF"/>
         </w:rPr>
       </w:pPr>
       <w:r>
@@ -544,6 +423,16 @@
           <w:sz w:val="24"/>
         </w:rPr>
         <w:t xml:space="preserve">: </w:t>
+      </w:r>
+      <w:r>
+        <w:rPr>
+          <w:rFonts w:ascii="Times New Roman" w:hAnsi="Times New Roman" w:cs="Times New Roman"/>
+          <w:color w:val="000000"/>
+          <w:sz w:val="24"/>
+          <w:szCs w:val="20"/>
+          <w:shd w:val="clear" w:color="auto" w:fill="FFFFFF"/>
+        </w:rPr>
+        <w:t>Może to być wypełnienie całej tablicy określoną wartością, wartościami losowymi, zapamiętanymi wcześniej w pliku czy wczytanymi z innego źródła (np. na podstawie obrazu graficznego) albo wygenerowanymi przez pewien algorytm.</w:t>
       </w:r>
     </w:p>
     <w:p>
@@ -551,7 +440,8 @@
         <w:pStyle w:val="Akapitzlist"/>
         <w:rPr>
           <w:rFonts w:ascii="Times New Roman" w:hAnsi="Times New Roman" w:cs="Times New Roman"/>
-          <w:sz w:val="24"/>
+          <w:sz w:val="32"/>
+          <w:szCs w:val="24"/>
         </w:rPr>
       </w:pPr>
       <w:r>
@@ -581,6 +471,38 @@
           <w:sz w:val="24"/>
         </w:rPr>
         <w:t>:</w:t>
+      </w:r>
+      <w:r>
+        <w:rPr>
+          <w:rFonts w:ascii="Arial" w:hAnsi="Arial" w:cs="Arial"/>
+          <w:color w:val="252525"/>
+          <w:sz w:val="21"/>
+          <w:szCs w:val="21"/>
+          <w:shd w:val="clear" w:color="auto" w:fill="FFFFFF"/>
+        </w:rPr>
+        <w:t xml:space="preserve"> </w:t>
+      </w:r>
+      <w:r>
+        <w:rPr>
+          <w:rFonts w:ascii="Times New Roman" w:hAnsi="Times New Roman" w:cs="Times New Roman"/>
+          <w:color w:val="000000"/>
+          <w:sz w:val="24"/>
+          <w:szCs w:val="20"/>
+          <w:shd w:val="clear" w:color="auto" w:fill="FFFFFF"/>
+        </w:rPr>
+        <w:t>Tak jak dyskretną przestrzeń w automatach komórkowych stanowi tablica komórek, tak dyskretny czas wyznaczają kolejne cykle przeliczania nazywane dalej iteracjami. Algorytm może w każdej iteracji, według pewnych okre</w:t>
+      </w:r>
+      <w:bookmarkStart w:id="0" w:name="_GoBack"/>
+      <w:bookmarkEnd w:id="0"/>
+      <w:r>
+        <w:rPr>
+          <w:rFonts w:ascii="Times New Roman" w:hAnsi="Times New Roman" w:cs="Times New Roman"/>
+          <w:color w:val="000000"/>
+          <w:sz w:val="24"/>
+          <w:szCs w:val="20"/>
+          <w:shd w:val="clear" w:color="auto" w:fill="FFFFFF"/>
+        </w:rPr>
+        <w:t>ślonych reguł przeliczać kolejno wszystkie komórki, tylko jedną (na pewnej pozycji pamiętanej między iteracjami jako bieżąca), jeden wiersz tablicy itp. Dla każdej przeliczanej komórki wyliczany jest jej nowy stan na podstawie pewnych parametrów, przede wszystkim jej stanu aktualnego i stanu komórek sąsiednich.</w:t>
       </w:r>
     </w:p>
     <w:p>
@@ -600,14 +522,7 @@
           <w:rFonts w:ascii="Times New Roman" w:hAnsi="Times New Roman" w:cs="Times New Roman"/>
           <w:sz w:val="24"/>
         </w:rPr>
-        <w:t>Historia powstania automatów komórkowych</w:t>
-      </w:r>
-      <w:r>
-        <w:rPr>
-          <w:rFonts w:ascii="Times New Roman" w:hAnsi="Times New Roman" w:cs="Times New Roman"/>
-          <w:sz w:val="24"/>
-        </w:rPr>
-        <w:t>.</w:t>
+        <w:t>Historia powstania automatów komórkowych.</w:t>
       </w:r>
     </w:p>
     <w:p>
@@ -627,14 +542,7 @@
           <w:rFonts w:ascii="Times New Roman" w:hAnsi="Times New Roman" w:cs="Times New Roman"/>
           <w:sz w:val="24"/>
         </w:rPr>
-        <w:t>Opis reguł gry w życie</w:t>
-      </w:r>
-      <w:r>
-        <w:rPr>
-          <w:rFonts w:ascii="Times New Roman" w:hAnsi="Times New Roman" w:cs="Times New Roman"/>
-          <w:sz w:val="24"/>
-        </w:rPr>
-        <w:t>.</w:t>
+        <w:t>Opis reguł gry w życie.</w:t>
       </w:r>
       <w:r>
         <w:rPr>
@@ -643,8 +551,6 @@
         </w:rPr>
         <w:t xml:space="preserve"> </w:t>
       </w:r>
-      <w:bookmarkStart w:id="0" w:name="_GoBack"/>
-      <w:bookmarkEnd w:id="0"/>
     </w:p>
     <w:sectPr>
       <w:pgSz w:w="11906" w:h="16838"/>
@@ -1631,4 +1537,16 @@
   <a:objectDefaults/>
   <a:extraClrSchemeLst/>
 </a:theme>
+</file>
+
+<file path=customXml/item1.xml><?xml version="1.0" encoding="utf-8"?>
+<b:Sources xmlns:b="http://schemas.openxmlformats.org/officeDocument/2006/bibliography" xmlns="http://schemas.openxmlformats.org/officeDocument/2006/bibliography" SelectedStyle="\APA.XSL" StyleName="APA"/>
+</file>
+
+<file path=customXml/itemProps1.xml><?xml version="1.0" encoding="utf-8"?>
+<ds:datastoreItem xmlns:ds="http://schemas.openxmlformats.org/officeDocument/2006/customXml" ds:itemID="{45669395-6F08-4B6E-BA75-3D641FB21224}">
+  <ds:schemaRefs>
+    <ds:schemaRef ds:uri="http://schemas.openxmlformats.org/officeDocument/2006/bibliography"/>
+  </ds:schemaRefs>
+</ds:datastoreItem>
 </file>
</xml_diff>

<commit_message>
Opis reguł gry w życie
2
</commit_message>
<xml_diff>
--- a/text for chm.docx
+++ b/text for chm.docx
@@ -98,9 +98,19 @@
       <w:r>
         <w:rPr>
           <w:rFonts w:ascii="Times New Roman" w:hAnsi="Times New Roman" w:cs="Times New Roman"/>
-          <w:sz w:val="24"/>
-        </w:rPr>
-        <w:t>- regularną 1D, 2D ... siatkę;</w:t>
+          <w:color w:val="000000"/>
+          <w:sz w:val="24"/>
+          <w:szCs w:val="20"/>
+          <w:shd w:val="clear" w:color="auto" w:fill="FFFFFF"/>
+        </w:rPr>
+        <w:t>–</w:t>
+      </w:r>
+      <w:r>
+        <w:rPr>
+          <w:rFonts w:ascii="Times New Roman" w:hAnsi="Times New Roman" w:cs="Times New Roman"/>
+          <w:sz w:val="24"/>
+        </w:rPr>
+        <w:t xml:space="preserve"> regularną 1D, 2D ... siatkę;</w:t>
       </w:r>
       <w:r>
         <w:rPr>
@@ -108,7 +118,23 @@
           <w:sz w:val="24"/>
         </w:rPr>
         <w:br/>
-        <w:t xml:space="preserve">- każdy węzeł siatki znajduje się w jednym z </w:t>
+      </w:r>
+      <w:r>
+        <w:rPr>
+          <w:rFonts w:ascii="Times New Roman" w:hAnsi="Times New Roman" w:cs="Times New Roman"/>
+          <w:color w:val="000000"/>
+          <w:sz w:val="24"/>
+          <w:szCs w:val="20"/>
+          <w:shd w:val="clear" w:color="auto" w:fill="FFFFFF"/>
+        </w:rPr>
+        <w:t>–</w:t>
+      </w:r>
+      <w:r>
+        <w:rPr>
+          <w:rFonts w:ascii="Times New Roman" w:hAnsi="Times New Roman" w:cs="Times New Roman"/>
+          <w:sz w:val="24"/>
+        </w:rPr>
+        <w:t xml:space="preserve"> każdy węzeł siatki znajduje się w jednym z </w:t>
       </w:r>
       <w:r>
         <w:rPr>
@@ -208,14 +234,7 @@
                         <w:rFonts w:ascii="Cambria Math" w:hAnsi="Cambria Math" w:cs="Times New Roman"/>
                         <w:sz w:val="24"/>
                       </w:rPr>
-                      <m:t>0 dl</m:t>
-                    </m:r>
-                    <m:r>
-                      <w:rPr>
-                        <w:rFonts w:ascii="Cambria Math" w:hAnsi="Cambria Math" w:cs="Times New Roman"/>
-                        <w:sz w:val="24"/>
-                      </w:rPr>
-                      <m:t>a stanu podatnego</m:t>
+                      <m:t>0 dla stanu podatnego</m:t>
                     </m:r>
                   </m:e>
                 </m:mr>
@@ -226,7 +245,14 @@
                         <w:rFonts w:ascii="Cambria Math" w:hAnsi="Cambria Math" w:cs="Times New Roman"/>
                         <w:sz w:val="24"/>
                       </w:rPr>
-                      <m:t>1 dla stanu zainfekowanego</m:t>
+                      <m:t>1 d</m:t>
+                    </m:r>
+                    <m:r>
+                      <w:rPr>
+                        <w:rFonts w:ascii="Cambria Math" w:hAnsi="Cambria Math" w:cs="Times New Roman"/>
+                        <w:sz w:val="24"/>
+                      </w:rPr>
+                      <m:t>la stanu zainfekowanego</m:t>
                     </m:r>
                   </m:e>
                 </m:mr>
@@ -257,10 +283,20 @@
       </w:pPr>
       <w:r>
         <w:rPr>
+          <w:rFonts w:ascii="Times New Roman" w:hAnsi="Times New Roman" w:cs="Times New Roman"/>
+          <w:color w:val="000000"/>
+          <w:sz w:val="24"/>
+          <w:szCs w:val="20"/>
+          <w:shd w:val="clear" w:color="auto" w:fill="FFFFFF"/>
+        </w:rPr>
+        <w:t>–</w:t>
+      </w:r>
+      <w:r>
+        <w:rPr>
           <w:rFonts w:ascii="Times New Roman" w:eastAsiaTheme="minorEastAsia" w:hAnsi="Times New Roman" w:cs="Times New Roman"/>
           <w:sz w:val="24"/>
         </w:rPr>
-        <w:t>- stany węzłów uaktualniane są synchronicznie w dyskretnych momentach</w:t>
+        <w:t xml:space="preserve"> stany węzłów uaktualniane są synchronicznie w dyskretnych momentach</w:t>
       </w:r>
     </w:p>
     <w:p>
@@ -273,10 +309,20 @@
       </w:pPr>
       <w:r>
         <w:rPr>
+          <w:rFonts w:ascii="Times New Roman" w:hAnsi="Times New Roman" w:cs="Times New Roman"/>
+          <w:color w:val="000000"/>
+          <w:sz w:val="24"/>
+          <w:szCs w:val="20"/>
+          <w:shd w:val="clear" w:color="auto" w:fill="FFFFFF"/>
+        </w:rPr>
+        <w:t>–</w:t>
+      </w:r>
+      <w:r>
+        <w:rPr>
           <w:rFonts w:ascii="Times New Roman" w:eastAsiaTheme="minorEastAsia" w:hAnsi="Times New Roman" w:cs="Times New Roman"/>
           <w:sz w:val="24"/>
         </w:rPr>
-        <w:t xml:space="preserve">- stan każdego węzła w chwili </w:t>
+        <w:t xml:space="preserve"> stan każdego węzła w chwili </w:t>
       </w:r>
       <w:r>
         <w:rPr>
@@ -362,27 +408,7 @@
           <w:szCs w:val="20"/>
           <w:shd w:val="clear" w:color="auto" w:fill="FFFFFF"/>
         </w:rPr>
-        <w:t xml:space="preserve">W najprostszym przypadku jest to pojedyncza wartość logiczna przyjmująca jeden z dwóch stanów </w:t>
-      </w:r>
-      <w:r>
-        <w:rPr>
-          <w:rFonts w:ascii="Times New Roman" w:hAnsi="Times New Roman" w:cs="Times New Roman"/>
-          <w:color w:val="000000"/>
-          <w:sz w:val="24"/>
-          <w:szCs w:val="20"/>
-          <w:shd w:val="clear" w:color="auto" w:fill="FFFFFF"/>
-        </w:rPr>
-        <w:t>–</w:t>
-      </w:r>
-      <w:r>
-        <w:rPr>
-          <w:rFonts w:ascii="Times New Roman" w:hAnsi="Times New Roman" w:cs="Times New Roman"/>
-          <w:color w:val="000000"/>
-          <w:sz w:val="24"/>
-          <w:szCs w:val="20"/>
-          <w:shd w:val="clear" w:color="auto" w:fill="FFFFFF"/>
-        </w:rPr>
-        <w:t xml:space="preserve"> prawdy lub fałszu. Może to być wartość wyliczeniowa, liczba całkowita, zmiennoprzecinkowa, wektor czy nawet rozbudowana struktura złożona z wielu pól.</w:t>
+        <w:t>W najprostszym przypadku jest to pojedyncza wartość logiczna przyjmująca jeden z dwóch stanów – prawdy lub fałszu. Może to być wartość wyliczeniowa, liczba całkowita, zmiennoprzecinkowa, wektor czy nawet rozbudowana struktura złożona z wielu pól.</w:t>
       </w:r>
     </w:p>
     <w:p>
@@ -490,19 +516,7 @@
           <w:szCs w:val="20"/>
           <w:shd w:val="clear" w:color="auto" w:fill="FFFFFF"/>
         </w:rPr>
-        <w:t>Tak jak dyskretną przestrzeń w automatach komórkowych stanowi tablica komórek, tak dyskretny czas wyznaczają kolejne cykle przeliczania nazywane dalej iteracjami. Algorytm może w każdej iteracji, według pewnych okre</w:t>
-      </w:r>
-      <w:bookmarkStart w:id="0" w:name="_GoBack"/>
-      <w:bookmarkEnd w:id="0"/>
-      <w:r>
-        <w:rPr>
-          <w:rFonts w:ascii="Times New Roman" w:hAnsi="Times New Roman" w:cs="Times New Roman"/>
-          <w:color w:val="000000"/>
-          <w:sz w:val="24"/>
-          <w:szCs w:val="20"/>
-          <w:shd w:val="clear" w:color="auto" w:fill="FFFFFF"/>
-        </w:rPr>
-        <w:t>ślonych reguł przeliczać kolejno wszystkie komórki, tylko jedną (na pewnej pozycji pamiętanej między iteracjami jako bieżąca), jeden wiersz tablicy itp. Dla każdej przeliczanej komórki wyliczany jest jej nowy stan na podstawie pewnych parametrów, przede wszystkim jej stanu aktualnego i stanu komórek sąsiednich.</w:t>
+        <w:t>Tak jak dyskretną przestrzeń w automatach komórkowych stanowi tablica komórek, tak dyskretny czas wyznaczają kolejne cykle przeliczania nazywane dalej iteracjami. Algorytm może w każdej iteracji, według pewnych określonych reguł przeliczać kolejno wszystkie komórki, tylko jedną (na pewnej pozycji pamiętanej między iteracjami jako bieżąca), jeden wiersz tablicy itp. Dla każdej przeliczanej komórki wyliczany jest jej nowy stan na podstawie pewnych parametrów, przede wszystkim jej stanu aktualnego i stanu komórek sąsiednich.</w:t>
       </w:r>
     </w:p>
     <w:p>
@@ -512,17 +526,572 @@
           <w:ilvl w:val="0"/>
           <w:numId w:val="2"/>
         </w:numPr>
-        <w:rPr>
-          <w:rFonts w:ascii="Times New Roman" w:hAnsi="Times New Roman" w:cs="Times New Roman"/>
-          <w:sz w:val="24"/>
-        </w:rPr>
-      </w:pPr>
-      <w:r>
-        <w:rPr>
-          <w:rFonts w:ascii="Times New Roman" w:hAnsi="Times New Roman" w:cs="Times New Roman"/>
-          <w:sz w:val="24"/>
-        </w:rPr>
-        <w:t>Historia powstania automatów komórkowych.</w:t>
+        <w:autoSpaceDE w:val="0"/>
+        <w:autoSpaceDN w:val="0"/>
+        <w:adjustRightInd w:val="0"/>
+        <w:spacing w:after="0" w:line="240" w:lineRule="auto"/>
+        <w:rPr>
+          <w:rFonts w:ascii="PLRoman12-Regular" w:hAnsi="PLRoman12-Regular" w:cs="PLRoman12-Regular"/>
+          <w:sz w:val="24"/>
+          <w:szCs w:val="24"/>
+        </w:rPr>
+      </w:pPr>
+      <w:r>
+        <w:rPr>
+          <w:rFonts w:ascii="Times New Roman" w:hAnsi="Times New Roman" w:cs="Times New Roman"/>
+          <w:sz w:val="24"/>
+        </w:rPr>
+        <w:t xml:space="preserve">Historia </w:t>
+      </w:r>
+      <w:r>
+        <w:rPr>
+          <w:rFonts w:ascii="Times New Roman" w:hAnsi="Times New Roman" w:cs="Times New Roman"/>
+          <w:sz w:val="24"/>
+        </w:rPr>
+        <w:t>po</w:t>
+      </w:r>
+      <w:r>
+        <w:rPr>
+          <w:rFonts w:ascii="Times New Roman" w:hAnsi="Times New Roman" w:cs="Times New Roman"/>
+          <w:sz w:val="24"/>
+        </w:rPr>
+        <w:t>wstania automatów komórkowych.</w:t>
+      </w:r>
+    </w:p>
+    <w:p>
+      <w:pPr>
+        <w:pStyle w:val="Akapitzlist"/>
+        <w:autoSpaceDE w:val="0"/>
+        <w:autoSpaceDN w:val="0"/>
+        <w:adjustRightInd w:val="0"/>
+        <w:spacing w:after="0" w:line="240" w:lineRule="auto"/>
+        <w:rPr>
+          <w:rFonts w:ascii="PLRoman12-Regular" w:hAnsi="PLRoman12-Regular" w:cs="PLRoman12-Regular"/>
+          <w:sz w:val="24"/>
+          <w:szCs w:val="24"/>
+        </w:rPr>
+      </w:pPr>
+      <w:r>
+        <w:rPr>
+          <w:rFonts w:ascii="Times New Roman" w:hAnsi="Times New Roman" w:cs="Times New Roman"/>
+          <w:sz w:val="24"/>
+        </w:rPr>
+        <w:tab/>
+      </w:r>
+      <w:r>
+        <w:rPr>
+          <w:rFonts w:ascii="PLRoman12-Regular" w:hAnsi="PLRoman12-Regular" w:cs="PLRoman12-Regular"/>
+          <w:sz w:val="24"/>
+          <w:szCs w:val="24"/>
+        </w:rPr>
+        <w:t>Twórca automatów komórkowych jest jeden z największych myślicieli ery</w:t>
+      </w:r>
+      <w:r>
+        <w:rPr>
+          <w:rFonts w:ascii="PLRoman12-Regular" w:hAnsi="PLRoman12-Regular" w:cs="PLRoman12-Regular"/>
+          <w:sz w:val="24"/>
+          <w:szCs w:val="24"/>
+        </w:rPr>
+        <w:t xml:space="preserve"> komputerowej – </w:t>
+      </w:r>
+      <w:r>
+        <w:rPr>
+          <w:rFonts w:ascii="PLRoman12-Italic" w:hAnsi="PLRoman12-Italic" w:cs="PLRoman12-Italic"/>
+          <w:i/>
+          <w:iCs/>
+          <w:sz w:val="24"/>
+          <w:szCs w:val="24"/>
+        </w:rPr>
+        <w:t>John von Neumann</w:t>
+      </w:r>
+      <w:r>
+        <w:rPr>
+          <w:rFonts w:ascii="PLRoman12-Regular" w:hAnsi="PLRoman12-Regular" w:cs="PLRoman12-Regular"/>
+          <w:sz w:val="24"/>
+          <w:szCs w:val="24"/>
+        </w:rPr>
+        <w:t>. Docelowo chciał stworzyć model maszyny samosterującej, tzn. takiej, iż powielałaby ona swoja budowę i przekazywała swoje cechy. Na przełomie lat czterdziestych i pięćdziesiątych Neumann opracował swoja teorie opierając się na maszynie Turinga. Opracował on piec modeli</w:t>
+      </w:r>
+    </w:p>
+    <w:p>
+      <w:pPr>
+        <w:pStyle w:val="Akapitzlist"/>
+        <w:autoSpaceDE w:val="0"/>
+        <w:autoSpaceDN w:val="0"/>
+        <w:adjustRightInd w:val="0"/>
+        <w:spacing w:after="0" w:line="240" w:lineRule="auto"/>
+        <w:rPr>
+          <w:rFonts w:ascii="PLRoman12-Regular" w:hAnsi="PLRoman12-Regular" w:cs="PLRoman12-Regular"/>
+          <w:sz w:val="24"/>
+          <w:szCs w:val="24"/>
+        </w:rPr>
+      </w:pPr>
+      <w:r>
+        <w:rPr>
+          <w:rFonts w:ascii="PLRoman12-Regular" w:hAnsi="PLRoman12-Regular" w:cs="PLRoman12-Regular"/>
+          <w:sz w:val="24"/>
+          <w:szCs w:val="24"/>
+        </w:rPr>
+        <w:t>samo-</w:t>
+      </w:r>
+      <w:r>
+        <w:rPr>
+          <w:rFonts w:ascii="PLRoman12-Regular" w:hAnsi="PLRoman12-Regular" w:cs="PLRoman12-Regular"/>
+          <w:sz w:val="24"/>
+          <w:szCs w:val="24"/>
+        </w:rPr>
+        <w:t>replikujących się</w:t>
+      </w:r>
+      <w:r>
+        <w:rPr>
+          <w:rFonts w:ascii="PLRoman12-Regular" w:hAnsi="PLRoman12-Regular" w:cs="PLRoman12-Regular"/>
+          <w:sz w:val="24"/>
+          <w:szCs w:val="24"/>
+        </w:rPr>
+        <w:t xml:space="preserve"> automatów, realizacja jednak okazała </w:t>
+      </w:r>
+      <w:r>
+        <w:rPr>
+          <w:rFonts w:ascii="PLRoman12-Regular" w:hAnsi="PLRoman12-Regular" w:cs="PLRoman12-Regular"/>
+          <w:sz w:val="24"/>
+          <w:szCs w:val="24"/>
+        </w:rPr>
+        <w:t>się</w:t>
+      </w:r>
+      <w:r>
+        <w:rPr>
+          <w:rFonts w:ascii="PLRoman12-Regular" w:hAnsi="PLRoman12-Regular" w:cs="PLRoman12-Regular"/>
+          <w:sz w:val="24"/>
+          <w:szCs w:val="24"/>
+        </w:rPr>
+        <w:t xml:space="preserve"> zbyt trudna jak na owe czasy.</w:t>
+      </w:r>
+      <w:r>
+        <w:rPr>
+          <w:rFonts w:ascii="PLRoman12-Regular" w:hAnsi="PLRoman12-Regular" w:cs="PLRoman12-Regular"/>
+          <w:sz w:val="24"/>
+          <w:szCs w:val="24"/>
+        </w:rPr>
+        <w:t xml:space="preserve"> </w:t>
+      </w:r>
+      <w:r>
+        <w:rPr>
+          <w:rFonts w:ascii="PLRoman12-Regular" w:hAnsi="PLRoman12-Regular" w:cs="PLRoman12-Regular"/>
+          <w:sz w:val="24"/>
+          <w:szCs w:val="24"/>
+        </w:rPr>
+        <w:t xml:space="preserve">Pracami Neumanna zainteresował </w:t>
+      </w:r>
+      <w:r>
+        <w:rPr>
+          <w:rFonts w:ascii="PLRoman12-Regular" w:hAnsi="PLRoman12-Regular" w:cs="PLRoman12-Regular"/>
+          <w:sz w:val="24"/>
+          <w:szCs w:val="24"/>
+        </w:rPr>
+        <w:t>się</w:t>
+      </w:r>
+      <w:r>
+        <w:rPr>
+          <w:rFonts w:ascii="PLRoman12-Regular" w:hAnsi="PLRoman12-Regular" w:cs="PLRoman12-Regular"/>
+          <w:sz w:val="24"/>
+          <w:szCs w:val="24"/>
+        </w:rPr>
+        <w:t xml:space="preserve"> dopiero Edgar Frank </w:t>
+      </w:r>
+      <w:proofErr w:type="spellStart"/>
+      <w:r>
+        <w:rPr>
+          <w:rFonts w:ascii="PLRoman12-Regular" w:hAnsi="PLRoman12-Regular" w:cs="PLRoman12-Regular"/>
+          <w:sz w:val="24"/>
+          <w:szCs w:val="24"/>
+        </w:rPr>
+        <w:t>Codd</w:t>
+      </w:r>
+      <w:proofErr w:type="spellEnd"/>
+      <w:r>
+        <w:rPr>
+          <w:rFonts w:ascii="PLRoman12-Regular" w:hAnsi="PLRoman12-Regular" w:cs="PLRoman12-Regular"/>
+          <w:sz w:val="24"/>
+          <w:szCs w:val="24"/>
+        </w:rPr>
+        <w:t>, który</w:t>
+      </w:r>
+    </w:p>
+    <w:p>
+      <w:pPr>
+        <w:pStyle w:val="Akapitzlist"/>
+        <w:autoSpaceDE w:val="0"/>
+        <w:autoSpaceDN w:val="0"/>
+        <w:adjustRightInd w:val="0"/>
+        <w:spacing w:after="0" w:line="240" w:lineRule="auto"/>
+        <w:rPr>
+          <w:rFonts w:ascii="PLRoman12-Regular" w:hAnsi="PLRoman12-Regular" w:cs="PLRoman12-Regular"/>
+          <w:sz w:val="24"/>
+          <w:szCs w:val="24"/>
+        </w:rPr>
+      </w:pPr>
+      <w:r>
+        <w:rPr>
+          <w:rFonts w:ascii="PLRoman12-Regular" w:hAnsi="PLRoman12-Regular" w:cs="PLRoman12-Regular"/>
+          <w:sz w:val="24"/>
+          <w:szCs w:val="24"/>
+        </w:rPr>
+        <w:t xml:space="preserve">uczynił automaty </w:t>
+      </w:r>
+      <w:r>
+        <w:rPr>
+          <w:rFonts w:ascii="PLRoman12-Regular" w:hAnsi="PLRoman12-Regular" w:cs="PLRoman12-Regular"/>
+          <w:sz w:val="24"/>
+          <w:szCs w:val="24"/>
+        </w:rPr>
+        <w:t>możliwymi</w:t>
+      </w:r>
+      <w:r>
+        <w:rPr>
+          <w:rFonts w:ascii="PLRoman12-Regular" w:hAnsi="PLRoman12-Regular" w:cs="PLRoman12-Regular"/>
+          <w:sz w:val="24"/>
+          <w:szCs w:val="24"/>
+        </w:rPr>
+        <w:t xml:space="preserve"> do wykorzystania. </w:t>
+      </w:r>
+      <w:proofErr w:type="spellStart"/>
+      <w:r>
+        <w:rPr>
+          <w:rFonts w:ascii="PLRoman12-Regular" w:hAnsi="PLRoman12-Regular" w:cs="PLRoman12-Regular"/>
+          <w:sz w:val="24"/>
+          <w:szCs w:val="24"/>
+        </w:rPr>
+        <w:t>Codd</w:t>
+      </w:r>
+      <w:proofErr w:type="spellEnd"/>
+      <w:r>
+        <w:rPr>
+          <w:rFonts w:ascii="PLRoman12-Regular" w:hAnsi="PLRoman12-Regular" w:cs="PLRoman12-Regular"/>
+          <w:sz w:val="24"/>
+          <w:szCs w:val="24"/>
+        </w:rPr>
+        <w:t xml:space="preserve"> zaprojektował automat</w:t>
+      </w:r>
+      <w:r>
+        <w:rPr>
+          <w:rFonts w:ascii="PLRoman12-Regular" w:hAnsi="PLRoman12-Regular" w:cs="PLRoman12-Regular"/>
+          <w:sz w:val="24"/>
+          <w:szCs w:val="24"/>
+        </w:rPr>
+        <w:t xml:space="preserve"> </w:t>
+      </w:r>
+      <w:r>
+        <w:rPr>
+          <w:rFonts w:ascii="PLRoman12-Regular" w:hAnsi="PLRoman12-Regular" w:cs="PLRoman12-Regular"/>
+          <w:sz w:val="24"/>
+          <w:szCs w:val="24"/>
+        </w:rPr>
+        <w:t xml:space="preserve">komórkowy, który mógł </w:t>
+      </w:r>
+      <w:r>
+        <w:rPr>
+          <w:rFonts w:ascii="PLRoman12-Regular" w:hAnsi="PLRoman12-Regular" w:cs="PLRoman12-Regular"/>
+          <w:sz w:val="24"/>
+          <w:szCs w:val="24"/>
+        </w:rPr>
+        <w:t>obliczyć</w:t>
+      </w:r>
+      <w:r>
+        <w:rPr>
+          <w:rFonts w:ascii="PLRoman12-Regular" w:hAnsi="PLRoman12-Regular" w:cs="PLRoman12-Regular"/>
+          <w:sz w:val="24"/>
+          <w:szCs w:val="24"/>
+        </w:rPr>
+        <w:t xml:space="preserve"> wszystkie </w:t>
+      </w:r>
+      <w:r>
+        <w:rPr>
+          <w:rFonts w:ascii="PLRoman12-Regular" w:hAnsi="PLRoman12-Regular" w:cs="PLRoman12-Regular"/>
+          <w:sz w:val="24"/>
+          <w:szCs w:val="24"/>
+        </w:rPr>
+        <w:t>możliwe</w:t>
+      </w:r>
+      <w:r>
+        <w:rPr>
+          <w:rFonts w:ascii="PLRoman12-Regular" w:hAnsi="PLRoman12-Regular" w:cs="PLRoman12-Regular"/>
+          <w:sz w:val="24"/>
+          <w:szCs w:val="24"/>
+        </w:rPr>
+        <w:t xml:space="preserve"> funkcje, i który mógł</w:t>
+      </w:r>
+      <w:r>
+        <w:rPr>
+          <w:rFonts w:ascii="PLRoman12-Regular" w:hAnsi="PLRoman12-Regular" w:cs="PLRoman12-Regular"/>
+          <w:sz w:val="24"/>
+          <w:szCs w:val="24"/>
+        </w:rPr>
+        <w:t xml:space="preserve"> się</w:t>
+      </w:r>
+      <w:r>
+        <w:rPr>
+          <w:rFonts w:ascii="PLRoman12-Regular" w:hAnsi="PLRoman12-Regular" w:cs="PLRoman12-Regular"/>
+          <w:sz w:val="24"/>
+          <w:szCs w:val="24"/>
+        </w:rPr>
+        <w:t xml:space="preserve"> </w:t>
+      </w:r>
+      <w:r>
+        <w:rPr>
+          <w:rFonts w:ascii="PLRoman12-Regular" w:hAnsi="PLRoman12-Regular" w:cs="PLRoman12-Regular"/>
+          <w:sz w:val="24"/>
+          <w:szCs w:val="24"/>
+        </w:rPr>
+        <w:t>rozmnażać</w:t>
+      </w:r>
+      <w:r>
+        <w:rPr>
+          <w:rFonts w:ascii="PLRoman12-Regular" w:hAnsi="PLRoman12-Regular" w:cs="PLRoman12-Regular"/>
+          <w:sz w:val="24"/>
+          <w:szCs w:val="24"/>
+        </w:rPr>
+        <w:t>. Jednak mimo ze ten projekt zawierał o wiele prostsza koncepcje</w:t>
+      </w:r>
+      <w:r>
+        <w:rPr>
+          <w:rFonts w:ascii="PLRoman12-Regular" w:hAnsi="PLRoman12-Regular" w:cs="PLRoman12-Regular"/>
+          <w:sz w:val="24"/>
+          <w:szCs w:val="24"/>
+        </w:rPr>
+        <w:t xml:space="preserve"> </w:t>
+      </w:r>
+      <w:r>
+        <w:rPr>
+          <w:rFonts w:ascii="PLRoman12-Regular" w:hAnsi="PLRoman12-Regular" w:cs="PLRoman12-Regular"/>
+          <w:sz w:val="24"/>
+          <w:szCs w:val="24"/>
+        </w:rPr>
+        <w:t xml:space="preserve">od pomysłu von Neumanna, </w:t>
+      </w:r>
+      <w:r>
+        <w:rPr>
+          <w:rFonts w:ascii="PLRoman12-Regular" w:hAnsi="PLRoman12-Regular" w:cs="PLRoman12-Regular"/>
+          <w:sz w:val="24"/>
+          <w:szCs w:val="24"/>
+        </w:rPr>
+        <w:t>również</w:t>
+      </w:r>
+      <w:r>
+        <w:rPr>
+          <w:rFonts w:ascii="PLRoman12-Regular" w:hAnsi="PLRoman12-Regular" w:cs="PLRoman12-Regular"/>
+          <w:sz w:val="24"/>
+          <w:szCs w:val="24"/>
+        </w:rPr>
+        <w:t xml:space="preserve"> nie został zrealizowany. </w:t>
+      </w:r>
+      <w:r>
+        <w:rPr>
+          <w:rFonts w:ascii="PLRoman12-Regular" w:hAnsi="PLRoman12-Regular" w:cs="PLRoman12-Regular"/>
+          <w:sz w:val="24"/>
+          <w:szCs w:val="24"/>
+        </w:rPr>
+        <w:t xml:space="preserve">Posłużył </w:t>
+      </w:r>
+      <w:r>
+        <w:rPr>
+          <w:rFonts w:ascii="PLRoman12-Regular" w:hAnsi="PLRoman12-Regular" w:cs="PLRoman12-Regular"/>
+          <w:sz w:val="24"/>
+          <w:szCs w:val="24"/>
+        </w:rPr>
+        <w:t xml:space="preserve">natomiast do skonstruowania powszechnie stosowanej </w:t>
+      </w:r>
+      <w:r>
+        <w:rPr>
+          <w:rFonts w:ascii="PLRoman12-Italic" w:hAnsi="PLRoman12-Italic" w:cs="PLRoman12-Italic"/>
+          <w:i/>
+          <w:iCs/>
+          <w:sz w:val="24"/>
+          <w:szCs w:val="24"/>
+        </w:rPr>
+        <w:t xml:space="preserve">Gry w </w:t>
+      </w:r>
+      <w:r>
+        <w:rPr>
+          <w:rFonts w:ascii="PLRoman12-Italic" w:hAnsi="PLRoman12-Italic" w:cs="PLRoman12-Italic"/>
+          <w:i/>
+          <w:iCs/>
+          <w:sz w:val="24"/>
+          <w:szCs w:val="24"/>
+        </w:rPr>
+        <w:t>życie</w:t>
+      </w:r>
+      <w:r>
+        <w:rPr>
+          <w:rFonts w:ascii="PLRoman12-Italic" w:hAnsi="PLRoman12-Italic" w:cs="PLRoman12-Italic"/>
+          <w:i/>
+          <w:iCs/>
+          <w:sz w:val="24"/>
+          <w:szCs w:val="24"/>
+        </w:rPr>
+        <w:t xml:space="preserve"> </w:t>
+      </w:r>
+      <w:r>
+        <w:rPr>
+          <w:rFonts w:ascii="PLRoman12-Regular" w:hAnsi="PLRoman12-Regular" w:cs="PLRoman12-Regular"/>
+          <w:sz w:val="24"/>
+          <w:szCs w:val="24"/>
+        </w:rPr>
+        <w:t xml:space="preserve">(J.H. </w:t>
+      </w:r>
+      <w:proofErr w:type="spellStart"/>
+      <w:r>
+        <w:rPr>
+          <w:rFonts w:ascii="PLRoman12-Regular" w:hAnsi="PLRoman12-Regular" w:cs="PLRoman12-Regular"/>
+          <w:sz w:val="24"/>
+          <w:szCs w:val="24"/>
+        </w:rPr>
+        <w:t>Conway</w:t>
+      </w:r>
+      <w:proofErr w:type="spellEnd"/>
+      <w:r>
+        <w:rPr>
+          <w:rFonts w:ascii="PLRoman12-Regular" w:hAnsi="PLRoman12-Regular" w:cs="PLRoman12-Regular"/>
+          <w:sz w:val="24"/>
+          <w:szCs w:val="24"/>
+        </w:rPr>
+        <w:t>).</w:t>
+      </w:r>
+      <w:r>
+        <w:rPr>
+          <w:rFonts w:ascii="PLRoman12-Regular" w:hAnsi="PLRoman12-Regular" w:cs="PLRoman12-Regular"/>
+          <w:sz w:val="24"/>
+          <w:szCs w:val="24"/>
+        </w:rPr>
+        <w:t xml:space="preserve"> </w:t>
+      </w:r>
+      <w:r>
+        <w:rPr>
+          <w:rFonts w:ascii="PLRoman12-Regular" w:hAnsi="PLRoman12-Regular" w:cs="PLRoman12-Regular"/>
+          <w:sz w:val="24"/>
+          <w:szCs w:val="24"/>
+        </w:rPr>
+        <w:t>Mimo ze w obu przypadkach brakowało realizacji projektów, prace obu</w:t>
+      </w:r>
+      <w:r>
+        <w:rPr>
+          <w:rFonts w:ascii="PLRoman12-Regular" w:hAnsi="PLRoman12-Regular" w:cs="PLRoman12-Regular"/>
+          <w:sz w:val="24"/>
+          <w:szCs w:val="24"/>
+        </w:rPr>
+        <w:t xml:space="preserve"> </w:t>
+      </w:r>
+      <w:r>
+        <w:rPr>
+          <w:rFonts w:ascii="PLRoman12-Regular" w:hAnsi="PLRoman12-Regular" w:cs="PLRoman12-Regular"/>
+          <w:sz w:val="24"/>
+          <w:szCs w:val="24"/>
+        </w:rPr>
+        <w:t xml:space="preserve">teoretyków </w:t>
+      </w:r>
+      <w:r>
+        <w:rPr>
+          <w:rFonts w:ascii="PLRoman12-Regular" w:hAnsi="PLRoman12-Regular" w:cs="PLRoman12-Regular"/>
+          <w:sz w:val="24"/>
+          <w:szCs w:val="24"/>
+        </w:rPr>
+        <w:t>uważa</w:t>
+      </w:r>
+      <w:r>
+        <w:rPr>
+          <w:rFonts w:ascii="PLRoman12-Regular" w:hAnsi="PLRoman12-Regular" w:cs="PLRoman12-Regular"/>
+          <w:sz w:val="24"/>
+          <w:szCs w:val="24"/>
+        </w:rPr>
+        <w:t xml:space="preserve"> </w:t>
+      </w:r>
+      <w:r>
+        <w:rPr>
+          <w:rFonts w:ascii="PLRoman12-Regular" w:hAnsi="PLRoman12-Regular" w:cs="PLRoman12-Regular"/>
+          <w:sz w:val="24"/>
+          <w:szCs w:val="24"/>
+        </w:rPr>
+        <w:t>się</w:t>
+      </w:r>
+      <w:r>
+        <w:rPr>
+          <w:rFonts w:ascii="PLRoman12-Regular" w:hAnsi="PLRoman12-Regular" w:cs="PLRoman12-Regular"/>
+          <w:sz w:val="24"/>
+          <w:szCs w:val="24"/>
+        </w:rPr>
+        <w:t xml:space="preserve"> za fundamenty powstania automatów komórkowych.</w:t>
+      </w:r>
+      <w:r>
+        <w:rPr>
+          <w:rFonts w:ascii="PLRoman12-Regular" w:hAnsi="PLRoman12-Regular" w:cs="PLRoman12-Regular"/>
+          <w:sz w:val="24"/>
+          <w:szCs w:val="24"/>
+        </w:rPr>
+        <w:t xml:space="preserve"> Następnym</w:t>
+      </w:r>
+      <w:r>
+        <w:rPr>
+          <w:rFonts w:ascii="PLRoman12-Regular" w:hAnsi="PLRoman12-Regular" w:cs="PLRoman12-Regular"/>
+          <w:sz w:val="24"/>
+          <w:szCs w:val="24"/>
+        </w:rPr>
+        <w:t xml:space="preserve"> przełomowym </w:t>
+      </w:r>
+      <w:r>
+        <w:rPr>
+          <w:rFonts w:ascii="PLRoman12-Regular" w:hAnsi="PLRoman12-Regular" w:cs="PLRoman12-Regular"/>
+          <w:sz w:val="24"/>
+          <w:szCs w:val="24"/>
+        </w:rPr>
+        <w:lastRenderedPageBreak/>
+        <w:t>wydarzeniem w historii automatów komórkowych</w:t>
+      </w:r>
+      <w:r>
+        <w:rPr>
+          <w:rFonts w:ascii="PLRoman12-Regular" w:hAnsi="PLRoman12-Regular" w:cs="PLRoman12-Regular"/>
+          <w:sz w:val="24"/>
+          <w:szCs w:val="24"/>
+        </w:rPr>
+        <w:t xml:space="preserve"> </w:t>
+      </w:r>
+      <w:r>
+        <w:rPr>
+          <w:rFonts w:ascii="PLRoman12-Regular" w:hAnsi="PLRoman12-Regular" w:cs="PLRoman12-Regular"/>
+          <w:sz w:val="24"/>
+          <w:szCs w:val="24"/>
+        </w:rPr>
+        <w:t xml:space="preserve">było sklasyfikowanie ich. Po </w:t>
+      </w:r>
+      <w:r>
+        <w:rPr>
+          <w:rFonts w:ascii="PLRoman12-Regular" w:hAnsi="PLRoman12-Regular" w:cs="PLRoman12-Regular"/>
+          <w:sz w:val="24"/>
+          <w:szCs w:val="24"/>
+        </w:rPr>
+        <w:t>wcześniejszych</w:t>
+      </w:r>
+      <w:r>
+        <w:rPr>
+          <w:rFonts w:ascii="PLRoman12-Regular" w:hAnsi="PLRoman12-Regular" w:cs="PLRoman12-Regular"/>
+          <w:sz w:val="24"/>
+          <w:szCs w:val="24"/>
+        </w:rPr>
+        <w:t xml:space="preserve"> czysto teoretycznych projektach</w:t>
+      </w:r>
+      <w:r>
+        <w:rPr>
+          <w:rFonts w:ascii="PLRoman12-Regular" w:hAnsi="PLRoman12-Regular" w:cs="PLRoman12-Regular"/>
+          <w:sz w:val="24"/>
+          <w:szCs w:val="24"/>
+        </w:rPr>
+        <w:t xml:space="preserve"> </w:t>
+      </w:r>
+      <w:r>
+        <w:rPr>
+          <w:rFonts w:ascii="PLRoman12-Regular" w:hAnsi="PLRoman12-Regular" w:cs="PLRoman12-Regular"/>
+          <w:sz w:val="24"/>
+          <w:szCs w:val="24"/>
+        </w:rPr>
+        <w:t>w 1983 roku Stephen Wolfram dokonuje klasyfikacji automatów komórkowych.</w:t>
       </w:r>
     </w:p>
     <w:p>
@@ -532,6 +1101,10 @@
           <w:ilvl w:val="0"/>
           <w:numId w:val="2"/>
         </w:numPr>
+        <w:autoSpaceDE w:val="0"/>
+        <w:autoSpaceDN w:val="0"/>
+        <w:adjustRightInd w:val="0"/>
+        <w:spacing w:after="0" w:line="240" w:lineRule="auto"/>
         <w:rPr>
           <w:rFonts w:ascii="Times New Roman" w:hAnsi="Times New Roman" w:cs="Times New Roman"/>
           <w:sz w:val="24"/>
@@ -549,8 +1122,1653 @@
           <w:rFonts w:ascii="Times New Roman" w:hAnsi="Times New Roman" w:cs="Times New Roman"/>
           <w:sz w:val="24"/>
         </w:rPr>
+        <w:br/>
+      </w:r>
+      <w:r>
+        <w:rPr>
+          <w:rFonts w:ascii="Times New Roman" w:hAnsi="Times New Roman" w:cs="Times New Roman"/>
+          <w:sz w:val="24"/>
+        </w:rPr>
         <w:t xml:space="preserve"> </w:t>
       </w:r>
+      <w:r>
+        <w:rPr>
+          <w:rFonts w:ascii="Times New Roman" w:hAnsi="Times New Roman" w:cs="Times New Roman"/>
+          <w:sz w:val="24"/>
+        </w:rPr>
+        <w:tab/>
+      </w:r>
+      <w:r>
+        <w:rPr>
+          <w:rFonts w:ascii="Times New Roman" w:hAnsi="Times New Roman" w:cs="Times New Roman"/>
+          <w:sz w:val="24"/>
+          <w:szCs w:val="24"/>
+        </w:rPr>
+        <w:t xml:space="preserve">Przepis na nowy stan </w:t>
+      </w:r>
+      <w:r>
+        <w:rPr>
+          <w:rFonts w:ascii="Times New Roman" w:hAnsi="Times New Roman" w:cs="Times New Roman"/>
+          <w:sz w:val="24"/>
+          <w:szCs w:val="24"/>
+        </w:rPr>
+        <w:t>węzła</w:t>
+      </w:r>
+      <w:r>
+        <w:rPr>
+          <w:rFonts w:ascii="Times New Roman" w:hAnsi="Times New Roman" w:cs="Times New Roman"/>
+          <w:sz w:val="24"/>
+          <w:szCs w:val="24"/>
+        </w:rPr>
+        <w:t xml:space="preserve"> </w:t>
+      </w:r>
+      <m:oMath>
+        <m:r>
+          <w:rPr>
+            <w:rFonts w:ascii="Cambria Math" w:hAnsi="Cambria Math" w:cs="Times New Roman"/>
+            <w:sz w:val="24"/>
+            <w:szCs w:val="24"/>
+          </w:rPr>
+          <m:t>x</m:t>
+        </m:r>
+      </m:oMath>
+      <w:r>
+        <w:rPr>
+          <w:rFonts w:ascii="Times New Roman" w:hAnsi="Times New Roman" w:cs="Times New Roman"/>
+          <w:i/>
+          <w:iCs/>
+          <w:sz w:val="24"/>
+          <w:szCs w:val="24"/>
+        </w:rPr>
+        <w:t xml:space="preserve"> </w:t>
+      </w:r>
+      <w:r>
+        <w:rPr>
+          <w:rFonts w:ascii="Times New Roman" w:hAnsi="Times New Roman" w:cs="Times New Roman"/>
+          <w:sz w:val="24"/>
+          <w:szCs w:val="24"/>
+        </w:rPr>
+        <w:t>opisywany jest przez reguły. Jako przykład</w:t>
+      </w:r>
+      <w:r>
+        <w:rPr>
+          <w:rFonts w:ascii="Times New Roman" w:hAnsi="Times New Roman" w:cs="Times New Roman"/>
+          <w:sz w:val="24"/>
+          <w:szCs w:val="24"/>
+        </w:rPr>
+        <w:t xml:space="preserve"> weźmy 1</w:t>
+      </w:r>
+      <w:r>
+        <w:rPr>
+          <w:rFonts w:ascii="Times New Roman" w:hAnsi="Times New Roman" w:cs="Times New Roman"/>
+          <w:sz w:val="24"/>
+          <w:szCs w:val="24"/>
+        </w:rPr>
+        <w:t xml:space="preserve">D </w:t>
+      </w:r>
+      <w:r>
+        <w:rPr>
+          <w:rFonts w:ascii="Times New Roman" w:hAnsi="Times New Roman" w:cs="Times New Roman"/>
+          <w:sz w:val="24"/>
+          <w:szCs w:val="24"/>
+        </w:rPr>
+        <w:t>automat</w:t>
+      </w:r>
+      <w:r>
+        <w:rPr>
+          <w:rFonts w:ascii="Times New Roman" w:hAnsi="Times New Roman" w:cs="Times New Roman"/>
+          <w:sz w:val="24"/>
+          <w:szCs w:val="24"/>
+        </w:rPr>
+        <w:t xml:space="preserve"> dwustanowy </w:t>
+      </w:r>
+      <m:oMath>
+        <m:r>
+          <w:rPr>
+            <w:rFonts w:ascii="Cambria Math" w:hAnsi="Cambria Math" w:cs="Times New Roman"/>
+            <w:sz w:val="24"/>
+            <w:szCs w:val="24"/>
+          </w:rPr>
+          <m:t xml:space="preserve">N </m:t>
+        </m:r>
+        <m:r>
+          <w:rPr>
+            <w:rFonts w:ascii="Cambria Math" w:hAnsi="Cambria Math" w:cs="Times New Roman"/>
+            <w:sz w:val="24"/>
+            <w:szCs w:val="24"/>
+          </w:rPr>
+          <m:t>= 2</m:t>
+        </m:r>
+      </m:oMath>
+      <w:r>
+        <w:rPr>
+          <w:rFonts w:ascii="Times New Roman" w:hAnsi="Times New Roman" w:cs="Times New Roman"/>
+          <w:sz w:val="24"/>
+          <w:szCs w:val="24"/>
+        </w:rPr>
+        <w:t xml:space="preserve"> i sasiedztwo </w:t>
+      </w:r>
+      <m:oMath>
+        <m:r>
+          <w:rPr>
+            <w:rFonts w:ascii="Cambria Math" w:hAnsi="Cambria Math" w:cs="Times New Roman"/>
+            <w:sz w:val="24"/>
+            <w:szCs w:val="24"/>
+          </w:rPr>
+          <m:t xml:space="preserve">r </m:t>
+        </m:r>
+        <m:r>
+          <w:rPr>
+            <w:rFonts w:ascii="Cambria Math" w:hAnsi="Cambria Math" w:cs="Times New Roman"/>
+            <w:sz w:val="24"/>
+            <w:szCs w:val="24"/>
+          </w:rPr>
+          <m:t>= 1</m:t>
+        </m:r>
+      </m:oMath>
+      <w:r>
+        <w:rPr>
+          <w:rFonts w:ascii="Times New Roman" w:hAnsi="Times New Roman" w:cs="Times New Roman"/>
+          <w:sz w:val="24"/>
+          <w:szCs w:val="24"/>
+        </w:rPr>
+        <w:t>.</w:t>
+      </w:r>
+      <w:r>
+        <w:rPr>
+          <w:rFonts w:ascii="Times New Roman" w:hAnsi="Times New Roman" w:cs="Times New Roman"/>
+          <w:sz w:val="24"/>
+          <w:szCs w:val="24"/>
+        </w:rPr>
+        <w:br/>
+      </w:r>
+    </w:p>
+    <w:tbl>
+      <w:tblPr>
+        <w:tblStyle w:val="Tabela-Siatka"/>
+        <w:tblW w:w="0" w:type="auto"/>
+        <w:tblInd w:w="720" w:type="dxa"/>
+        <w:tblLook w:val="04A0" w:firstRow="1" w:lastRow="0" w:firstColumn="1" w:lastColumn="0" w:noHBand="0" w:noVBand="1"/>
+      </w:tblPr>
+      <w:tblGrid>
+        <w:gridCol w:w="1617"/>
+        <w:gridCol w:w="785"/>
+        <w:gridCol w:w="785"/>
+        <w:gridCol w:w="785"/>
+        <w:gridCol w:w="785"/>
+        <w:gridCol w:w="785"/>
+        <w:gridCol w:w="785"/>
+        <w:gridCol w:w="809"/>
+        <w:gridCol w:w="786"/>
+      </w:tblGrid>
+      <w:tr>
+        <w:tc>
+          <w:tcPr>
+            <w:tcW w:w="1617" w:type="dxa"/>
+          </w:tcPr>
+          <w:p>
+            <w:pPr>
+              <w:autoSpaceDE w:val="0"/>
+              <w:autoSpaceDN w:val="0"/>
+              <w:adjustRightInd w:val="0"/>
+              <w:ind w:left="360"/>
+              <w:rPr>
+                <w:rFonts w:ascii="Times New Roman" w:hAnsi="Times New Roman" w:cs="Times New Roman"/>
+                <w:sz w:val="24"/>
+              </w:rPr>
+            </w:pPr>
+            <w:r>
+              <w:rPr>
+                <w:rFonts w:ascii="Times New Roman" w:hAnsi="Times New Roman" w:cs="Times New Roman"/>
+                <w:sz w:val="24"/>
+                <w:szCs w:val="24"/>
+              </w:rPr>
+              <w:t>Stan sąsiedztwa</w:t>
+            </w:r>
+            <w:r>
+              <w:rPr>
+                <w:rFonts w:ascii="Times New Roman" w:hAnsi="Times New Roman" w:cs="Times New Roman"/>
+                <w:sz w:val="24"/>
+                <w:szCs w:val="24"/>
+              </w:rPr>
+              <w:t xml:space="preserve"> dla </w:t>
+            </w:r>
+            <w:r>
+              <w:rPr>
+                <w:rFonts w:ascii="Times New Roman" w:hAnsi="Times New Roman" w:cs="Times New Roman"/>
+                <w:i/>
+                <w:iCs/>
+                <w:sz w:val="24"/>
+                <w:szCs w:val="24"/>
+              </w:rPr>
+              <w:t>t</w:t>
+            </w:r>
+          </w:p>
+        </w:tc>
+        <w:tc>
+          <w:tcPr>
+            <w:tcW w:w="785" w:type="dxa"/>
+          </w:tcPr>
+          <w:p>
+            <w:pPr>
+              <w:pStyle w:val="Akapitzlist"/>
+              <w:autoSpaceDE w:val="0"/>
+              <w:autoSpaceDN w:val="0"/>
+              <w:adjustRightInd w:val="0"/>
+              <w:ind w:left="0"/>
+              <w:rPr>
+                <w:rFonts w:ascii="Times New Roman" w:hAnsi="Times New Roman" w:cs="Times New Roman"/>
+                <w:sz w:val="24"/>
+              </w:rPr>
+            </w:pPr>
+            <w:r>
+              <w:rPr>
+                <w:rFonts w:ascii="Times New Roman" w:hAnsi="Times New Roman" w:cs="Times New Roman"/>
+                <w:sz w:val="24"/>
+                <w:szCs w:val="24"/>
+              </w:rPr>
+              <w:t xml:space="preserve">111 </w:t>
+            </w:r>
+          </w:p>
+        </w:tc>
+        <w:tc>
+          <w:tcPr>
+            <w:tcW w:w="785" w:type="dxa"/>
+          </w:tcPr>
+          <w:p>
+            <w:pPr>
+              <w:pStyle w:val="Akapitzlist"/>
+              <w:autoSpaceDE w:val="0"/>
+              <w:autoSpaceDN w:val="0"/>
+              <w:adjustRightInd w:val="0"/>
+              <w:ind w:left="0"/>
+              <w:rPr>
+                <w:rFonts w:ascii="Times New Roman" w:hAnsi="Times New Roman" w:cs="Times New Roman"/>
+                <w:sz w:val="24"/>
+              </w:rPr>
+            </w:pPr>
+            <w:r>
+              <w:rPr>
+                <w:rFonts w:ascii="Times New Roman" w:hAnsi="Times New Roman" w:cs="Times New Roman"/>
+                <w:sz w:val="24"/>
+                <w:szCs w:val="24"/>
+              </w:rPr>
+              <w:t>110</w:t>
+            </w:r>
+          </w:p>
+        </w:tc>
+        <w:tc>
+          <w:tcPr>
+            <w:tcW w:w="785" w:type="dxa"/>
+          </w:tcPr>
+          <w:p>
+            <w:pPr>
+              <w:pStyle w:val="Akapitzlist"/>
+              <w:autoSpaceDE w:val="0"/>
+              <w:autoSpaceDN w:val="0"/>
+              <w:adjustRightInd w:val="0"/>
+              <w:ind w:left="0"/>
+              <w:rPr>
+                <w:rFonts w:ascii="Times New Roman" w:hAnsi="Times New Roman" w:cs="Times New Roman"/>
+                <w:sz w:val="24"/>
+              </w:rPr>
+            </w:pPr>
+            <w:r>
+              <w:rPr>
+                <w:rFonts w:ascii="Times New Roman" w:hAnsi="Times New Roman" w:cs="Times New Roman"/>
+                <w:sz w:val="24"/>
+                <w:szCs w:val="24"/>
+              </w:rPr>
+              <w:t>101</w:t>
+            </w:r>
+          </w:p>
+        </w:tc>
+        <w:tc>
+          <w:tcPr>
+            <w:tcW w:w="785" w:type="dxa"/>
+          </w:tcPr>
+          <w:p>
+            <w:pPr>
+              <w:pStyle w:val="Akapitzlist"/>
+              <w:autoSpaceDE w:val="0"/>
+              <w:autoSpaceDN w:val="0"/>
+              <w:adjustRightInd w:val="0"/>
+              <w:ind w:left="0"/>
+              <w:rPr>
+                <w:rFonts w:ascii="Times New Roman" w:hAnsi="Times New Roman" w:cs="Times New Roman"/>
+                <w:sz w:val="24"/>
+              </w:rPr>
+            </w:pPr>
+            <w:r>
+              <w:rPr>
+                <w:rFonts w:ascii="Times New Roman" w:hAnsi="Times New Roman" w:cs="Times New Roman"/>
+                <w:sz w:val="24"/>
+                <w:szCs w:val="24"/>
+              </w:rPr>
+              <w:t>100</w:t>
+            </w:r>
+          </w:p>
+        </w:tc>
+        <w:tc>
+          <w:tcPr>
+            <w:tcW w:w="785" w:type="dxa"/>
+          </w:tcPr>
+          <w:p>
+            <w:pPr>
+              <w:pStyle w:val="Akapitzlist"/>
+              <w:autoSpaceDE w:val="0"/>
+              <w:autoSpaceDN w:val="0"/>
+              <w:adjustRightInd w:val="0"/>
+              <w:ind w:left="0"/>
+              <w:rPr>
+                <w:rFonts w:ascii="Times New Roman" w:hAnsi="Times New Roman" w:cs="Times New Roman"/>
+                <w:sz w:val="24"/>
+              </w:rPr>
+            </w:pPr>
+            <w:r>
+              <w:rPr>
+                <w:rFonts w:ascii="Times New Roman" w:hAnsi="Times New Roman" w:cs="Times New Roman"/>
+                <w:sz w:val="24"/>
+                <w:szCs w:val="24"/>
+              </w:rPr>
+              <w:t>011</w:t>
+            </w:r>
+          </w:p>
+        </w:tc>
+        <w:tc>
+          <w:tcPr>
+            <w:tcW w:w="785" w:type="dxa"/>
+          </w:tcPr>
+          <w:p>
+            <w:pPr>
+              <w:pStyle w:val="Akapitzlist"/>
+              <w:autoSpaceDE w:val="0"/>
+              <w:autoSpaceDN w:val="0"/>
+              <w:adjustRightInd w:val="0"/>
+              <w:ind w:left="0"/>
+              <w:rPr>
+                <w:rFonts w:ascii="Times New Roman" w:hAnsi="Times New Roman" w:cs="Times New Roman"/>
+                <w:sz w:val="24"/>
+              </w:rPr>
+            </w:pPr>
+            <w:r>
+              <w:rPr>
+                <w:rFonts w:ascii="Times New Roman" w:hAnsi="Times New Roman" w:cs="Times New Roman"/>
+                <w:sz w:val="24"/>
+                <w:szCs w:val="24"/>
+              </w:rPr>
+              <w:t>010</w:t>
+            </w:r>
+          </w:p>
+        </w:tc>
+        <w:tc>
+          <w:tcPr>
+            <w:tcW w:w="809" w:type="dxa"/>
+          </w:tcPr>
+          <w:p>
+            <w:pPr>
+              <w:pStyle w:val="Akapitzlist"/>
+              <w:autoSpaceDE w:val="0"/>
+              <w:autoSpaceDN w:val="0"/>
+              <w:adjustRightInd w:val="0"/>
+              <w:ind w:left="0"/>
+              <w:rPr>
+                <w:rFonts w:ascii="Times New Roman" w:hAnsi="Times New Roman" w:cs="Times New Roman"/>
+                <w:sz w:val="24"/>
+              </w:rPr>
+            </w:pPr>
+            <w:r>
+              <w:rPr>
+                <w:rFonts w:ascii="Times New Roman" w:hAnsi="Times New Roman" w:cs="Times New Roman"/>
+                <w:sz w:val="24"/>
+                <w:szCs w:val="24"/>
+              </w:rPr>
+              <w:t>001 </w:t>
+            </w:r>
+          </w:p>
+        </w:tc>
+        <w:tc>
+          <w:tcPr>
+            <w:tcW w:w="786" w:type="dxa"/>
+          </w:tcPr>
+          <w:p>
+            <w:pPr>
+              <w:pStyle w:val="Akapitzlist"/>
+              <w:autoSpaceDE w:val="0"/>
+              <w:autoSpaceDN w:val="0"/>
+              <w:adjustRightInd w:val="0"/>
+              <w:ind w:left="0"/>
+              <w:rPr>
+                <w:rFonts w:ascii="Times New Roman" w:hAnsi="Times New Roman" w:cs="Times New Roman"/>
+                <w:sz w:val="24"/>
+              </w:rPr>
+            </w:pPr>
+            <w:r>
+              <w:rPr>
+                <w:rFonts w:ascii="Times New Roman" w:hAnsi="Times New Roman" w:cs="Times New Roman"/>
+                <w:sz w:val="24"/>
+                <w:szCs w:val="24"/>
+              </w:rPr>
+              <w:t>000</w:t>
+            </w:r>
+          </w:p>
+        </w:tc>
+      </w:tr>
+      <w:tr>
+        <w:tc>
+          <w:tcPr>
+            <w:tcW w:w="1617" w:type="dxa"/>
+          </w:tcPr>
+          <w:p>
+            <w:pPr>
+              <w:pStyle w:val="Akapitzlist"/>
+              <w:autoSpaceDE w:val="0"/>
+              <w:autoSpaceDN w:val="0"/>
+              <w:adjustRightInd w:val="0"/>
+              <w:ind w:left="0"/>
+              <w:rPr>
+                <w:rFonts w:ascii="Times New Roman" w:hAnsi="Times New Roman" w:cs="Times New Roman"/>
+                <w:sz w:val="24"/>
+              </w:rPr>
+            </w:pPr>
+            <w:r>
+              <w:rPr>
+                <w:rFonts w:ascii="Times New Roman" w:hAnsi="Times New Roman" w:cs="Times New Roman"/>
+                <w:sz w:val="24"/>
+                <w:szCs w:val="24"/>
+              </w:rPr>
+              <w:t xml:space="preserve">stan </w:t>
+            </w:r>
+            <w:r>
+              <w:rPr>
+                <w:rFonts w:ascii="Times New Roman" w:hAnsi="Times New Roman" w:cs="Times New Roman"/>
+                <w:sz w:val="24"/>
+                <w:szCs w:val="24"/>
+              </w:rPr>
+              <w:t>węzła</w:t>
+            </w:r>
+            <w:r>
+              <w:rPr>
+                <w:rFonts w:ascii="Times New Roman" w:hAnsi="Times New Roman" w:cs="Times New Roman"/>
+                <w:sz w:val="24"/>
+                <w:szCs w:val="24"/>
+              </w:rPr>
+              <w:t xml:space="preserve"> dla </w:t>
+            </w:r>
+            <w:r>
+              <w:rPr>
+                <w:rFonts w:ascii="Times New Roman" w:hAnsi="Times New Roman" w:cs="Times New Roman"/>
+                <w:i/>
+                <w:iCs/>
+                <w:sz w:val="24"/>
+                <w:szCs w:val="24"/>
+              </w:rPr>
+              <w:t xml:space="preserve">t </w:t>
+            </w:r>
+            <w:r>
+              <w:rPr>
+                <w:rFonts w:ascii="Times New Roman" w:hAnsi="Times New Roman" w:cs="Times New Roman"/>
+                <w:sz w:val="24"/>
+                <w:szCs w:val="24"/>
+              </w:rPr>
+              <w:t xml:space="preserve">       </w:t>
+            </w:r>
+          </w:p>
+        </w:tc>
+        <w:tc>
+          <w:tcPr>
+            <w:tcW w:w="785" w:type="dxa"/>
+          </w:tcPr>
+          <w:p>
+            <w:pPr>
+              <w:pStyle w:val="Akapitzlist"/>
+              <w:autoSpaceDE w:val="0"/>
+              <w:autoSpaceDN w:val="0"/>
+              <w:adjustRightInd w:val="0"/>
+              <w:ind w:left="0"/>
+              <w:rPr>
+                <w:rFonts w:ascii="Times New Roman" w:hAnsi="Times New Roman" w:cs="Times New Roman"/>
+                <w:sz w:val="24"/>
+              </w:rPr>
+            </w:pPr>
+            <w:r>
+              <w:rPr>
+                <w:rFonts w:ascii="Times New Roman" w:hAnsi="Times New Roman" w:cs="Times New Roman"/>
+                <w:sz w:val="24"/>
+                <w:szCs w:val="24"/>
+              </w:rPr>
+              <w:t>0</w:t>
+            </w:r>
+          </w:p>
+        </w:tc>
+        <w:tc>
+          <w:tcPr>
+            <w:tcW w:w="785" w:type="dxa"/>
+          </w:tcPr>
+          <w:p>
+            <w:pPr>
+              <w:pStyle w:val="Akapitzlist"/>
+              <w:autoSpaceDE w:val="0"/>
+              <w:autoSpaceDN w:val="0"/>
+              <w:adjustRightInd w:val="0"/>
+              <w:ind w:left="0"/>
+              <w:rPr>
+                <w:rFonts w:ascii="Times New Roman" w:hAnsi="Times New Roman" w:cs="Times New Roman"/>
+                <w:sz w:val="24"/>
+              </w:rPr>
+            </w:pPr>
+            <w:r>
+              <w:rPr>
+                <w:rFonts w:ascii="Times New Roman" w:hAnsi="Times New Roman" w:cs="Times New Roman"/>
+                <w:sz w:val="24"/>
+                <w:szCs w:val="24"/>
+              </w:rPr>
+              <w:t>1</w:t>
+            </w:r>
+          </w:p>
+        </w:tc>
+        <w:tc>
+          <w:tcPr>
+            <w:tcW w:w="785" w:type="dxa"/>
+          </w:tcPr>
+          <w:p>
+            <w:pPr>
+              <w:pStyle w:val="Akapitzlist"/>
+              <w:autoSpaceDE w:val="0"/>
+              <w:autoSpaceDN w:val="0"/>
+              <w:adjustRightInd w:val="0"/>
+              <w:ind w:left="0"/>
+              <w:rPr>
+                <w:rFonts w:ascii="Times New Roman" w:hAnsi="Times New Roman" w:cs="Times New Roman"/>
+                <w:sz w:val="24"/>
+              </w:rPr>
+            </w:pPr>
+            <w:r>
+              <w:rPr>
+                <w:rFonts w:ascii="Times New Roman" w:hAnsi="Times New Roman" w:cs="Times New Roman"/>
+                <w:sz w:val="24"/>
+                <w:szCs w:val="24"/>
+              </w:rPr>
+              <w:t>1</w:t>
+            </w:r>
+          </w:p>
+        </w:tc>
+        <w:tc>
+          <w:tcPr>
+            <w:tcW w:w="785" w:type="dxa"/>
+          </w:tcPr>
+          <w:p>
+            <w:pPr>
+              <w:pStyle w:val="Akapitzlist"/>
+              <w:autoSpaceDE w:val="0"/>
+              <w:autoSpaceDN w:val="0"/>
+              <w:adjustRightInd w:val="0"/>
+              <w:ind w:left="0"/>
+              <w:rPr>
+                <w:rFonts w:ascii="Times New Roman" w:hAnsi="Times New Roman" w:cs="Times New Roman"/>
+                <w:sz w:val="24"/>
+              </w:rPr>
+            </w:pPr>
+            <w:r>
+              <w:rPr>
+                <w:rFonts w:ascii="Times New Roman" w:hAnsi="Times New Roman" w:cs="Times New Roman"/>
+                <w:sz w:val="24"/>
+                <w:szCs w:val="24"/>
+              </w:rPr>
+              <w:t>0</w:t>
+            </w:r>
+          </w:p>
+        </w:tc>
+        <w:tc>
+          <w:tcPr>
+            <w:tcW w:w="785" w:type="dxa"/>
+          </w:tcPr>
+          <w:p>
+            <w:pPr>
+              <w:pStyle w:val="Akapitzlist"/>
+              <w:autoSpaceDE w:val="0"/>
+              <w:autoSpaceDN w:val="0"/>
+              <w:adjustRightInd w:val="0"/>
+              <w:ind w:left="0"/>
+              <w:rPr>
+                <w:rFonts w:ascii="Times New Roman" w:hAnsi="Times New Roman" w:cs="Times New Roman"/>
+                <w:sz w:val="24"/>
+              </w:rPr>
+            </w:pPr>
+            <w:r>
+              <w:rPr>
+                <w:rFonts w:ascii="Times New Roman" w:hAnsi="Times New Roman" w:cs="Times New Roman"/>
+                <w:sz w:val="24"/>
+                <w:szCs w:val="24"/>
+              </w:rPr>
+              <w:t>1</w:t>
+            </w:r>
+          </w:p>
+        </w:tc>
+        <w:tc>
+          <w:tcPr>
+            <w:tcW w:w="785" w:type="dxa"/>
+          </w:tcPr>
+          <w:p>
+            <w:pPr>
+              <w:pStyle w:val="Akapitzlist"/>
+              <w:autoSpaceDE w:val="0"/>
+              <w:autoSpaceDN w:val="0"/>
+              <w:adjustRightInd w:val="0"/>
+              <w:ind w:left="0"/>
+              <w:rPr>
+                <w:rFonts w:ascii="Times New Roman" w:hAnsi="Times New Roman" w:cs="Times New Roman"/>
+                <w:sz w:val="24"/>
+              </w:rPr>
+            </w:pPr>
+            <w:r>
+              <w:rPr>
+                <w:rFonts w:ascii="Times New Roman" w:hAnsi="Times New Roman" w:cs="Times New Roman"/>
+                <w:sz w:val="24"/>
+                <w:szCs w:val="24"/>
+              </w:rPr>
+              <w:t>1</w:t>
+            </w:r>
+          </w:p>
+        </w:tc>
+        <w:tc>
+          <w:tcPr>
+            <w:tcW w:w="809" w:type="dxa"/>
+          </w:tcPr>
+          <w:p>
+            <w:pPr>
+              <w:pStyle w:val="Akapitzlist"/>
+              <w:autoSpaceDE w:val="0"/>
+              <w:autoSpaceDN w:val="0"/>
+              <w:adjustRightInd w:val="0"/>
+              <w:ind w:left="0"/>
+              <w:rPr>
+                <w:rFonts w:ascii="Times New Roman" w:hAnsi="Times New Roman" w:cs="Times New Roman"/>
+                <w:sz w:val="24"/>
+              </w:rPr>
+            </w:pPr>
+            <w:r>
+              <w:rPr>
+                <w:rFonts w:ascii="Times New Roman" w:hAnsi="Times New Roman" w:cs="Times New Roman"/>
+                <w:sz w:val="24"/>
+                <w:szCs w:val="24"/>
+              </w:rPr>
+              <w:t>1</w:t>
+            </w:r>
+          </w:p>
+        </w:tc>
+        <w:tc>
+          <w:tcPr>
+            <w:tcW w:w="786" w:type="dxa"/>
+          </w:tcPr>
+          <w:p>
+            <w:pPr>
+              <w:pStyle w:val="Akapitzlist"/>
+              <w:autoSpaceDE w:val="0"/>
+              <w:autoSpaceDN w:val="0"/>
+              <w:adjustRightInd w:val="0"/>
+              <w:ind w:left="0"/>
+              <w:rPr>
+                <w:rFonts w:ascii="Times New Roman" w:hAnsi="Times New Roman" w:cs="Times New Roman"/>
+                <w:sz w:val="24"/>
+              </w:rPr>
+            </w:pPr>
+            <w:r>
+              <w:rPr>
+                <w:rFonts w:ascii="Times New Roman" w:hAnsi="Times New Roman" w:cs="Times New Roman"/>
+                <w:sz w:val="24"/>
+                <w:szCs w:val="24"/>
+              </w:rPr>
+              <w:t>0</w:t>
+            </w:r>
+          </w:p>
+        </w:tc>
+      </w:tr>
+    </w:tbl>
+    <w:p>
+      <w:pPr>
+        <w:autoSpaceDE w:val="0"/>
+        <w:autoSpaceDN w:val="0"/>
+        <w:adjustRightInd w:val="0"/>
+        <w:spacing w:after="0" w:line="240" w:lineRule="auto"/>
+        <w:rPr>
+          <w:rFonts w:ascii="PLRoman12-Regular" w:hAnsi="PLRoman12-Regular" w:cs="PLRoman12-Regular"/>
+          <w:sz w:val="24"/>
+          <w:szCs w:val="24"/>
+        </w:rPr>
+      </w:pPr>
+      <w:r>
+        <w:rPr>
+          <w:rFonts w:ascii="Times New Roman" w:hAnsi="Times New Roman" w:cs="Times New Roman"/>
+          <w:sz w:val="24"/>
+        </w:rPr>
+        <w:tab/>
+      </w:r>
+      <w:r>
+        <w:rPr>
+          <w:rFonts w:ascii="Times New Roman" w:hAnsi="Times New Roman" w:cs="Times New Roman"/>
+          <w:sz w:val="24"/>
+          <w:szCs w:val="24"/>
+        </w:rPr>
+        <w:t>Tak</w:t>
+      </w:r>
+      <w:r>
+        <w:rPr>
+          <w:rFonts w:ascii="Times New Roman" w:hAnsi="Times New Roman" w:cs="Times New Roman"/>
+          <w:sz w:val="24"/>
+          <w:szCs w:val="24"/>
+        </w:rPr>
+        <w:t xml:space="preserve"> zapisaną</w:t>
+      </w:r>
+      <w:r>
+        <w:rPr>
+          <w:rFonts w:ascii="Times New Roman" w:hAnsi="Times New Roman" w:cs="Times New Roman"/>
+          <w:sz w:val="24"/>
+          <w:szCs w:val="24"/>
+        </w:rPr>
+        <w:t xml:space="preserve"> </w:t>
+      </w:r>
+      <w:r>
+        <w:rPr>
+          <w:rFonts w:ascii="Times New Roman" w:hAnsi="Times New Roman" w:cs="Times New Roman"/>
+          <w:sz w:val="24"/>
+          <w:szCs w:val="24"/>
+        </w:rPr>
+        <w:t>regułę</w:t>
+      </w:r>
+      <w:r>
+        <w:rPr>
+          <w:rFonts w:ascii="Times New Roman" w:hAnsi="Times New Roman" w:cs="Times New Roman"/>
+          <w:sz w:val="24"/>
+          <w:szCs w:val="24"/>
+        </w:rPr>
+        <w:t xml:space="preserve"> </w:t>
+      </w:r>
+      <w:r>
+        <w:rPr>
+          <w:rFonts w:ascii="Times New Roman" w:hAnsi="Times New Roman" w:cs="Times New Roman"/>
+          <w:sz w:val="24"/>
+          <w:szCs w:val="24"/>
+        </w:rPr>
+        <w:t>można</w:t>
+      </w:r>
+      <w:r>
+        <w:rPr>
+          <w:rFonts w:ascii="Times New Roman" w:hAnsi="Times New Roman" w:cs="Times New Roman"/>
+          <w:sz w:val="24"/>
+          <w:szCs w:val="24"/>
+        </w:rPr>
+        <w:t xml:space="preserve"> </w:t>
+      </w:r>
+      <w:r>
+        <w:rPr>
+          <w:rFonts w:ascii="Times New Roman" w:hAnsi="Times New Roman" w:cs="Times New Roman"/>
+          <w:sz w:val="24"/>
+          <w:szCs w:val="24"/>
+        </w:rPr>
+        <w:t>odczytać</w:t>
+      </w:r>
+      <w:r>
+        <w:rPr>
+          <w:rFonts w:ascii="Times New Roman" w:hAnsi="Times New Roman" w:cs="Times New Roman"/>
+          <w:sz w:val="24"/>
+          <w:szCs w:val="24"/>
+        </w:rPr>
+        <w:t xml:space="preserve"> jako </w:t>
+      </w:r>
+      <w:r>
+        <w:rPr>
+          <w:rFonts w:ascii="Times New Roman" w:hAnsi="Times New Roman" w:cs="Times New Roman"/>
+          <w:sz w:val="24"/>
+          <w:szCs w:val="24"/>
+        </w:rPr>
+        <w:t>liczbę</w:t>
+      </w:r>
+      <w:r>
+        <w:rPr>
+          <w:rFonts w:ascii="Times New Roman" w:hAnsi="Times New Roman" w:cs="Times New Roman"/>
+          <w:sz w:val="24"/>
+          <w:szCs w:val="24"/>
+        </w:rPr>
+        <w:t xml:space="preserve"> binarn</w:t>
+      </w:r>
+      <w:r>
+        <w:rPr>
+          <w:rFonts w:ascii="Times New Roman" w:hAnsi="Times New Roman" w:cs="Times New Roman"/>
+          <w:sz w:val="24"/>
+          <w:szCs w:val="24"/>
+        </w:rPr>
+        <w:t>ą</w:t>
+      </w:r>
+      <w:r>
+        <w:rPr>
+          <w:rFonts w:ascii="Times New Roman" w:hAnsi="Times New Roman" w:cs="Times New Roman"/>
+          <w:sz w:val="24"/>
+          <w:szCs w:val="24"/>
+        </w:rPr>
+        <w:t xml:space="preserve"> i </w:t>
+      </w:r>
+      <w:r>
+        <w:rPr>
+          <w:rFonts w:ascii="Times New Roman" w:hAnsi="Times New Roman" w:cs="Times New Roman"/>
+          <w:sz w:val="24"/>
+          <w:szCs w:val="24"/>
+        </w:rPr>
+        <w:t>przedstawić</w:t>
+      </w:r>
+      <w:r>
+        <w:rPr>
+          <w:rFonts w:ascii="Times New Roman" w:hAnsi="Times New Roman" w:cs="Times New Roman"/>
+          <w:sz w:val="24"/>
+          <w:szCs w:val="24"/>
+        </w:rPr>
+        <w:t xml:space="preserve"> j</w:t>
+      </w:r>
+      <w:r>
+        <w:rPr>
+          <w:rFonts w:ascii="Times New Roman" w:hAnsi="Times New Roman" w:cs="Times New Roman"/>
+          <w:sz w:val="24"/>
+          <w:szCs w:val="24"/>
+        </w:rPr>
+        <w:t>ą</w:t>
+      </w:r>
+      <w:r>
+        <w:rPr>
+          <w:rFonts w:ascii="Times New Roman" w:hAnsi="Times New Roman" w:cs="Times New Roman"/>
+          <w:sz w:val="24"/>
+          <w:szCs w:val="24"/>
+        </w:rPr>
+        <w:t xml:space="preserve"> w systemie</w:t>
+      </w:r>
+      <w:r>
+        <w:rPr>
+          <w:rFonts w:ascii="Times New Roman" w:hAnsi="Times New Roman" w:cs="Times New Roman"/>
+          <w:sz w:val="24"/>
+          <w:szCs w:val="24"/>
+        </w:rPr>
+        <w:t xml:space="preserve"> dziesiętnym</w:t>
+      </w:r>
+      <w:r>
+        <w:rPr>
+          <w:rFonts w:ascii="Times New Roman" w:hAnsi="Times New Roman" w:cs="Times New Roman"/>
+          <w:sz w:val="24"/>
+          <w:szCs w:val="24"/>
+        </w:rPr>
+        <w:t xml:space="preserve"> jako 110. Z </w:t>
+      </w:r>
+      <w:r>
+        <w:rPr>
+          <w:rFonts w:ascii="Times New Roman" w:hAnsi="Times New Roman" w:cs="Times New Roman"/>
+          <w:sz w:val="24"/>
+          <w:szCs w:val="24"/>
+        </w:rPr>
+        <w:t>powyższej</w:t>
+      </w:r>
+      <w:r>
+        <w:rPr>
+          <w:rFonts w:ascii="Times New Roman" w:hAnsi="Times New Roman" w:cs="Times New Roman"/>
+          <w:sz w:val="24"/>
+          <w:szCs w:val="24"/>
+        </w:rPr>
+        <w:t xml:space="preserve"> tabelki widzimy, </w:t>
+      </w:r>
+      <w:r>
+        <w:rPr>
+          <w:rFonts w:ascii="Times New Roman" w:hAnsi="Times New Roman" w:cs="Times New Roman"/>
+          <w:sz w:val="24"/>
+          <w:szCs w:val="24"/>
+        </w:rPr>
+        <w:t xml:space="preserve">że tak rozumianych </w:t>
+      </w:r>
+      <w:r>
+        <w:rPr>
+          <w:rFonts w:ascii="Times New Roman" w:hAnsi="Times New Roman" w:cs="Times New Roman"/>
+          <w:sz w:val="24"/>
+          <w:szCs w:val="24"/>
+        </w:rPr>
+        <w:t xml:space="preserve">reguł w tym przypadku mamy </w:t>
+      </w:r>
+      <m:oMath>
+        <m:sSup>
+          <m:sSupPr>
+            <m:ctrlPr>
+              <w:rPr>
+                <w:rFonts w:ascii="Cambria Math" w:hAnsi="Cambria Math" w:cs="Times New Roman"/>
+                <w:i/>
+                <w:sz w:val="24"/>
+                <w:szCs w:val="24"/>
+              </w:rPr>
+            </m:ctrlPr>
+          </m:sSupPr>
+          <m:e>
+            <m:r>
+              <w:rPr>
+                <w:rFonts w:ascii="Cambria Math" w:hAnsi="Cambria Math" w:cs="Times New Roman"/>
+                <w:sz w:val="24"/>
+                <w:szCs w:val="24"/>
+              </w:rPr>
+              <m:t>2</m:t>
+            </m:r>
+          </m:e>
+          <m:sup>
+            <m:r>
+              <w:rPr>
+                <w:rFonts w:ascii="Cambria Math" w:hAnsi="Cambria Math" w:cs="Times New Roman"/>
+                <w:sz w:val="24"/>
+                <w:szCs w:val="24"/>
+              </w:rPr>
+              <m:t>8</m:t>
+            </m:r>
+          </m:sup>
+        </m:sSup>
+        <m:r>
+          <w:rPr>
+            <w:rFonts w:ascii="Cambria Math" w:hAnsi="Cambria Math" w:cs="Times New Roman"/>
+            <w:sz w:val="24"/>
+            <w:szCs w:val="24"/>
+          </w:rPr>
+          <m:t>=256</m:t>
+        </m:r>
+      </m:oMath>
+      <w:r>
+        <w:rPr>
+          <w:rFonts w:ascii="Times New Roman" w:hAnsi="Times New Roman" w:cs="Times New Roman"/>
+          <w:sz w:val="24"/>
+          <w:szCs w:val="24"/>
+        </w:rPr>
+        <w:t xml:space="preserve">. </w:t>
+      </w:r>
+      <w:r>
+        <w:rPr>
+          <w:rFonts w:ascii="Times New Roman" w:hAnsi="Times New Roman" w:cs="Times New Roman"/>
+          <w:sz w:val="24"/>
+          <w:szCs w:val="24"/>
+        </w:rPr>
+        <w:t>Używana</w:t>
+      </w:r>
+      <w:r>
+        <w:rPr>
+          <w:rFonts w:ascii="Times New Roman" w:hAnsi="Times New Roman" w:cs="Times New Roman"/>
+          <w:sz w:val="24"/>
+          <w:szCs w:val="24"/>
+        </w:rPr>
+        <w:t xml:space="preserve"> terminologia:</w:t>
+      </w:r>
+    </w:p>
+    <w:p>
+      <w:pPr>
+        <w:pStyle w:val="Akapitzlist"/>
+        <w:numPr>
+          <w:ilvl w:val="0"/>
+          <w:numId w:val="7"/>
+        </w:numPr>
+        <w:autoSpaceDE w:val="0"/>
+        <w:autoSpaceDN w:val="0"/>
+        <w:adjustRightInd w:val="0"/>
+        <w:spacing w:after="0" w:line="240" w:lineRule="auto"/>
+        <w:rPr>
+          <w:rFonts w:ascii="Times New Roman" w:hAnsi="Times New Roman" w:cs="Times New Roman"/>
+          <w:sz w:val="24"/>
+          <w:szCs w:val="24"/>
+        </w:rPr>
+      </w:pPr>
+      <w:proofErr w:type="spellStart"/>
+      <w:r>
+        <w:rPr>
+          <w:rFonts w:ascii="Times New Roman" w:hAnsi="Times New Roman" w:cs="Times New Roman"/>
+          <w:iCs/>
+          <w:sz w:val="24"/>
+          <w:szCs w:val="24"/>
+        </w:rPr>
+        <w:t>legal</w:t>
+      </w:r>
+      <w:proofErr w:type="spellEnd"/>
+      <w:r>
+        <w:rPr>
+          <w:rFonts w:ascii="Times New Roman" w:hAnsi="Times New Roman" w:cs="Times New Roman"/>
+          <w:i/>
+          <w:iCs/>
+          <w:sz w:val="24"/>
+          <w:szCs w:val="24"/>
+        </w:rPr>
+        <w:t xml:space="preserve"> </w:t>
+      </w:r>
+      <w:r>
+        <w:rPr>
+          <w:rFonts w:ascii="Times New Roman" w:hAnsi="Times New Roman" w:cs="Times New Roman"/>
+          <w:sz w:val="24"/>
+          <w:szCs w:val="24"/>
+        </w:rPr>
+        <w:t xml:space="preserve">całe </w:t>
+      </w:r>
+      <w:r>
+        <w:rPr>
+          <w:rFonts w:ascii="Times New Roman" w:hAnsi="Times New Roman" w:cs="Times New Roman"/>
+          <w:sz w:val="24"/>
+          <w:szCs w:val="24"/>
+        </w:rPr>
+        <w:t>sąsiedztwo</w:t>
+      </w:r>
+      <w:r>
+        <w:rPr>
+          <w:rFonts w:ascii="Times New Roman" w:hAnsi="Times New Roman" w:cs="Times New Roman"/>
+          <w:sz w:val="24"/>
+          <w:szCs w:val="24"/>
+        </w:rPr>
+        <w:t xml:space="preserve"> 0 </w:t>
+      </w:r>
+      <w:proofErr w:type="spellStart"/>
+      <w:r>
+        <w:rPr>
+          <w:rFonts w:ascii="Times New Roman" w:hAnsi="Times New Roman" w:cs="Times New Roman"/>
+          <w:sz w:val="24"/>
+          <w:szCs w:val="24"/>
+        </w:rPr>
+        <w:t>maouje</w:t>
+      </w:r>
+      <w:proofErr w:type="spellEnd"/>
+      <w:r>
+        <w:rPr>
+          <w:rFonts w:ascii="Times New Roman" w:hAnsi="Times New Roman" w:cs="Times New Roman"/>
+          <w:sz w:val="24"/>
+          <w:szCs w:val="24"/>
+        </w:rPr>
+        <w:t xml:space="preserve"> </w:t>
+      </w:r>
+      <w:r>
+        <w:rPr>
+          <w:rFonts w:ascii="Times New Roman" w:hAnsi="Times New Roman" w:cs="Times New Roman"/>
+          <w:sz w:val="24"/>
+          <w:szCs w:val="24"/>
+        </w:rPr>
+        <w:t>się</w:t>
+      </w:r>
+      <w:r>
+        <w:rPr>
+          <w:rFonts w:ascii="Times New Roman" w:hAnsi="Times New Roman" w:cs="Times New Roman"/>
+          <w:sz w:val="24"/>
+          <w:szCs w:val="24"/>
+        </w:rPr>
+        <w:t xml:space="preserve"> na stan 0, i mamy </w:t>
+      </w:r>
+      <w:proofErr w:type="spellStart"/>
+      <w:r>
+        <w:rPr>
+          <w:rFonts w:ascii="Times New Roman" w:hAnsi="Times New Roman" w:cs="Times New Roman"/>
+          <w:sz w:val="24"/>
+          <w:szCs w:val="24"/>
+        </w:rPr>
+        <w:t>izotropie</w:t>
+      </w:r>
+      <w:proofErr w:type="spellEnd"/>
+    </w:p>
+    <w:p>
+      <w:pPr>
+        <w:pStyle w:val="Akapitzlist"/>
+        <w:numPr>
+          <w:ilvl w:val="0"/>
+          <w:numId w:val="6"/>
+        </w:numPr>
+        <w:autoSpaceDE w:val="0"/>
+        <w:autoSpaceDN w:val="0"/>
+        <w:adjustRightInd w:val="0"/>
+        <w:spacing w:after="0" w:line="240" w:lineRule="auto"/>
+        <w:rPr>
+          <w:rFonts w:ascii="Times New Roman" w:hAnsi="Times New Roman" w:cs="Times New Roman"/>
+          <w:sz w:val="24"/>
+          <w:szCs w:val="24"/>
+        </w:rPr>
+      </w:pPr>
+      <w:proofErr w:type="spellStart"/>
+      <w:r>
+        <w:rPr>
+          <w:rFonts w:ascii="Times New Roman" w:hAnsi="Times New Roman" w:cs="Times New Roman"/>
+          <w:iCs/>
+          <w:sz w:val="24"/>
+          <w:szCs w:val="24"/>
+        </w:rPr>
+        <w:t>totalistic</w:t>
+      </w:r>
+      <w:proofErr w:type="spellEnd"/>
+      <w:r>
+        <w:rPr>
+          <w:rFonts w:ascii="Times New Roman" w:hAnsi="Times New Roman" w:cs="Times New Roman"/>
+          <w:i/>
+          <w:iCs/>
+          <w:sz w:val="24"/>
+          <w:szCs w:val="24"/>
+        </w:rPr>
+        <w:t xml:space="preserve"> </w:t>
+      </w:r>
+      <w:r>
+        <w:rPr>
+          <w:rFonts w:ascii="Times New Roman" w:hAnsi="Times New Roman" w:cs="Times New Roman"/>
+          <w:sz w:val="24"/>
+          <w:szCs w:val="24"/>
+        </w:rPr>
+        <w:t xml:space="preserve">stan </w:t>
+      </w:r>
+      <w:r>
+        <w:rPr>
+          <w:rFonts w:ascii="Times New Roman" w:hAnsi="Times New Roman" w:cs="Times New Roman"/>
+          <w:sz w:val="24"/>
+          <w:szCs w:val="24"/>
+        </w:rPr>
+        <w:t>węzła</w:t>
+      </w:r>
+      <w:r>
+        <w:rPr>
+          <w:rFonts w:ascii="Times New Roman" w:hAnsi="Times New Roman" w:cs="Times New Roman"/>
+          <w:sz w:val="24"/>
+          <w:szCs w:val="24"/>
+        </w:rPr>
+        <w:t xml:space="preserve"> </w:t>
+      </w:r>
+      <w:r>
+        <w:rPr>
+          <w:rFonts w:ascii="Times New Roman" w:hAnsi="Times New Roman" w:cs="Times New Roman"/>
+          <w:sz w:val="24"/>
+          <w:szCs w:val="24"/>
+        </w:rPr>
+        <w:t>zależy</w:t>
+      </w:r>
+      <w:r>
+        <w:rPr>
+          <w:rFonts w:ascii="Times New Roman" w:hAnsi="Times New Roman" w:cs="Times New Roman"/>
+          <w:sz w:val="24"/>
+          <w:szCs w:val="24"/>
+        </w:rPr>
+        <w:t xml:space="preserve"> tylko od sumy </w:t>
+      </w:r>
+      <w:r>
+        <w:rPr>
+          <w:rFonts w:ascii="Times New Roman" w:hAnsi="Times New Roman" w:cs="Times New Roman"/>
+          <w:sz w:val="24"/>
+          <w:szCs w:val="24"/>
+        </w:rPr>
+        <w:t xml:space="preserve">sąsiedztwa </w:t>
+      </w:r>
+      <m:oMath>
+        <m:r>
+          <w:rPr>
+            <w:rFonts w:ascii="Cambria Math" w:hAnsi="Cambria Math" w:cs="Times New Roman"/>
+            <w:sz w:val="24"/>
+            <w:szCs w:val="24"/>
+          </w:rPr>
+          <m:t>x</m:t>
+        </m:r>
+        <m:d>
+          <m:dPr>
+            <m:ctrlPr>
+              <w:rPr>
+                <w:rFonts w:ascii="Cambria Math" w:hAnsi="Cambria Math" w:cs="Times New Roman"/>
+                <w:i/>
+                <w:sz w:val="24"/>
+                <w:szCs w:val="24"/>
+              </w:rPr>
+            </m:ctrlPr>
+          </m:dPr>
+          <m:e>
+            <m:r>
+              <w:rPr>
+                <w:rFonts w:ascii="Cambria Math" w:hAnsi="Cambria Math" w:cs="Times New Roman"/>
+                <w:sz w:val="24"/>
+                <w:szCs w:val="24"/>
+              </w:rPr>
+              <m:t>t+1</m:t>
+            </m:r>
+          </m:e>
+        </m:d>
+        <m:r>
+          <w:rPr>
+            <w:rFonts w:ascii="Cambria Math" w:hAnsi="Cambria Math" w:cs="Times New Roman"/>
+            <w:sz w:val="24"/>
+            <w:szCs w:val="24"/>
+          </w:rPr>
+          <m:t>=f</m:t>
+        </m:r>
+        <m:d>
+          <m:dPr>
+            <m:ctrlPr>
+              <w:rPr>
+                <w:rFonts w:ascii="Cambria Math" w:hAnsi="Cambria Math" w:cs="Times New Roman"/>
+                <w:i/>
+                <w:sz w:val="24"/>
+                <w:szCs w:val="24"/>
+              </w:rPr>
+            </m:ctrlPr>
+          </m:dPr>
+          <m:e>
+            <m:nary>
+              <m:naryPr>
+                <m:chr m:val="∑"/>
+                <m:limLoc m:val="undOvr"/>
+                <m:subHide m:val="1"/>
+                <m:supHide m:val="1"/>
+                <m:ctrlPr>
+                  <w:rPr>
+                    <w:rFonts w:ascii="Cambria Math" w:hAnsi="Cambria Math" w:cs="Times New Roman"/>
+                    <w:i/>
+                    <w:sz w:val="24"/>
+                    <w:szCs w:val="24"/>
+                  </w:rPr>
+                </m:ctrlPr>
+              </m:naryPr>
+              <m:sub/>
+              <m:sup/>
+              <m:e>
+                <m:r>
+                  <w:rPr>
+                    <w:rFonts w:ascii="Cambria Math" w:hAnsi="Cambria Math" w:cs="Times New Roman"/>
+                    <w:sz w:val="24"/>
+                    <w:szCs w:val="24"/>
+                  </w:rPr>
+                  <m:t>sąsiad x</m:t>
+                </m:r>
+                <m:d>
+                  <m:dPr>
+                    <m:ctrlPr>
+                      <w:rPr>
+                        <w:rFonts w:ascii="Cambria Math" w:hAnsi="Cambria Math" w:cs="Times New Roman"/>
+                        <w:i/>
+                        <w:sz w:val="24"/>
+                        <w:szCs w:val="24"/>
+                      </w:rPr>
+                    </m:ctrlPr>
+                  </m:dPr>
+                  <m:e>
+                    <m:r>
+                      <w:rPr>
+                        <w:rFonts w:ascii="Cambria Math" w:hAnsi="Cambria Math" w:cs="Times New Roman"/>
+                        <w:sz w:val="24"/>
+                        <w:szCs w:val="24"/>
+                      </w:rPr>
+                      <m:t>t</m:t>
+                    </m:r>
+                  </m:e>
+                </m:d>
+              </m:e>
+            </m:nary>
+          </m:e>
+        </m:d>
+      </m:oMath>
+    </w:p>
+    <w:p>
+      <w:pPr>
+        <w:pStyle w:val="Akapitzlist"/>
+        <w:numPr>
+          <w:ilvl w:val="0"/>
+          <w:numId w:val="6"/>
+        </w:numPr>
+        <w:autoSpaceDE w:val="0"/>
+        <w:autoSpaceDN w:val="0"/>
+        <w:adjustRightInd w:val="0"/>
+        <w:spacing w:after="0" w:line="240" w:lineRule="auto"/>
+        <w:rPr>
+          <w:rFonts w:ascii="Times New Roman" w:hAnsi="Times New Roman" w:cs="Times New Roman"/>
+          <w:sz w:val="24"/>
+          <w:szCs w:val="24"/>
+        </w:rPr>
+      </w:pPr>
+      <w:proofErr w:type="spellStart"/>
+      <w:r>
+        <w:rPr>
+          <w:rFonts w:ascii="Times New Roman" w:hAnsi="Times New Roman" w:cs="Times New Roman"/>
+          <w:iCs/>
+          <w:sz w:val="24"/>
+          <w:szCs w:val="24"/>
+        </w:rPr>
+        <w:t>perypherial</w:t>
+      </w:r>
+      <w:proofErr w:type="spellEnd"/>
+      <w:r>
+        <w:rPr>
+          <w:rFonts w:ascii="Times New Roman" w:hAnsi="Times New Roman" w:cs="Times New Roman"/>
+          <w:i/>
+          <w:iCs/>
+          <w:sz w:val="24"/>
+          <w:szCs w:val="24"/>
+        </w:rPr>
+        <w:t xml:space="preserve"> </w:t>
+      </w:r>
+      <w:r>
+        <w:rPr>
+          <w:rFonts w:ascii="Times New Roman" w:hAnsi="Times New Roman" w:cs="Times New Roman"/>
+          <w:sz w:val="24"/>
+          <w:szCs w:val="24"/>
+        </w:rPr>
+        <w:t xml:space="preserve">stan </w:t>
+      </w:r>
+      <w:r>
+        <w:rPr>
+          <w:rFonts w:ascii="Times New Roman" w:hAnsi="Times New Roman" w:cs="Times New Roman"/>
+          <w:sz w:val="24"/>
+          <w:szCs w:val="24"/>
+        </w:rPr>
+        <w:t>węzła</w:t>
+      </w:r>
+      <w:r>
+        <w:rPr>
+          <w:rFonts w:ascii="Times New Roman" w:hAnsi="Times New Roman" w:cs="Times New Roman"/>
+          <w:sz w:val="24"/>
+          <w:szCs w:val="24"/>
+        </w:rPr>
+        <w:t xml:space="preserve"> nie wpływa na swój przyszły stan</w:t>
+      </w:r>
+    </w:p>
+    <w:p>
+      <w:pPr>
+        <w:autoSpaceDE w:val="0"/>
+        <w:autoSpaceDN w:val="0"/>
+        <w:adjustRightInd w:val="0"/>
+        <w:spacing w:after="0" w:line="240" w:lineRule="auto"/>
+        <w:rPr>
+          <w:rFonts w:ascii="Times New Roman" w:hAnsi="Times New Roman" w:cs="Times New Roman"/>
+          <w:sz w:val="24"/>
+          <w:szCs w:val="24"/>
+        </w:rPr>
+      </w:pPr>
+    </w:p>
+    <w:p>
+      <w:pPr>
+        <w:autoSpaceDE w:val="0"/>
+        <w:autoSpaceDN w:val="0"/>
+        <w:adjustRightInd w:val="0"/>
+        <w:spacing w:after="0" w:line="240" w:lineRule="auto"/>
+        <w:ind w:firstLine="360"/>
+        <w:rPr>
+          <w:rFonts w:ascii="PLRoman12-Regular" w:hAnsi="PLRoman12-Regular" w:cs="PLRoman12-Regular"/>
+          <w:sz w:val="24"/>
+          <w:szCs w:val="24"/>
+        </w:rPr>
+      </w:pPr>
+      <w:r>
+        <w:rPr>
+          <w:rFonts w:ascii="PLRoman12-Regular" w:hAnsi="PLRoman12-Regular" w:cs="PLRoman12-Regular"/>
+          <w:sz w:val="24"/>
+          <w:szCs w:val="24"/>
+        </w:rPr>
+        <w:t xml:space="preserve">Reguły </w:t>
+      </w:r>
+      <w:r>
+        <w:rPr>
+          <w:rFonts w:ascii="PLRoman12-Regular" w:hAnsi="PLRoman12-Regular" w:cs="PLRoman12-Regular"/>
+          <w:sz w:val="24"/>
+          <w:szCs w:val="24"/>
+        </w:rPr>
+        <w:t>można</w:t>
+      </w:r>
+      <w:r>
+        <w:rPr>
+          <w:rFonts w:ascii="PLRoman12-Regular" w:hAnsi="PLRoman12-Regular" w:cs="PLRoman12-Regular"/>
+          <w:sz w:val="24"/>
+          <w:szCs w:val="24"/>
+        </w:rPr>
+        <w:t xml:space="preserve"> te</w:t>
+      </w:r>
+      <w:r>
+        <w:rPr>
+          <w:rFonts w:ascii="PLRoman12-Regular" w:hAnsi="PLRoman12-Regular" w:cs="PLRoman12-Regular"/>
+          <w:sz w:val="24"/>
+          <w:szCs w:val="24"/>
+        </w:rPr>
+        <w:t>ż</w:t>
+      </w:r>
+      <w:r>
+        <w:rPr>
+          <w:rFonts w:ascii="PLRoman12-Regular" w:hAnsi="PLRoman12-Regular" w:cs="PLRoman12-Regular"/>
+          <w:sz w:val="24"/>
+          <w:szCs w:val="24"/>
+        </w:rPr>
+        <w:t xml:space="preserve"> </w:t>
+      </w:r>
+      <w:r>
+        <w:rPr>
+          <w:rFonts w:ascii="PLRoman12-Regular" w:hAnsi="PLRoman12-Regular" w:cs="PLRoman12-Regular"/>
+          <w:sz w:val="24"/>
+          <w:szCs w:val="24"/>
+        </w:rPr>
+        <w:t>podzielić</w:t>
+      </w:r>
+      <w:r>
+        <w:rPr>
+          <w:rFonts w:ascii="PLRoman12-Regular" w:hAnsi="PLRoman12-Regular" w:cs="PLRoman12-Regular"/>
+          <w:sz w:val="24"/>
+          <w:szCs w:val="24"/>
+        </w:rPr>
+        <w:t xml:space="preserve"> pod </w:t>
+      </w:r>
+      <w:r>
+        <w:rPr>
+          <w:rFonts w:ascii="PLRoman12-Regular" w:hAnsi="PLRoman12-Regular" w:cs="PLRoman12-Regular"/>
+          <w:sz w:val="24"/>
+          <w:szCs w:val="24"/>
+        </w:rPr>
+        <w:t>względem</w:t>
+      </w:r>
+      <w:r>
+        <w:rPr>
+          <w:rFonts w:ascii="PLRoman12-Regular" w:hAnsi="PLRoman12-Regular" w:cs="PLRoman12-Regular"/>
+          <w:sz w:val="24"/>
+          <w:szCs w:val="24"/>
+        </w:rPr>
+        <w:t xml:space="preserve"> wzorców do których </w:t>
+      </w:r>
+      <w:r>
+        <w:rPr>
+          <w:rFonts w:ascii="PLRoman12-Regular" w:hAnsi="PLRoman12-Regular" w:cs="PLRoman12-Regular"/>
+          <w:sz w:val="24"/>
+          <w:szCs w:val="24"/>
+        </w:rPr>
+        <w:t xml:space="preserve">ewoluują </w:t>
+      </w:r>
+      <w:r>
+        <w:rPr>
+          <w:rFonts w:ascii="PLRoman12-Regular" w:hAnsi="PLRoman12-Regular" w:cs="PLRoman12-Regular"/>
+          <w:sz w:val="24"/>
+          <w:szCs w:val="24"/>
+        </w:rPr>
+        <w:t xml:space="preserve">automaty komórkowe im </w:t>
+      </w:r>
+      <w:r>
+        <w:rPr>
+          <w:rFonts w:ascii="PLRoman12-Regular" w:hAnsi="PLRoman12-Regular" w:cs="PLRoman12-Regular"/>
+          <w:sz w:val="24"/>
+          <w:szCs w:val="24"/>
+        </w:rPr>
+        <w:t>podlegające</w:t>
+      </w:r>
+      <w:r>
+        <w:rPr>
+          <w:rFonts w:ascii="PLRoman12-Regular" w:hAnsi="PLRoman12-Regular" w:cs="PLRoman12-Regular"/>
+          <w:sz w:val="24"/>
+          <w:szCs w:val="24"/>
+        </w:rPr>
+        <w:t>. Wolfram (1984) zdefiniował 4 klasy:</w:t>
+      </w:r>
+    </w:p>
+    <w:p>
+      <w:pPr>
+        <w:pStyle w:val="Akapitzlist"/>
+        <w:numPr>
+          <w:ilvl w:val="0"/>
+          <w:numId w:val="8"/>
+        </w:numPr>
+        <w:autoSpaceDE w:val="0"/>
+        <w:autoSpaceDN w:val="0"/>
+        <w:adjustRightInd w:val="0"/>
+        <w:spacing w:after="0" w:line="240" w:lineRule="auto"/>
+        <w:rPr>
+          <w:rFonts w:ascii="Times New Roman" w:hAnsi="Times New Roman" w:cs="Times New Roman"/>
+          <w:sz w:val="24"/>
+          <w:szCs w:val="24"/>
+        </w:rPr>
+      </w:pPr>
+      <w:r>
+        <w:rPr>
+          <w:rFonts w:ascii="PLRoman12-Regular" w:hAnsi="PLRoman12-Regular" w:cs="PLRoman12-Regular"/>
+          <w:sz w:val="24"/>
+          <w:szCs w:val="24"/>
+        </w:rPr>
+        <w:t>ewoluują</w:t>
+      </w:r>
+      <w:r>
+        <w:rPr>
+          <w:rFonts w:ascii="PLRoman12-Regular" w:hAnsi="PLRoman12-Regular" w:cs="PLRoman12-Regular"/>
+          <w:sz w:val="24"/>
+          <w:szCs w:val="24"/>
+        </w:rPr>
+        <w:t xml:space="preserve"> do ustalonego jednorodnego stanu</w:t>
+      </w:r>
+      <w:r>
+        <w:rPr>
+          <w:rFonts w:ascii="PLRoman12-Regular" w:hAnsi="PLRoman12-Regular" w:cs="PLRoman12-Regular"/>
+          <w:sz w:val="24"/>
+          <w:szCs w:val="24"/>
+        </w:rPr>
+        <w:t>;</w:t>
+      </w:r>
+    </w:p>
+    <w:p>
+      <w:pPr>
+        <w:pStyle w:val="Akapitzlist"/>
+        <w:numPr>
+          <w:ilvl w:val="0"/>
+          <w:numId w:val="8"/>
+        </w:numPr>
+        <w:autoSpaceDE w:val="0"/>
+        <w:autoSpaceDN w:val="0"/>
+        <w:adjustRightInd w:val="0"/>
+        <w:spacing w:after="0" w:line="240" w:lineRule="auto"/>
+        <w:rPr>
+          <w:rFonts w:ascii="Times New Roman" w:hAnsi="Times New Roman" w:cs="Times New Roman"/>
+          <w:sz w:val="24"/>
+          <w:szCs w:val="24"/>
+        </w:rPr>
+      </w:pPr>
+      <w:r>
+        <w:rPr>
+          <w:rFonts w:ascii="PLRoman12-Regular" w:hAnsi="PLRoman12-Regular" w:cs="PLRoman12-Regular"/>
+          <w:sz w:val="24"/>
+          <w:szCs w:val="24"/>
+        </w:rPr>
+        <w:t>ewoluują</w:t>
+      </w:r>
+      <w:r>
+        <w:rPr>
+          <w:rFonts w:ascii="PLRoman12-Regular" w:hAnsi="PLRoman12-Regular" w:cs="PLRoman12-Regular"/>
+          <w:sz w:val="24"/>
+          <w:szCs w:val="24"/>
+        </w:rPr>
+        <w:t xml:space="preserve"> do stanu niejednorodnego lub cyklicznego</w:t>
+      </w:r>
+      <w:r>
+        <w:rPr>
+          <w:rFonts w:ascii="PLRoman12-Regular" w:hAnsi="PLRoman12-Regular" w:cs="PLRoman12-Regular"/>
+          <w:sz w:val="24"/>
+          <w:szCs w:val="24"/>
+        </w:rPr>
+        <w:t>;</w:t>
+      </w:r>
+    </w:p>
+    <w:p>
+      <w:pPr>
+        <w:pStyle w:val="Akapitzlist"/>
+        <w:numPr>
+          <w:ilvl w:val="0"/>
+          <w:numId w:val="8"/>
+        </w:numPr>
+        <w:autoSpaceDE w:val="0"/>
+        <w:autoSpaceDN w:val="0"/>
+        <w:adjustRightInd w:val="0"/>
+        <w:spacing w:after="0" w:line="240" w:lineRule="auto"/>
+        <w:rPr>
+          <w:rFonts w:ascii="Times New Roman" w:hAnsi="Times New Roman" w:cs="Times New Roman"/>
+          <w:sz w:val="24"/>
+          <w:szCs w:val="24"/>
+        </w:rPr>
+      </w:pPr>
+      <w:r>
+        <w:rPr>
+          <w:rFonts w:ascii="PLRoman12-Regular" w:hAnsi="PLRoman12-Regular" w:cs="PLRoman12-Regular"/>
+          <w:sz w:val="24"/>
+          <w:szCs w:val="24"/>
+        </w:rPr>
+        <w:t>ewoluują</w:t>
+      </w:r>
+      <w:r>
+        <w:rPr>
+          <w:rFonts w:ascii="PLRoman12-Regular" w:hAnsi="PLRoman12-Regular" w:cs="PLRoman12-Regular"/>
+          <w:sz w:val="24"/>
+          <w:szCs w:val="24"/>
+        </w:rPr>
+        <w:t xml:space="preserve"> do zachowania chaotycznego lub aperiodycznego</w:t>
+      </w:r>
+      <w:r>
+        <w:rPr>
+          <w:rFonts w:ascii="PLRoman12-Regular" w:hAnsi="PLRoman12-Regular" w:cs="PLRoman12-Regular"/>
+          <w:sz w:val="24"/>
+          <w:szCs w:val="24"/>
+        </w:rPr>
+        <w:t>;</w:t>
+      </w:r>
+    </w:p>
+    <w:p>
+      <w:pPr>
+        <w:pStyle w:val="Akapitzlist"/>
+        <w:numPr>
+          <w:ilvl w:val="0"/>
+          <w:numId w:val="8"/>
+        </w:numPr>
+        <w:autoSpaceDE w:val="0"/>
+        <w:autoSpaceDN w:val="0"/>
+        <w:adjustRightInd w:val="0"/>
+        <w:spacing w:after="0" w:line="240" w:lineRule="auto"/>
+        <w:rPr>
+          <w:rFonts w:ascii="Times New Roman" w:hAnsi="Times New Roman" w:cs="Times New Roman"/>
+          <w:sz w:val="24"/>
+          <w:szCs w:val="24"/>
+        </w:rPr>
+      </w:pPr>
+      <w:r>
+        <w:rPr>
+          <w:rFonts w:ascii="PLRoman12-Regular" w:hAnsi="PLRoman12-Regular" w:cs="PLRoman12-Regular"/>
+          <w:sz w:val="24"/>
+          <w:szCs w:val="24"/>
+        </w:rPr>
+        <w:t>ewoluują</w:t>
+      </w:r>
+      <w:r>
+        <w:rPr>
+          <w:rFonts w:ascii="PLRoman12-Regular" w:hAnsi="PLRoman12-Regular" w:cs="PLRoman12-Regular"/>
+          <w:sz w:val="24"/>
+          <w:szCs w:val="24"/>
+        </w:rPr>
+        <w:t xml:space="preserve"> do skomplikowanych zlokalizowanych struktur</w:t>
+      </w:r>
+      <w:r>
+        <w:rPr>
+          <w:rFonts w:ascii="PLRoman12-Regular" w:hAnsi="PLRoman12-Regular" w:cs="PLRoman12-Regular"/>
+          <w:sz w:val="24"/>
+          <w:szCs w:val="24"/>
+        </w:rPr>
+        <w:t>.</w:t>
+      </w:r>
+      <w:bookmarkStart w:id="0" w:name="_GoBack"/>
+      <w:bookmarkEnd w:id="0"/>
+    </w:p>
+    <w:p>
+      <w:pPr>
+        <w:autoSpaceDE w:val="0"/>
+        <w:autoSpaceDN w:val="0"/>
+        <w:adjustRightInd w:val="0"/>
+        <w:spacing w:after="0" w:line="240" w:lineRule="auto"/>
+        <w:rPr>
+          <w:rFonts w:ascii="Times New Roman" w:hAnsi="Times New Roman" w:cs="Times New Roman"/>
+          <w:sz w:val="24"/>
+          <w:szCs w:val="24"/>
+        </w:rPr>
+      </w:pPr>
     </w:p>
     <w:sectPr>
       <w:pgSz w:w="11906" w:h="16838"/>
@@ -565,6 +2783,318 @@
 <file path=word/numbering.xml><?xml version="1.0" encoding="utf-8"?>
 <w:numbering xmlns:wpc="http://schemas.microsoft.com/office/word/2010/wordprocessingCanvas" xmlns:mc="http://schemas.openxmlformats.org/markup-compatibility/2006" xmlns:o="urn:schemas-microsoft-com:office:office" xmlns:r="http://schemas.openxmlformats.org/officeDocument/2006/relationships" xmlns:m="http://schemas.openxmlformats.org/officeDocument/2006/math" xmlns:v="urn:schemas-microsoft-com:vml" xmlns:wp14="http://schemas.microsoft.com/office/word/2010/wordprocessingDrawing" xmlns:wp="http://schemas.openxmlformats.org/drawingml/2006/wordprocessingDrawing" xmlns:w10="urn:schemas-microsoft-com:office:word" xmlns:w="http://schemas.openxmlformats.org/wordprocessingml/2006/main" xmlns:w14="http://schemas.microsoft.com/office/word/2010/wordml" xmlns:wpg="http://schemas.microsoft.com/office/word/2010/wordprocessingGroup" xmlns:wpi="http://schemas.microsoft.com/office/word/2010/wordprocessingInk" xmlns:wne="http://schemas.microsoft.com/office/word/2006/wordml" xmlns:wps="http://schemas.microsoft.com/office/word/2010/wordprocessingShape" mc:Ignorable="w14 wp14">
   <w:abstractNum w:abstractNumId="0">
+    <w:nsid w:val="0E0B7F66"/>
+    <w:multiLevelType w:val="hybridMultilevel"/>
+    <w:tmpl w:val="9EA0E944"/>
+    <w:lvl w:ilvl="0" w:tplc="2C063CE8">
+      <w:start w:val="1"/>
+      <w:numFmt w:val="bullet"/>
+      <w:lvlText w:val=""/>
+      <w:lvlJc w:val="left"/>
+      <w:pPr>
+        <w:ind w:left="720" w:hanging="360"/>
+      </w:pPr>
+      <w:rPr>
+        <w:rFonts w:ascii="Symbol" w:hAnsi="Symbol" w:hint="default"/>
+      </w:rPr>
+    </w:lvl>
+    <w:lvl w:ilvl="1" w:tplc="04150003" w:tentative="1">
+      <w:start w:val="1"/>
+      <w:numFmt w:val="bullet"/>
+      <w:lvlText w:val="o"/>
+      <w:lvlJc w:val="left"/>
+      <w:pPr>
+        <w:ind w:left="1440" w:hanging="360"/>
+      </w:pPr>
+      <w:rPr>
+        <w:rFonts w:ascii="Courier New" w:hAnsi="Courier New" w:cs="Courier New" w:hint="default"/>
+      </w:rPr>
+    </w:lvl>
+    <w:lvl w:ilvl="2" w:tplc="04150005" w:tentative="1">
+      <w:start w:val="1"/>
+      <w:numFmt w:val="bullet"/>
+      <w:lvlText w:val=""/>
+      <w:lvlJc w:val="left"/>
+      <w:pPr>
+        <w:ind w:left="2160" w:hanging="360"/>
+      </w:pPr>
+      <w:rPr>
+        <w:rFonts w:ascii="Wingdings" w:hAnsi="Wingdings" w:hint="default"/>
+      </w:rPr>
+    </w:lvl>
+    <w:lvl w:ilvl="3" w:tplc="04150001" w:tentative="1">
+      <w:start w:val="1"/>
+      <w:numFmt w:val="bullet"/>
+      <w:lvlText w:val=""/>
+      <w:lvlJc w:val="left"/>
+      <w:pPr>
+        <w:ind w:left="2880" w:hanging="360"/>
+      </w:pPr>
+      <w:rPr>
+        <w:rFonts w:ascii="Symbol" w:hAnsi="Symbol" w:hint="default"/>
+      </w:rPr>
+    </w:lvl>
+    <w:lvl w:ilvl="4" w:tplc="04150003" w:tentative="1">
+      <w:start w:val="1"/>
+      <w:numFmt w:val="bullet"/>
+      <w:lvlText w:val="o"/>
+      <w:lvlJc w:val="left"/>
+      <w:pPr>
+        <w:ind w:left="3600" w:hanging="360"/>
+      </w:pPr>
+      <w:rPr>
+        <w:rFonts w:ascii="Courier New" w:hAnsi="Courier New" w:cs="Courier New" w:hint="default"/>
+      </w:rPr>
+    </w:lvl>
+    <w:lvl w:ilvl="5" w:tplc="04150005" w:tentative="1">
+      <w:start w:val="1"/>
+      <w:numFmt w:val="bullet"/>
+      <w:lvlText w:val=""/>
+      <w:lvlJc w:val="left"/>
+      <w:pPr>
+        <w:ind w:left="4320" w:hanging="360"/>
+      </w:pPr>
+      <w:rPr>
+        <w:rFonts w:ascii="Wingdings" w:hAnsi="Wingdings" w:hint="default"/>
+      </w:rPr>
+    </w:lvl>
+    <w:lvl w:ilvl="6" w:tplc="04150001" w:tentative="1">
+      <w:start w:val="1"/>
+      <w:numFmt w:val="bullet"/>
+      <w:lvlText w:val=""/>
+      <w:lvlJc w:val="left"/>
+      <w:pPr>
+        <w:ind w:left="5040" w:hanging="360"/>
+      </w:pPr>
+      <w:rPr>
+        <w:rFonts w:ascii="Symbol" w:hAnsi="Symbol" w:hint="default"/>
+      </w:rPr>
+    </w:lvl>
+    <w:lvl w:ilvl="7" w:tplc="04150003" w:tentative="1">
+      <w:start w:val="1"/>
+      <w:numFmt w:val="bullet"/>
+      <w:lvlText w:val="o"/>
+      <w:lvlJc w:val="left"/>
+      <w:pPr>
+        <w:ind w:left="5760" w:hanging="360"/>
+      </w:pPr>
+      <w:rPr>
+        <w:rFonts w:ascii="Courier New" w:hAnsi="Courier New" w:cs="Courier New" w:hint="default"/>
+      </w:rPr>
+    </w:lvl>
+    <w:lvl w:ilvl="8" w:tplc="04150005" w:tentative="1">
+      <w:start w:val="1"/>
+      <w:numFmt w:val="bullet"/>
+      <w:lvlText w:val=""/>
+      <w:lvlJc w:val="left"/>
+      <w:pPr>
+        <w:ind w:left="6480" w:hanging="360"/>
+      </w:pPr>
+      <w:rPr>
+        <w:rFonts w:ascii="Wingdings" w:hAnsi="Wingdings" w:hint="default"/>
+      </w:rPr>
+    </w:lvl>
+  </w:abstractNum>
+  <w:abstractNum w:abstractNumId="1">
+    <w:nsid w:val="11C26727"/>
+    <w:multiLevelType w:val="hybridMultilevel"/>
+    <w:tmpl w:val="96BE9A96"/>
+    <w:lvl w:ilvl="0" w:tplc="2C063CE8">
+      <w:start w:val="1"/>
+      <w:numFmt w:val="bullet"/>
+      <w:lvlText w:val=""/>
+      <w:lvlJc w:val="left"/>
+      <w:pPr>
+        <w:ind w:left="720" w:hanging="360"/>
+      </w:pPr>
+      <w:rPr>
+        <w:rFonts w:ascii="Symbol" w:hAnsi="Symbol" w:hint="default"/>
+      </w:rPr>
+    </w:lvl>
+    <w:lvl w:ilvl="1" w:tplc="04150003" w:tentative="1">
+      <w:start w:val="1"/>
+      <w:numFmt w:val="bullet"/>
+      <w:lvlText w:val="o"/>
+      <w:lvlJc w:val="left"/>
+      <w:pPr>
+        <w:ind w:left="1440" w:hanging="360"/>
+      </w:pPr>
+      <w:rPr>
+        <w:rFonts w:ascii="Courier New" w:hAnsi="Courier New" w:cs="Courier New" w:hint="default"/>
+      </w:rPr>
+    </w:lvl>
+    <w:lvl w:ilvl="2" w:tplc="04150005" w:tentative="1">
+      <w:start w:val="1"/>
+      <w:numFmt w:val="bullet"/>
+      <w:lvlText w:val=""/>
+      <w:lvlJc w:val="left"/>
+      <w:pPr>
+        <w:ind w:left="2160" w:hanging="360"/>
+      </w:pPr>
+      <w:rPr>
+        <w:rFonts w:ascii="Wingdings" w:hAnsi="Wingdings" w:hint="default"/>
+      </w:rPr>
+    </w:lvl>
+    <w:lvl w:ilvl="3" w:tplc="04150001" w:tentative="1">
+      <w:start w:val="1"/>
+      <w:numFmt w:val="bullet"/>
+      <w:lvlText w:val=""/>
+      <w:lvlJc w:val="left"/>
+      <w:pPr>
+        <w:ind w:left="2880" w:hanging="360"/>
+      </w:pPr>
+      <w:rPr>
+        <w:rFonts w:ascii="Symbol" w:hAnsi="Symbol" w:hint="default"/>
+      </w:rPr>
+    </w:lvl>
+    <w:lvl w:ilvl="4" w:tplc="04150003" w:tentative="1">
+      <w:start w:val="1"/>
+      <w:numFmt w:val="bullet"/>
+      <w:lvlText w:val="o"/>
+      <w:lvlJc w:val="left"/>
+      <w:pPr>
+        <w:ind w:left="3600" w:hanging="360"/>
+      </w:pPr>
+      <w:rPr>
+        <w:rFonts w:ascii="Courier New" w:hAnsi="Courier New" w:cs="Courier New" w:hint="default"/>
+      </w:rPr>
+    </w:lvl>
+    <w:lvl w:ilvl="5" w:tplc="04150005" w:tentative="1">
+      <w:start w:val="1"/>
+      <w:numFmt w:val="bullet"/>
+      <w:lvlText w:val=""/>
+      <w:lvlJc w:val="left"/>
+      <w:pPr>
+        <w:ind w:left="4320" w:hanging="360"/>
+      </w:pPr>
+      <w:rPr>
+        <w:rFonts w:ascii="Wingdings" w:hAnsi="Wingdings" w:hint="default"/>
+      </w:rPr>
+    </w:lvl>
+    <w:lvl w:ilvl="6" w:tplc="04150001" w:tentative="1">
+      <w:start w:val="1"/>
+      <w:numFmt w:val="bullet"/>
+      <w:lvlText w:val=""/>
+      <w:lvlJc w:val="left"/>
+      <w:pPr>
+        <w:ind w:left="5040" w:hanging="360"/>
+      </w:pPr>
+      <w:rPr>
+        <w:rFonts w:ascii="Symbol" w:hAnsi="Symbol" w:hint="default"/>
+      </w:rPr>
+    </w:lvl>
+    <w:lvl w:ilvl="7" w:tplc="04150003" w:tentative="1">
+      <w:start w:val="1"/>
+      <w:numFmt w:val="bullet"/>
+      <w:lvlText w:val="o"/>
+      <w:lvlJc w:val="left"/>
+      <w:pPr>
+        <w:ind w:left="5760" w:hanging="360"/>
+      </w:pPr>
+      <w:rPr>
+        <w:rFonts w:ascii="Courier New" w:hAnsi="Courier New" w:cs="Courier New" w:hint="default"/>
+      </w:rPr>
+    </w:lvl>
+    <w:lvl w:ilvl="8" w:tplc="04150005" w:tentative="1">
+      <w:start w:val="1"/>
+      <w:numFmt w:val="bullet"/>
+      <w:lvlText w:val=""/>
+      <w:lvlJc w:val="left"/>
+      <w:pPr>
+        <w:ind w:left="6480" w:hanging="360"/>
+      </w:pPr>
+      <w:rPr>
+        <w:rFonts w:ascii="Wingdings" w:hAnsi="Wingdings" w:hint="default"/>
+      </w:rPr>
+    </w:lvl>
+  </w:abstractNum>
+  <w:abstractNum w:abstractNumId="2">
+    <w:nsid w:val="205C32BC"/>
+    <w:multiLevelType w:val="hybridMultilevel"/>
+    <w:tmpl w:val="2118D896"/>
+    <w:lvl w:ilvl="0" w:tplc="0415000F">
+      <w:start w:val="1"/>
+      <w:numFmt w:val="decimal"/>
+      <w:lvlText w:val="%1."/>
+      <w:lvlJc w:val="left"/>
+      <w:pPr>
+        <w:ind w:left="720" w:hanging="360"/>
+      </w:pPr>
+    </w:lvl>
+    <w:lvl w:ilvl="1" w:tplc="04150019">
+      <w:start w:val="1"/>
+      <w:numFmt w:val="lowerLetter"/>
+      <w:lvlText w:val="%2."/>
+      <w:lvlJc w:val="left"/>
+      <w:pPr>
+        <w:ind w:left="1440" w:hanging="360"/>
+      </w:pPr>
+    </w:lvl>
+    <w:lvl w:ilvl="2" w:tplc="0415001B" w:tentative="1">
+      <w:start w:val="1"/>
+      <w:numFmt w:val="lowerRoman"/>
+      <w:lvlText w:val="%3."/>
+      <w:lvlJc w:val="right"/>
+      <w:pPr>
+        <w:ind w:left="2160" w:hanging="180"/>
+      </w:pPr>
+    </w:lvl>
+    <w:lvl w:ilvl="3" w:tplc="0415000F" w:tentative="1">
+      <w:start w:val="1"/>
+      <w:numFmt w:val="decimal"/>
+      <w:lvlText w:val="%4."/>
+      <w:lvlJc w:val="left"/>
+      <w:pPr>
+        <w:ind w:left="2880" w:hanging="360"/>
+      </w:pPr>
+    </w:lvl>
+    <w:lvl w:ilvl="4" w:tplc="04150019" w:tentative="1">
+      <w:start w:val="1"/>
+      <w:numFmt w:val="lowerLetter"/>
+      <w:lvlText w:val="%5."/>
+      <w:lvlJc w:val="left"/>
+      <w:pPr>
+        <w:ind w:left="3600" w:hanging="360"/>
+      </w:pPr>
+    </w:lvl>
+    <w:lvl w:ilvl="5" w:tplc="0415001B" w:tentative="1">
+      <w:start w:val="1"/>
+      <w:numFmt w:val="lowerRoman"/>
+      <w:lvlText w:val="%6."/>
+      <w:lvlJc w:val="right"/>
+      <w:pPr>
+        <w:ind w:left="4320" w:hanging="180"/>
+      </w:pPr>
+    </w:lvl>
+    <w:lvl w:ilvl="6" w:tplc="0415000F" w:tentative="1">
+      <w:start w:val="1"/>
+      <w:numFmt w:val="decimal"/>
+      <w:lvlText w:val="%7."/>
+      <w:lvlJc w:val="left"/>
+      <w:pPr>
+        <w:ind w:left="5040" w:hanging="360"/>
+      </w:pPr>
+    </w:lvl>
+    <w:lvl w:ilvl="7" w:tplc="04150019" w:tentative="1">
+      <w:start w:val="1"/>
+      <w:numFmt w:val="lowerLetter"/>
+      <w:lvlText w:val="%8."/>
+      <w:lvlJc w:val="left"/>
+      <w:pPr>
+        <w:ind w:left="5760" w:hanging="360"/>
+      </w:pPr>
+    </w:lvl>
+    <w:lvl w:ilvl="8" w:tplc="0415001B" w:tentative="1">
+      <w:start w:val="1"/>
+      <w:numFmt w:val="lowerRoman"/>
+      <w:lvlText w:val="%9."/>
+      <w:lvlJc w:val="right"/>
+      <w:pPr>
+        <w:ind w:left="6480" w:hanging="180"/>
+      </w:pPr>
+    </w:lvl>
+  </w:abstractNum>
+  <w:abstractNum w:abstractNumId="3">
     <w:nsid w:val="374462E8"/>
     <w:multiLevelType w:val="hybridMultilevel"/>
     <w:tmpl w:val="3C3AE99E"/>
@@ -677,10 +3207,10 @@
       </w:rPr>
     </w:lvl>
   </w:abstractNum>
-  <w:abstractNum w:abstractNumId="1">
-    <w:nsid w:val="795E6F5F"/>
+  <w:abstractNum w:abstractNumId="4">
+    <w:nsid w:val="45F75012"/>
     <w:multiLevelType w:val="hybridMultilevel"/>
-    <w:tmpl w:val="2118D896"/>
+    <w:tmpl w:val="EDDCDAAE"/>
     <w:lvl w:ilvl="0" w:tplc="0415000F">
       <w:start w:val="1"/>
       <w:numFmt w:val="decimal"/>
@@ -690,7 +3220,7 @@
         <w:ind w:left="720" w:hanging="360"/>
       </w:pPr>
     </w:lvl>
-    <w:lvl w:ilvl="1" w:tplc="04150019" w:tentative="1">
+    <w:lvl w:ilvl="1" w:tplc="04150019">
       <w:start w:val="1"/>
       <w:numFmt w:val="lowerLetter"/>
       <w:lvlText w:val="%2."/>
@@ -763,11 +3293,314 @@
       </w:pPr>
     </w:lvl>
   </w:abstractNum>
+  <w:abstractNum w:abstractNumId="5">
+    <w:nsid w:val="55CA7623"/>
+    <w:multiLevelType w:val="hybridMultilevel"/>
+    <w:tmpl w:val="2B76B67E"/>
+    <w:lvl w:ilvl="0" w:tplc="0415000F">
+      <w:start w:val="1"/>
+      <w:numFmt w:val="decimal"/>
+      <w:lvlText w:val="%1."/>
+      <w:lvlJc w:val="left"/>
+      <w:pPr>
+        <w:ind w:left="720" w:hanging="360"/>
+      </w:pPr>
+    </w:lvl>
+    <w:lvl w:ilvl="1" w:tplc="04150019">
+      <w:start w:val="1"/>
+      <w:numFmt w:val="lowerLetter"/>
+      <w:lvlText w:val="%2."/>
+      <w:lvlJc w:val="left"/>
+      <w:pPr>
+        <w:ind w:left="1440" w:hanging="360"/>
+      </w:pPr>
+    </w:lvl>
+    <w:lvl w:ilvl="2" w:tplc="0415001B" w:tentative="1">
+      <w:start w:val="1"/>
+      <w:numFmt w:val="lowerRoman"/>
+      <w:lvlText w:val="%3."/>
+      <w:lvlJc w:val="right"/>
+      <w:pPr>
+        <w:ind w:left="2160" w:hanging="180"/>
+      </w:pPr>
+    </w:lvl>
+    <w:lvl w:ilvl="3" w:tplc="0415000F" w:tentative="1">
+      <w:start w:val="1"/>
+      <w:numFmt w:val="decimal"/>
+      <w:lvlText w:val="%4."/>
+      <w:lvlJc w:val="left"/>
+      <w:pPr>
+        <w:ind w:left="2880" w:hanging="360"/>
+      </w:pPr>
+    </w:lvl>
+    <w:lvl w:ilvl="4" w:tplc="04150019" w:tentative="1">
+      <w:start w:val="1"/>
+      <w:numFmt w:val="lowerLetter"/>
+      <w:lvlText w:val="%5."/>
+      <w:lvlJc w:val="left"/>
+      <w:pPr>
+        <w:ind w:left="3600" w:hanging="360"/>
+      </w:pPr>
+    </w:lvl>
+    <w:lvl w:ilvl="5" w:tplc="0415001B" w:tentative="1">
+      <w:start w:val="1"/>
+      <w:numFmt w:val="lowerRoman"/>
+      <w:lvlText w:val="%6."/>
+      <w:lvlJc w:val="right"/>
+      <w:pPr>
+        <w:ind w:left="4320" w:hanging="180"/>
+      </w:pPr>
+    </w:lvl>
+    <w:lvl w:ilvl="6" w:tplc="0415000F" w:tentative="1">
+      <w:start w:val="1"/>
+      <w:numFmt w:val="decimal"/>
+      <w:lvlText w:val="%7."/>
+      <w:lvlJc w:val="left"/>
+      <w:pPr>
+        <w:ind w:left="5040" w:hanging="360"/>
+      </w:pPr>
+    </w:lvl>
+    <w:lvl w:ilvl="7" w:tplc="04150019" w:tentative="1">
+      <w:start w:val="1"/>
+      <w:numFmt w:val="lowerLetter"/>
+      <w:lvlText w:val="%8."/>
+      <w:lvlJc w:val="left"/>
+      <w:pPr>
+        <w:ind w:left="5760" w:hanging="360"/>
+      </w:pPr>
+    </w:lvl>
+    <w:lvl w:ilvl="8" w:tplc="0415001B" w:tentative="1">
+      <w:start w:val="1"/>
+      <w:numFmt w:val="lowerRoman"/>
+      <w:lvlText w:val="%9."/>
+      <w:lvlJc w:val="right"/>
+      <w:pPr>
+        <w:ind w:left="6480" w:hanging="180"/>
+      </w:pPr>
+    </w:lvl>
+  </w:abstractNum>
+  <w:abstractNum w:abstractNumId="6">
+    <w:nsid w:val="5B4A5DFC"/>
+    <w:multiLevelType w:val="hybridMultilevel"/>
+    <w:tmpl w:val="9DBEE796"/>
+    <w:lvl w:ilvl="0" w:tplc="2C063CE8">
+      <w:start w:val="1"/>
+      <w:numFmt w:val="bullet"/>
+      <w:lvlText w:val=""/>
+      <w:lvlJc w:val="left"/>
+      <w:pPr>
+        <w:ind w:left="720" w:hanging="360"/>
+      </w:pPr>
+      <w:rPr>
+        <w:rFonts w:ascii="Symbol" w:hAnsi="Symbol" w:hint="default"/>
+      </w:rPr>
+    </w:lvl>
+    <w:lvl w:ilvl="1" w:tplc="04150003" w:tentative="1">
+      <w:start w:val="1"/>
+      <w:numFmt w:val="bullet"/>
+      <w:lvlText w:val="o"/>
+      <w:lvlJc w:val="left"/>
+      <w:pPr>
+        <w:ind w:left="1440" w:hanging="360"/>
+      </w:pPr>
+      <w:rPr>
+        <w:rFonts w:ascii="Courier New" w:hAnsi="Courier New" w:cs="Courier New" w:hint="default"/>
+      </w:rPr>
+    </w:lvl>
+    <w:lvl w:ilvl="2" w:tplc="04150005" w:tentative="1">
+      <w:start w:val="1"/>
+      <w:numFmt w:val="bullet"/>
+      <w:lvlText w:val=""/>
+      <w:lvlJc w:val="left"/>
+      <w:pPr>
+        <w:ind w:left="2160" w:hanging="360"/>
+      </w:pPr>
+      <w:rPr>
+        <w:rFonts w:ascii="Wingdings" w:hAnsi="Wingdings" w:hint="default"/>
+      </w:rPr>
+    </w:lvl>
+    <w:lvl w:ilvl="3" w:tplc="04150001" w:tentative="1">
+      <w:start w:val="1"/>
+      <w:numFmt w:val="bullet"/>
+      <w:lvlText w:val=""/>
+      <w:lvlJc w:val="left"/>
+      <w:pPr>
+        <w:ind w:left="2880" w:hanging="360"/>
+      </w:pPr>
+      <w:rPr>
+        <w:rFonts w:ascii="Symbol" w:hAnsi="Symbol" w:hint="default"/>
+      </w:rPr>
+    </w:lvl>
+    <w:lvl w:ilvl="4" w:tplc="04150003" w:tentative="1">
+      <w:start w:val="1"/>
+      <w:numFmt w:val="bullet"/>
+      <w:lvlText w:val="o"/>
+      <w:lvlJc w:val="left"/>
+      <w:pPr>
+        <w:ind w:left="3600" w:hanging="360"/>
+      </w:pPr>
+      <w:rPr>
+        <w:rFonts w:ascii="Courier New" w:hAnsi="Courier New" w:cs="Courier New" w:hint="default"/>
+      </w:rPr>
+    </w:lvl>
+    <w:lvl w:ilvl="5" w:tplc="04150005" w:tentative="1">
+      <w:start w:val="1"/>
+      <w:numFmt w:val="bullet"/>
+      <w:lvlText w:val=""/>
+      <w:lvlJc w:val="left"/>
+      <w:pPr>
+        <w:ind w:left="4320" w:hanging="360"/>
+      </w:pPr>
+      <w:rPr>
+        <w:rFonts w:ascii="Wingdings" w:hAnsi="Wingdings" w:hint="default"/>
+      </w:rPr>
+    </w:lvl>
+    <w:lvl w:ilvl="6" w:tplc="04150001" w:tentative="1">
+      <w:start w:val="1"/>
+      <w:numFmt w:val="bullet"/>
+      <w:lvlText w:val=""/>
+      <w:lvlJc w:val="left"/>
+      <w:pPr>
+        <w:ind w:left="5040" w:hanging="360"/>
+      </w:pPr>
+      <w:rPr>
+        <w:rFonts w:ascii="Symbol" w:hAnsi="Symbol" w:hint="default"/>
+      </w:rPr>
+    </w:lvl>
+    <w:lvl w:ilvl="7" w:tplc="04150003" w:tentative="1">
+      <w:start w:val="1"/>
+      <w:numFmt w:val="bullet"/>
+      <w:lvlText w:val="o"/>
+      <w:lvlJc w:val="left"/>
+      <w:pPr>
+        <w:ind w:left="5760" w:hanging="360"/>
+      </w:pPr>
+      <w:rPr>
+        <w:rFonts w:ascii="Courier New" w:hAnsi="Courier New" w:cs="Courier New" w:hint="default"/>
+      </w:rPr>
+    </w:lvl>
+    <w:lvl w:ilvl="8" w:tplc="04150005" w:tentative="1">
+      <w:start w:val="1"/>
+      <w:numFmt w:val="bullet"/>
+      <w:lvlText w:val=""/>
+      <w:lvlJc w:val="left"/>
+      <w:pPr>
+        <w:ind w:left="6480" w:hanging="360"/>
+      </w:pPr>
+      <w:rPr>
+        <w:rFonts w:ascii="Wingdings" w:hAnsi="Wingdings" w:hint="default"/>
+      </w:rPr>
+    </w:lvl>
+  </w:abstractNum>
+  <w:abstractNum w:abstractNumId="7">
+    <w:nsid w:val="795E6F5F"/>
+    <w:multiLevelType w:val="hybridMultilevel"/>
+    <w:tmpl w:val="2B76B67E"/>
+    <w:lvl w:ilvl="0" w:tplc="0415000F">
+      <w:start w:val="1"/>
+      <w:numFmt w:val="decimal"/>
+      <w:lvlText w:val="%1."/>
+      <w:lvlJc w:val="left"/>
+      <w:pPr>
+        <w:ind w:left="720" w:hanging="360"/>
+      </w:pPr>
+    </w:lvl>
+    <w:lvl w:ilvl="1" w:tplc="04150019">
+      <w:start w:val="1"/>
+      <w:numFmt w:val="lowerLetter"/>
+      <w:lvlText w:val="%2."/>
+      <w:lvlJc w:val="left"/>
+      <w:pPr>
+        <w:ind w:left="1440" w:hanging="360"/>
+      </w:pPr>
+    </w:lvl>
+    <w:lvl w:ilvl="2" w:tplc="0415001B" w:tentative="1">
+      <w:start w:val="1"/>
+      <w:numFmt w:val="lowerRoman"/>
+      <w:lvlText w:val="%3."/>
+      <w:lvlJc w:val="right"/>
+      <w:pPr>
+        <w:ind w:left="2160" w:hanging="180"/>
+      </w:pPr>
+    </w:lvl>
+    <w:lvl w:ilvl="3" w:tplc="0415000F" w:tentative="1">
+      <w:start w:val="1"/>
+      <w:numFmt w:val="decimal"/>
+      <w:lvlText w:val="%4."/>
+      <w:lvlJc w:val="left"/>
+      <w:pPr>
+        <w:ind w:left="2880" w:hanging="360"/>
+      </w:pPr>
+    </w:lvl>
+    <w:lvl w:ilvl="4" w:tplc="04150019" w:tentative="1">
+      <w:start w:val="1"/>
+      <w:numFmt w:val="lowerLetter"/>
+      <w:lvlText w:val="%5."/>
+      <w:lvlJc w:val="left"/>
+      <w:pPr>
+        <w:ind w:left="3600" w:hanging="360"/>
+      </w:pPr>
+    </w:lvl>
+    <w:lvl w:ilvl="5" w:tplc="0415001B" w:tentative="1">
+      <w:start w:val="1"/>
+      <w:numFmt w:val="lowerRoman"/>
+      <w:lvlText w:val="%6."/>
+      <w:lvlJc w:val="right"/>
+      <w:pPr>
+        <w:ind w:left="4320" w:hanging="180"/>
+      </w:pPr>
+    </w:lvl>
+    <w:lvl w:ilvl="6" w:tplc="0415000F" w:tentative="1">
+      <w:start w:val="1"/>
+      <w:numFmt w:val="decimal"/>
+      <w:lvlText w:val="%7."/>
+      <w:lvlJc w:val="left"/>
+      <w:pPr>
+        <w:ind w:left="5040" w:hanging="360"/>
+      </w:pPr>
+    </w:lvl>
+    <w:lvl w:ilvl="7" w:tplc="04150019" w:tentative="1">
+      <w:start w:val="1"/>
+      <w:numFmt w:val="lowerLetter"/>
+      <w:lvlText w:val="%8."/>
+      <w:lvlJc w:val="left"/>
+      <w:pPr>
+        <w:ind w:left="5760" w:hanging="360"/>
+      </w:pPr>
+    </w:lvl>
+    <w:lvl w:ilvl="8" w:tplc="0415001B" w:tentative="1">
+      <w:start w:val="1"/>
+      <w:numFmt w:val="lowerRoman"/>
+      <w:lvlText w:val="%9."/>
+      <w:lvlJc w:val="right"/>
+      <w:pPr>
+        <w:ind w:left="6480" w:hanging="180"/>
+      </w:pPr>
+    </w:lvl>
+  </w:abstractNum>
   <w:num w:numId="1">
+    <w:abstractNumId w:val="3"/>
+  </w:num>
+  <w:num w:numId="2">
+    <w:abstractNumId w:val="7"/>
+  </w:num>
+  <w:num w:numId="3">
+    <w:abstractNumId w:val="2"/>
+  </w:num>
+  <w:num w:numId="4">
+    <w:abstractNumId w:val="4"/>
+  </w:num>
+  <w:num w:numId="5">
+    <w:abstractNumId w:val="6"/>
+  </w:num>
+  <w:num w:numId="6">
+    <w:abstractNumId w:val="1"/>
+  </w:num>
+  <w:num w:numId="7">
     <w:abstractNumId w:val="0"/>
   </w:num>
-  <w:num w:numId="2">
-    <w:abstractNumId w:val="1"/>
+  <w:num w:numId="8">
+    <w:abstractNumId w:val="5"/>
   </w:num>
 </w:numbering>
 </file>
@@ -1010,6 +3843,25 @@
       <w:szCs w:val="16"/>
     </w:rPr>
   </w:style>
+  <w:style w:type="table" w:styleId="Tabela-Siatka">
+    <w:name w:val="Table Grid"/>
+    <w:basedOn w:val="Standardowy"/>
+    <w:uiPriority w:val="59"/>
+    <w:rsid w:val="00C802A3"/>
+    <w:pPr>
+      <w:spacing w:after="0" w:line="240" w:lineRule="auto"/>
+    </w:pPr>
+    <w:tblPr>
+      <w:tblBorders>
+        <w:top w:val="single" w:sz="4" w:space="0" w:color="auto"/>
+        <w:left w:val="single" w:sz="4" w:space="0" w:color="auto"/>
+        <w:bottom w:val="single" w:sz="4" w:space="0" w:color="auto"/>
+        <w:right w:val="single" w:sz="4" w:space="0" w:color="auto"/>
+        <w:insideH w:val="single" w:sz="4" w:space="0" w:color="auto"/>
+        <w:insideV w:val="single" w:sz="4" w:space="0" w:color="auto"/>
+      </w:tblBorders>
+    </w:tblPr>
+  </w:style>
 </w:styles>
 </file>
 
@@ -1250,6 +4102,25 @@
       <w:sz w:val="16"/>
       <w:szCs w:val="16"/>
     </w:rPr>
+  </w:style>
+  <w:style w:type="table" w:styleId="Tabela-Siatka">
+    <w:name w:val="Table Grid"/>
+    <w:basedOn w:val="Standardowy"/>
+    <w:uiPriority w:val="59"/>
+    <w:rsid w:val="00C802A3"/>
+    <w:pPr>
+      <w:spacing w:after="0" w:line="240" w:lineRule="auto"/>
+    </w:pPr>
+    <w:tblPr>
+      <w:tblBorders>
+        <w:top w:val="single" w:sz="4" w:space="0" w:color="auto"/>
+        <w:left w:val="single" w:sz="4" w:space="0" w:color="auto"/>
+        <w:bottom w:val="single" w:sz="4" w:space="0" w:color="auto"/>
+        <w:right w:val="single" w:sz="4" w:space="0" w:color="auto"/>
+        <w:insideH w:val="single" w:sz="4" w:space="0" w:color="auto"/>
+        <w:insideV w:val="single" w:sz="4" w:space="0" w:color="auto"/>
+      </w:tblBorders>
+    </w:tblPr>
   </w:style>
 </w:styles>
 </file>
@@ -1544,7 +4415,7 @@
 </file>
 
 <file path=customXml/itemProps1.xml><?xml version="1.0" encoding="utf-8"?>
-<ds:datastoreItem xmlns:ds="http://schemas.openxmlformats.org/officeDocument/2006/customXml" ds:itemID="{45669395-6F08-4B6E-BA75-3D641FB21224}">
+<ds:datastoreItem xmlns:ds="http://schemas.openxmlformats.org/officeDocument/2006/customXml" ds:itemID="{5BEAC1D7-ACF7-4885-9DB5-EDFBA57AEB16}">
   <ds:schemaRefs>
     <ds:schemaRef ds:uri="http://schemas.openxmlformats.org/officeDocument/2006/bibliography"/>
   </ds:schemaRefs>

</xml_diff>